<commit_message>
working on lab 5. it's not easy
</commit_message>
<xml_diff>
--- a/OPD/lab4/lab4.docx
+++ b/OPD/lab4/lab4.docx
@@ -420,7 +420,6 @@
           <w:bCs/>
           <w:sz w:val="32"/>
           <w:szCs w:val="32"/>
-          <w:lang w:val="en-US"/>
         </w:rPr>
       </w:pPr>
       <w:r>
@@ -440,7 +439,6 @@
           <w:bCs/>
           <w:sz w:val="32"/>
           <w:szCs w:val="32"/>
-          <w:lang w:val="en-US"/>
         </w:rPr>
         <w:t>5</w:t>
       </w:r>
@@ -566,7 +564,6 @@
           <w:rFonts w:eastAsia="Times New Roman" w:cs="Times New Roman"/>
           <w:sz w:val="32"/>
           <w:szCs w:val="32"/>
-          <w:lang w:val="en-US"/>
         </w:rPr>
       </w:pPr>
       <w:r>
@@ -582,7 +579,6 @@
           <w:rFonts w:cs="Times New Roman"/>
           <w:sz w:val="32"/>
           <w:szCs w:val="32"/>
-          <w:lang w:val="en-US"/>
         </w:rPr>
         <w:t>104</w:t>
       </w:r>
@@ -2201,7 +2197,4362 @@
       </w:r>
       <w:bookmarkEnd w:id="0"/>
     </w:p>
-    <w:p/>
+    <w:p>
+      <w:r>
+        <w:t>По выданному преподавателем варианту разработать программу асинхронного обмена данными с внешним устройством. При помощи программы осуществить ввод или вывод информации, используя в качестве подтверждения данных сигнал (кнопку) готовности ВУ.</w:t>
+      </w:r>
+    </w:p>
+    <w:p>
+      <w:pPr>
+        <w:numPr>
+          <w:ilvl w:val="0"/>
+          <w:numId w:val="12"/>
+        </w:numPr>
+        <w:suppressAutoHyphens w:val="0"/>
+        <w:spacing w:before="100" w:beforeAutospacing="1" w:after="100" w:afterAutospacing="1" w:line="240" w:lineRule="auto"/>
+        <w:rPr>
+          <w:rFonts w:eastAsia="Times New Roman" w:cs="Times New Roman"/>
+          <w:szCs w:val="24"/>
+          <w:lang w:eastAsia="ru-RU"/>
+        </w:rPr>
+      </w:pPr>
+      <w:r>
+        <w:rPr>
+          <w:rFonts w:eastAsia="Times New Roman" w:cs="Times New Roman"/>
+          <w:szCs w:val="24"/>
+          <w:lang w:eastAsia="ru-RU"/>
+        </w:rPr>
+        <w:t>Программа осуществляет асинхронный вывод данных на ВУ-3</w:t>
+      </w:r>
+    </w:p>
+    <w:p>
+      <w:pPr>
+        <w:numPr>
+          <w:ilvl w:val="0"/>
+          <w:numId w:val="12"/>
+        </w:numPr>
+        <w:suppressAutoHyphens w:val="0"/>
+        <w:spacing w:before="100" w:beforeAutospacing="1" w:after="100" w:afterAutospacing="1" w:line="240" w:lineRule="auto"/>
+        <w:rPr>
+          <w:rFonts w:eastAsia="Times New Roman" w:cs="Times New Roman"/>
+          <w:szCs w:val="24"/>
+          <w:lang w:eastAsia="ru-RU"/>
+        </w:rPr>
+      </w:pPr>
+      <w:r>
+        <w:rPr>
+          <w:rFonts w:eastAsia="Times New Roman" w:cs="Times New Roman"/>
+          <w:szCs w:val="24"/>
+          <w:lang w:eastAsia="ru-RU"/>
+        </w:rPr>
+        <w:t>Программа начинается с адреса 57C</w:t>
+      </w:r>
+      <w:r>
+        <w:rPr>
+          <w:rFonts w:eastAsia="Times New Roman" w:cs="Times New Roman"/>
+          <w:szCs w:val="24"/>
+          <w:vertAlign w:val="subscript"/>
+          <w:lang w:eastAsia="ru-RU"/>
+        </w:rPr>
+        <w:t>16</w:t>
+      </w:r>
+      <w:r>
+        <w:rPr>
+          <w:rFonts w:eastAsia="Times New Roman" w:cs="Times New Roman"/>
+          <w:szCs w:val="24"/>
+          <w:lang w:eastAsia="ru-RU"/>
+        </w:rPr>
+        <w:t>. Размещаемая строка находится по адресу 554</w:t>
+      </w:r>
+      <w:r>
+        <w:rPr>
+          <w:rFonts w:eastAsia="Times New Roman" w:cs="Times New Roman"/>
+          <w:szCs w:val="24"/>
+          <w:vertAlign w:val="subscript"/>
+          <w:lang w:eastAsia="ru-RU"/>
+        </w:rPr>
+        <w:t>16</w:t>
+      </w:r>
+      <w:r>
+        <w:rPr>
+          <w:rFonts w:eastAsia="Times New Roman" w:cs="Times New Roman"/>
+          <w:szCs w:val="24"/>
+          <w:lang w:eastAsia="ru-RU"/>
+        </w:rPr>
+        <w:t xml:space="preserve">. </w:t>
+      </w:r>
+    </w:p>
+    <w:p>
+      <w:pPr>
+        <w:numPr>
+          <w:ilvl w:val="0"/>
+          <w:numId w:val="12"/>
+        </w:numPr>
+        <w:suppressAutoHyphens w:val="0"/>
+        <w:spacing w:before="100" w:beforeAutospacing="1" w:after="100" w:afterAutospacing="1" w:line="240" w:lineRule="auto"/>
+        <w:rPr>
+          <w:rFonts w:eastAsia="Times New Roman" w:cs="Times New Roman"/>
+          <w:szCs w:val="24"/>
+          <w:lang w:eastAsia="ru-RU"/>
+        </w:rPr>
+      </w:pPr>
+      <w:r>
+        <w:rPr>
+          <w:rFonts w:eastAsia="Times New Roman" w:cs="Times New Roman"/>
+          <w:szCs w:val="24"/>
+          <w:lang w:eastAsia="ru-RU"/>
+        </w:rPr>
+        <w:t>Строка должна быть представлена в кодировке КОИ-8.</w:t>
+      </w:r>
+    </w:p>
+    <w:p>
+      <w:pPr>
+        <w:numPr>
+          <w:ilvl w:val="0"/>
+          <w:numId w:val="12"/>
+        </w:numPr>
+        <w:suppressAutoHyphens w:val="0"/>
+        <w:spacing w:before="100" w:beforeAutospacing="1" w:after="100" w:afterAutospacing="1" w:line="240" w:lineRule="auto"/>
+        <w:rPr>
+          <w:rFonts w:eastAsia="Times New Roman" w:cs="Times New Roman"/>
+          <w:szCs w:val="24"/>
+          <w:lang w:eastAsia="ru-RU"/>
+        </w:rPr>
+      </w:pPr>
+      <w:r>
+        <w:rPr>
+          <w:rFonts w:eastAsia="Times New Roman" w:cs="Times New Roman"/>
+          <w:szCs w:val="24"/>
+          <w:lang w:eastAsia="ru-RU"/>
+        </w:rPr>
+        <w:t xml:space="preserve">Формат представления строки в памяти: АДР0: ДЛИНА АДР1: СИМВ2 СИМВ1 АДР2: СИМВ4 СИМВ3 ..., где ДЛИНА - 16 разрядное слово, где значащими являются 8 младших бит. </w:t>
+      </w:r>
+    </w:p>
+    <w:p>
+      <w:pPr>
+        <w:numPr>
+          <w:ilvl w:val="0"/>
+          <w:numId w:val="12"/>
+        </w:numPr>
+        <w:suppressAutoHyphens w:val="0"/>
+        <w:spacing w:before="100" w:beforeAutospacing="1" w:after="100" w:afterAutospacing="1" w:line="240" w:lineRule="auto"/>
+        <w:rPr>
+          <w:rFonts w:eastAsia="Times New Roman" w:cs="Times New Roman"/>
+          <w:szCs w:val="24"/>
+          <w:lang w:eastAsia="ru-RU"/>
+        </w:rPr>
+      </w:pPr>
+      <w:r>
+        <w:rPr>
+          <w:rFonts w:eastAsia="Times New Roman" w:cs="Times New Roman"/>
+          <w:szCs w:val="24"/>
+          <w:lang w:eastAsia="ru-RU"/>
+        </w:rPr>
+        <w:t>Вывод строки начинается со вывода количества символов (1 байт), и должен быть завершен по выводу их необходимого количества.</w:t>
+      </w:r>
+    </w:p>
+    <w:p>
+      <w:pPr>
+        <w:pStyle w:val="1"/>
+      </w:pPr>
+      <w:r>
+        <w:t>Текст исходной программы</w:t>
+      </w:r>
+    </w:p>
+    <w:p>
+      <w:pPr>
+        <w:rPr>
+          <w:lang w:val="en-US"/>
+        </w:rPr>
+      </w:pPr>
+    </w:p>
+    <w:p>
+      <w:pPr>
+        <w:pStyle w:val="1"/>
+      </w:pPr>
+      <w:r>
+        <w:t>Исходные данные</w:t>
+      </w:r>
+    </w:p>
+    <w:p>
+      <w:pPr>
+        <w:rPr>
+          <w:lang w:val="en-US"/>
+        </w:rPr>
+      </w:pPr>
+      <w:r>
+        <w:t xml:space="preserve">Записан текст </w:t>
+      </w:r>
+      <w:r>
+        <w:rPr>
+          <w:lang w:val="en-US"/>
+        </w:rPr>
+        <w:t>“</w:t>
+      </w:r>
+    </w:p>
+    <w:tbl>
+      <w:tblPr>
+        <w:tblW w:w="3480" w:type="dxa"/>
+        <w:tblLook w:val="04A0" w:firstRow="1" w:lastRow="0" w:firstColumn="1" w:lastColumn="0" w:noHBand="0" w:noVBand="1"/>
+      </w:tblPr>
+      <w:tblGrid>
+        <w:gridCol w:w="1160"/>
+        <w:gridCol w:w="1160"/>
+        <w:gridCol w:w="1489"/>
+      </w:tblGrid>
+      <w:tr>
+        <w:trPr>
+          <w:trHeight w:val="288"/>
+        </w:trPr>
+        <w:tc>
+          <w:tcPr>
+            <w:tcW w:w="1160" w:type="dxa"/>
+            <w:tcBorders>
+              <w:top w:val="single" w:sz="4" w:space="0" w:color="A9D08E"/>
+              <w:left w:val="single" w:sz="4" w:space="0" w:color="A9D08E"/>
+              <w:bottom w:val="single" w:sz="4" w:space="0" w:color="A9D08E"/>
+              <w:right w:val="nil"/>
+            </w:tcBorders>
+            <w:shd w:val="clear" w:color="E2EFDA" w:fill="E2EFDA"/>
+            <w:noWrap/>
+            <w:vAlign w:val="bottom"/>
+          </w:tcPr>
+          <w:p>
+            <w:pPr>
+              <w:suppressAutoHyphens w:val="0"/>
+              <w:spacing w:after="0" w:line="240" w:lineRule="auto"/>
+              <w:rPr>
+                <w:rFonts w:ascii="Calibri" w:eastAsia="Times New Roman" w:hAnsi="Calibri" w:cs="Calibri"/>
+                <w:color w:val="000000"/>
+                <w:sz w:val="22"/>
+                <w:lang w:eastAsia="ru-RU"/>
+              </w:rPr>
+            </w:pPr>
+            <w:r>
+              <w:rPr>
+                <w:rFonts w:ascii="Calibri" w:eastAsia="Times New Roman" w:hAnsi="Calibri" w:cs="Calibri"/>
+                <w:color w:val="000000"/>
+                <w:sz w:val="22"/>
+                <w:lang w:eastAsia="ru-RU"/>
+              </w:rPr>
+              <w:lastRenderedPageBreak/>
+              <w:t>Адрес</w:t>
+            </w:r>
+          </w:p>
+        </w:tc>
+        <w:tc>
+          <w:tcPr>
+            <w:tcW w:w="1160" w:type="dxa"/>
+            <w:tcBorders>
+              <w:top w:val="single" w:sz="4" w:space="0" w:color="A9D08E"/>
+              <w:left w:val="nil"/>
+              <w:bottom w:val="single" w:sz="4" w:space="0" w:color="A9D08E"/>
+              <w:right w:val="single" w:sz="4" w:space="0" w:color="A9D08E"/>
+            </w:tcBorders>
+            <w:shd w:val="clear" w:color="E2EFDA" w:fill="E2EFDA"/>
+            <w:noWrap/>
+            <w:vAlign w:val="bottom"/>
+          </w:tcPr>
+          <w:p>
+            <w:pPr>
+              <w:suppressAutoHyphens w:val="0"/>
+              <w:spacing w:after="0" w:line="240" w:lineRule="auto"/>
+              <w:rPr>
+                <w:rFonts w:ascii="Calibri" w:eastAsia="Times New Roman" w:hAnsi="Calibri" w:cs="Calibri"/>
+                <w:color w:val="000000"/>
+                <w:sz w:val="22"/>
+                <w:lang w:eastAsia="ru-RU"/>
+              </w:rPr>
+            </w:pPr>
+            <w:r>
+              <w:rPr>
+                <w:rFonts w:ascii="Calibri" w:eastAsia="Times New Roman" w:hAnsi="Calibri" w:cs="Calibri"/>
+                <w:color w:val="000000"/>
+                <w:sz w:val="22"/>
+                <w:lang w:eastAsia="ru-RU"/>
+              </w:rPr>
+              <w:t>Код</w:t>
+            </w:r>
+          </w:p>
+        </w:tc>
+        <w:tc>
+          <w:tcPr>
+            <w:tcW w:w="1160" w:type="dxa"/>
+            <w:tcBorders>
+              <w:top w:val="single" w:sz="4" w:space="0" w:color="A9D08E"/>
+              <w:left w:val="nil"/>
+              <w:bottom w:val="single" w:sz="4" w:space="0" w:color="A9D08E"/>
+              <w:right w:val="single" w:sz="4" w:space="0" w:color="A9D08E"/>
+            </w:tcBorders>
+            <w:shd w:val="clear" w:color="E2EFDA" w:fill="E2EFDA"/>
+          </w:tcPr>
+          <w:p>
+            <w:pPr>
+              <w:suppressAutoHyphens w:val="0"/>
+              <w:spacing w:after="0" w:line="240" w:lineRule="auto"/>
+              <w:rPr>
+                <w:rFonts w:ascii="Calibri" w:eastAsia="Times New Roman" w:hAnsi="Calibri" w:cs="Calibri"/>
+                <w:color w:val="000000"/>
+                <w:sz w:val="22"/>
+                <w:lang w:eastAsia="ru-RU"/>
+              </w:rPr>
+            </w:pPr>
+            <w:r>
+              <w:rPr>
+                <w:rFonts w:ascii="Calibri" w:eastAsia="Times New Roman" w:hAnsi="Calibri" w:cs="Calibri"/>
+                <w:color w:val="000000"/>
+                <w:sz w:val="22"/>
+                <w:lang w:eastAsia="ru-RU"/>
+              </w:rPr>
+              <w:t>Расшифровка</w:t>
+            </w:r>
+          </w:p>
+        </w:tc>
+      </w:tr>
+      <w:tr>
+        <w:trPr>
+          <w:trHeight w:val="288"/>
+        </w:trPr>
+        <w:tc>
+          <w:tcPr>
+            <w:tcW w:w="1160" w:type="dxa"/>
+            <w:tcBorders>
+              <w:top w:val="single" w:sz="4" w:space="0" w:color="A9D08E"/>
+              <w:left w:val="single" w:sz="4" w:space="0" w:color="A9D08E"/>
+              <w:bottom w:val="single" w:sz="4" w:space="0" w:color="A9D08E"/>
+              <w:right w:val="nil"/>
+            </w:tcBorders>
+            <w:shd w:val="clear" w:color="E2EFDA" w:fill="E2EFDA"/>
+            <w:noWrap/>
+            <w:vAlign w:val="bottom"/>
+            <w:hideMark/>
+          </w:tcPr>
+          <w:p>
+            <w:pPr>
+              <w:suppressAutoHyphens w:val="0"/>
+              <w:spacing w:after="0" w:line="240" w:lineRule="auto"/>
+              <w:rPr>
+                <w:rFonts w:ascii="Calibri" w:eastAsia="Times New Roman" w:hAnsi="Calibri" w:cs="Calibri"/>
+                <w:color w:val="000000"/>
+                <w:sz w:val="22"/>
+                <w:lang w:eastAsia="ru-RU"/>
+              </w:rPr>
+            </w:pPr>
+            <w:r>
+              <w:rPr>
+                <w:rFonts w:ascii="Calibri" w:eastAsia="Times New Roman" w:hAnsi="Calibri" w:cs="Calibri"/>
+                <w:color w:val="000000"/>
+                <w:sz w:val="22"/>
+                <w:lang w:eastAsia="ru-RU"/>
+              </w:rPr>
+              <w:t>554</w:t>
+            </w:r>
+          </w:p>
+        </w:tc>
+        <w:tc>
+          <w:tcPr>
+            <w:tcW w:w="1160" w:type="dxa"/>
+            <w:tcBorders>
+              <w:top w:val="single" w:sz="4" w:space="0" w:color="A9D08E"/>
+              <w:left w:val="nil"/>
+              <w:bottom w:val="single" w:sz="4" w:space="0" w:color="A9D08E"/>
+              <w:right w:val="single" w:sz="4" w:space="0" w:color="A9D08E"/>
+            </w:tcBorders>
+            <w:shd w:val="clear" w:color="E2EFDA" w:fill="E2EFDA"/>
+            <w:noWrap/>
+            <w:vAlign w:val="bottom"/>
+            <w:hideMark/>
+          </w:tcPr>
+          <w:p>
+            <w:pPr>
+              <w:suppressAutoHyphens w:val="0"/>
+              <w:spacing w:after="0" w:line="240" w:lineRule="auto"/>
+              <w:rPr>
+                <w:rFonts w:ascii="Calibri" w:eastAsia="Times New Roman" w:hAnsi="Calibri" w:cs="Calibri"/>
+                <w:color w:val="000000"/>
+                <w:sz w:val="22"/>
+                <w:lang w:eastAsia="ru-RU"/>
+              </w:rPr>
+            </w:pPr>
+            <w:r>
+              <w:rPr>
+                <w:rFonts w:ascii="Calibri" w:eastAsia="Times New Roman" w:hAnsi="Calibri" w:cs="Calibri"/>
+                <w:color w:val="000000"/>
+                <w:sz w:val="22"/>
+                <w:lang w:eastAsia="ru-RU"/>
+              </w:rPr>
+              <w:t>004D</w:t>
+            </w:r>
+          </w:p>
+        </w:tc>
+        <w:tc>
+          <w:tcPr>
+            <w:tcW w:w="1160" w:type="dxa"/>
+            <w:tcBorders>
+              <w:top w:val="single" w:sz="4" w:space="0" w:color="A9D08E"/>
+              <w:left w:val="nil"/>
+              <w:bottom w:val="single" w:sz="4" w:space="0" w:color="A9D08E"/>
+              <w:right w:val="single" w:sz="4" w:space="0" w:color="A9D08E"/>
+            </w:tcBorders>
+            <w:shd w:val="clear" w:color="E2EFDA" w:fill="E2EFDA"/>
+          </w:tcPr>
+          <w:p>
+            <w:pPr>
+              <w:suppressAutoHyphens w:val="0"/>
+              <w:spacing w:after="0" w:line="240" w:lineRule="auto"/>
+              <w:rPr>
+                <w:rFonts w:ascii="Calibri" w:eastAsia="Times New Roman" w:hAnsi="Calibri" w:cs="Calibri"/>
+                <w:color w:val="000000"/>
+                <w:sz w:val="22"/>
+                <w:lang w:eastAsia="ru-RU"/>
+              </w:rPr>
+            </w:pPr>
+          </w:p>
+        </w:tc>
+      </w:tr>
+      <w:tr>
+        <w:trPr>
+          <w:trHeight w:val="288"/>
+        </w:trPr>
+        <w:tc>
+          <w:tcPr>
+            <w:tcW w:w="1160" w:type="dxa"/>
+            <w:tcBorders>
+              <w:top w:val="single" w:sz="4" w:space="0" w:color="A9D08E"/>
+              <w:left w:val="single" w:sz="4" w:space="0" w:color="A9D08E"/>
+              <w:bottom w:val="single" w:sz="4" w:space="0" w:color="A9D08E"/>
+              <w:right w:val="nil"/>
+            </w:tcBorders>
+            <w:shd w:val="clear" w:color="auto" w:fill="auto"/>
+            <w:noWrap/>
+            <w:vAlign w:val="bottom"/>
+            <w:hideMark/>
+          </w:tcPr>
+          <w:p>
+            <w:pPr>
+              <w:suppressAutoHyphens w:val="0"/>
+              <w:spacing w:after="0" w:line="240" w:lineRule="auto"/>
+              <w:rPr>
+                <w:rFonts w:ascii="Calibri" w:eastAsia="Times New Roman" w:hAnsi="Calibri" w:cs="Calibri"/>
+                <w:color w:val="000000"/>
+                <w:sz w:val="22"/>
+                <w:lang w:eastAsia="ru-RU"/>
+              </w:rPr>
+            </w:pPr>
+            <w:r>
+              <w:rPr>
+                <w:rFonts w:ascii="Calibri" w:eastAsia="Times New Roman" w:hAnsi="Calibri" w:cs="Calibri"/>
+                <w:color w:val="000000"/>
+                <w:sz w:val="22"/>
+                <w:lang w:eastAsia="ru-RU"/>
+              </w:rPr>
+              <w:t>555</w:t>
+            </w:r>
+          </w:p>
+        </w:tc>
+        <w:tc>
+          <w:tcPr>
+            <w:tcW w:w="1160" w:type="dxa"/>
+            <w:tcBorders>
+              <w:top w:val="single" w:sz="4" w:space="0" w:color="A9D08E"/>
+              <w:left w:val="nil"/>
+              <w:bottom w:val="single" w:sz="4" w:space="0" w:color="A9D08E"/>
+              <w:right w:val="single" w:sz="4" w:space="0" w:color="A9D08E"/>
+            </w:tcBorders>
+            <w:shd w:val="clear" w:color="auto" w:fill="auto"/>
+            <w:noWrap/>
+            <w:vAlign w:val="bottom"/>
+            <w:hideMark/>
+          </w:tcPr>
+          <w:p>
+            <w:pPr>
+              <w:suppressAutoHyphens w:val="0"/>
+              <w:spacing w:after="0" w:line="240" w:lineRule="auto"/>
+              <w:rPr>
+                <w:rFonts w:ascii="Calibri" w:eastAsia="Times New Roman" w:hAnsi="Calibri" w:cs="Calibri"/>
+                <w:color w:val="000000"/>
+                <w:sz w:val="22"/>
+                <w:lang w:eastAsia="ru-RU"/>
+              </w:rPr>
+            </w:pPr>
+            <w:r>
+              <w:rPr>
+                <w:rFonts w:ascii="Calibri" w:eastAsia="Times New Roman" w:hAnsi="Calibri" w:cs="Calibri"/>
+                <w:color w:val="000000"/>
+                <w:sz w:val="22"/>
+                <w:lang w:eastAsia="ru-RU"/>
+              </w:rPr>
+              <w:t>EFEB</w:t>
+            </w:r>
+          </w:p>
+        </w:tc>
+        <w:tc>
+          <w:tcPr>
+            <w:tcW w:w="1160" w:type="dxa"/>
+            <w:tcBorders>
+              <w:top w:val="single" w:sz="4" w:space="0" w:color="A9D08E"/>
+              <w:left w:val="nil"/>
+              <w:bottom w:val="single" w:sz="4" w:space="0" w:color="A9D08E"/>
+              <w:right w:val="single" w:sz="4" w:space="0" w:color="A9D08E"/>
+            </w:tcBorders>
+          </w:tcPr>
+          <w:p>
+            <w:pPr>
+              <w:suppressAutoHyphens w:val="0"/>
+              <w:spacing w:after="0" w:line="240" w:lineRule="auto"/>
+              <w:rPr>
+                <w:rFonts w:ascii="Calibri" w:eastAsia="Times New Roman" w:hAnsi="Calibri" w:cs="Calibri"/>
+                <w:color w:val="000000"/>
+                <w:sz w:val="22"/>
+                <w:lang w:eastAsia="ru-RU"/>
+              </w:rPr>
+            </w:pPr>
+          </w:p>
+        </w:tc>
+      </w:tr>
+      <w:tr>
+        <w:trPr>
+          <w:trHeight w:val="288"/>
+        </w:trPr>
+        <w:tc>
+          <w:tcPr>
+            <w:tcW w:w="1160" w:type="dxa"/>
+            <w:tcBorders>
+              <w:top w:val="single" w:sz="4" w:space="0" w:color="A9D08E"/>
+              <w:left w:val="single" w:sz="4" w:space="0" w:color="A9D08E"/>
+              <w:bottom w:val="single" w:sz="4" w:space="0" w:color="A9D08E"/>
+              <w:right w:val="nil"/>
+            </w:tcBorders>
+            <w:shd w:val="clear" w:color="E2EFDA" w:fill="E2EFDA"/>
+            <w:noWrap/>
+            <w:vAlign w:val="bottom"/>
+            <w:hideMark/>
+          </w:tcPr>
+          <w:p>
+            <w:pPr>
+              <w:suppressAutoHyphens w:val="0"/>
+              <w:spacing w:after="0" w:line="240" w:lineRule="auto"/>
+              <w:rPr>
+                <w:rFonts w:ascii="Calibri" w:eastAsia="Times New Roman" w:hAnsi="Calibri" w:cs="Calibri"/>
+                <w:color w:val="000000"/>
+                <w:sz w:val="22"/>
+                <w:lang w:eastAsia="ru-RU"/>
+              </w:rPr>
+            </w:pPr>
+            <w:r>
+              <w:rPr>
+                <w:rFonts w:ascii="Calibri" w:eastAsia="Times New Roman" w:hAnsi="Calibri" w:cs="Calibri"/>
+                <w:color w:val="000000"/>
+                <w:sz w:val="22"/>
+                <w:lang w:eastAsia="ru-RU"/>
+              </w:rPr>
+              <w:t>556</w:t>
+            </w:r>
+          </w:p>
+        </w:tc>
+        <w:tc>
+          <w:tcPr>
+            <w:tcW w:w="1160" w:type="dxa"/>
+            <w:tcBorders>
+              <w:top w:val="single" w:sz="4" w:space="0" w:color="A9D08E"/>
+              <w:left w:val="nil"/>
+              <w:bottom w:val="single" w:sz="4" w:space="0" w:color="A9D08E"/>
+              <w:right w:val="single" w:sz="4" w:space="0" w:color="A9D08E"/>
+            </w:tcBorders>
+            <w:shd w:val="clear" w:color="E2EFDA" w:fill="E2EFDA"/>
+            <w:noWrap/>
+            <w:vAlign w:val="bottom"/>
+            <w:hideMark/>
+          </w:tcPr>
+          <w:p>
+            <w:pPr>
+              <w:suppressAutoHyphens w:val="0"/>
+              <w:spacing w:after="0" w:line="240" w:lineRule="auto"/>
+              <w:rPr>
+                <w:rFonts w:ascii="Calibri" w:eastAsia="Times New Roman" w:hAnsi="Calibri" w:cs="Calibri"/>
+                <w:color w:val="000000"/>
+                <w:sz w:val="22"/>
+                <w:lang w:eastAsia="ru-RU"/>
+              </w:rPr>
+            </w:pPr>
+            <w:r>
+              <w:rPr>
+                <w:rFonts w:ascii="Calibri" w:eastAsia="Times New Roman" w:hAnsi="Calibri" w:cs="Calibri"/>
+                <w:color w:val="000000"/>
+                <w:sz w:val="22"/>
+                <w:lang w:eastAsia="ru-RU"/>
+              </w:rPr>
+              <w:t>2DE9</w:t>
+            </w:r>
+          </w:p>
+        </w:tc>
+        <w:tc>
+          <w:tcPr>
+            <w:tcW w:w="1160" w:type="dxa"/>
+            <w:tcBorders>
+              <w:top w:val="single" w:sz="4" w:space="0" w:color="A9D08E"/>
+              <w:left w:val="nil"/>
+              <w:bottom w:val="single" w:sz="4" w:space="0" w:color="A9D08E"/>
+              <w:right w:val="single" w:sz="4" w:space="0" w:color="A9D08E"/>
+            </w:tcBorders>
+            <w:shd w:val="clear" w:color="E2EFDA" w:fill="E2EFDA"/>
+          </w:tcPr>
+          <w:p>
+            <w:pPr>
+              <w:suppressAutoHyphens w:val="0"/>
+              <w:spacing w:after="0" w:line="240" w:lineRule="auto"/>
+              <w:rPr>
+                <w:rFonts w:ascii="Calibri" w:eastAsia="Times New Roman" w:hAnsi="Calibri" w:cs="Calibri"/>
+                <w:color w:val="000000"/>
+                <w:sz w:val="22"/>
+                <w:lang w:eastAsia="ru-RU"/>
+              </w:rPr>
+            </w:pPr>
+          </w:p>
+        </w:tc>
+      </w:tr>
+      <w:tr>
+        <w:trPr>
+          <w:trHeight w:val="288"/>
+        </w:trPr>
+        <w:tc>
+          <w:tcPr>
+            <w:tcW w:w="1160" w:type="dxa"/>
+            <w:tcBorders>
+              <w:top w:val="single" w:sz="4" w:space="0" w:color="A9D08E"/>
+              <w:left w:val="single" w:sz="4" w:space="0" w:color="A9D08E"/>
+              <w:bottom w:val="single" w:sz="4" w:space="0" w:color="A9D08E"/>
+              <w:right w:val="nil"/>
+            </w:tcBorders>
+            <w:shd w:val="clear" w:color="auto" w:fill="auto"/>
+            <w:noWrap/>
+            <w:vAlign w:val="bottom"/>
+            <w:hideMark/>
+          </w:tcPr>
+          <w:p>
+            <w:pPr>
+              <w:suppressAutoHyphens w:val="0"/>
+              <w:spacing w:after="0" w:line="240" w:lineRule="auto"/>
+              <w:rPr>
+                <w:rFonts w:ascii="Calibri" w:eastAsia="Times New Roman" w:hAnsi="Calibri" w:cs="Calibri"/>
+                <w:color w:val="000000"/>
+                <w:sz w:val="22"/>
+                <w:lang w:eastAsia="ru-RU"/>
+              </w:rPr>
+            </w:pPr>
+            <w:r>
+              <w:rPr>
+                <w:rFonts w:ascii="Calibri" w:eastAsia="Times New Roman" w:hAnsi="Calibri" w:cs="Calibri"/>
+                <w:color w:val="000000"/>
+                <w:sz w:val="22"/>
+                <w:lang w:eastAsia="ru-RU"/>
+              </w:rPr>
+              <w:t>557</w:t>
+            </w:r>
+          </w:p>
+        </w:tc>
+        <w:tc>
+          <w:tcPr>
+            <w:tcW w:w="1160" w:type="dxa"/>
+            <w:tcBorders>
+              <w:top w:val="single" w:sz="4" w:space="0" w:color="A9D08E"/>
+              <w:left w:val="nil"/>
+              <w:bottom w:val="single" w:sz="4" w:space="0" w:color="A9D08E"/>
+              <w:right w:val="single" w:sz="4" w:space="0" w:color="A9D08E"/>
+            </w:tcBorders>
+            <w:shd w:val="clear" w:color="auto" w:fill="auto"/>
+            <w:noWrap/>
+            <w:vAlign w:val="bottom"/>
+            <w:hideMark/>
+          </w:tcPr>
+          <w:p>
+            <w:pPr>
+              <w:suppressAutoHyphens w:val="0"/>
+              <w:spacing w:after="0" w:line="240" w:lineRule="auto"/>
+              <w:rPr>
+                <w:rFonts w:ascii="Calibri" w:eastAsia="Times New Roman" w:hAnsi="Calibri" w:cs="Calibri"/>
+                <w:color w:val="000000"/>
+                <w:sz w:val="22"/>
+                <w:lang w:eastAsia="ru-RU"/>
+              </w:rPr>
+            </w:pPr>
+            <w:r>
+              <w:rPr>
+                <w:rFonts w:ascii="Calibri" w:eastAsia="Times New Roman" w:hAnsi="Calibri" w:cs="Calibri"/>
+                <w:color w:val="000000"/>
+                <w:sz w:val="22"/>
+                <w:lang w:eastAsia="ru-RU"/>
+              </w:rPr>
+              <w:t>2038</w:t>
+            </w:r>
+          </w:p>
+        </w:tc>
+        <w:tc>
+          <w:tcPr>
+            <w:tcW w:w="1160" w:type="dxa"/>
+            <w:tcBorders>
+              <w:top w:val="single" w:sz="4" w:space="0" w:color="A9D08E"/>
+              <w:left w:val="nil"/>
+              <w:bottom w:val="single" w:sz="4" w:space="0" w:color="A9D08E"/>
+              <w:right w:val="single" w:sz="4" w:space="0" w:color="A9D08E"/>
+            </w:tcBorders>
+          </w:tcPr>
+          <w:p>
+            <w:pPr>
+              <w:suppressAutoHyphens w:val="0"/>
+              <w:spacing w:after="0" w:line="240" w:lineRule="auto"/>
+              <w:rPr>
+                <w:rFonts w:ascii="Calibri" w:eastAsia="Times New Roman" w:hAnsi="Calibri" w:cs="Calibri"/>
+                <w:color w:val="000000"/>
+                <w:sz w:val="22"/>
+                <w:lang w:eastAsia="ru-RU"/>
+              </w:rPr>
+            </w:pPr>
+          </w:p>
+        </w:tc>
+      </w:tr>
+      <w:tr>
+        <w:trPr>
+          <w:trHeight w:val="288"/>
+        </w:trPr>
+        <w:tc>
+          <w:tcPr>
+            <w:tcW w:w="1160" w:type="dxa"/>
+            <w:tcBorders>
+              <w:top w:val="single" w:sz="4" w:space="0" w:color="A9D08E"/>
+              <w:left w:val="single" w:sz="4" w:space="0" w:color="A9D08E"/>
+              <w:bottom w:val="single" w:sz="4" w:space="0" w:color="A9D08E"/>
+              <w:right w:val="nil"/>
+            </w:tcBorders>
+            <w:shd w:val="clear" w:color="E2EFDA" w:fill="E2EFDA"/>
+            <w:noWrap/>
+            <w:vAlign w:val="bottom"/>
+            <w:hideMark/>
+          </w:tcPr>
+          <w:p>
+            <w:pPr>
+              <w:suppressAutoHyphens w:val="0"/>
+              <w:spacing w:after="0" w:line="240" w:lineRule="auto"/>
+              <w:rPr>
+                <w:rFonts w:ascii="Calibri" w:eastAsia="Times New Roman" w:hAnsi="Calibri" w:cs="Calibri"/>
+                <w:color w:val="000000"/>
+                <w:sz w:val="22"/>
+                <w:lang w:eastAsia="ru-RU"/>
+              </w:rPr>
+            </w:pPr>
+            <w:r>
+              <w:rPr>
+                <w:rFonts w:ascii="Calibri" w:eastAsia="Times New Roman" w:hAnsi="Calibri" w:cs="Calibri"/>
+                <w:color w:val="000000"/>
+                <w:sz w:val="22"/>
+                <w:lang w:eastAsia="ru-RU"/>
+              </w:rPr>
+              <w:t>558</w:t>
+            </w:r>
+          </w:p>
+        </w:tc>
+        <w:tc>
+          <w:tcPr>
+            <w:tcW w:w="1160" w:type="dxa"/>
+            <w:tcBorders>
+              <w:top w:val="single" w:sz="4" w:space="0" w:color="A9D08E"/>
+              <w:left w:val="nil"/>
+              <w:bottom w:val="single" w:sz="4" w:space="0" w:color="A9D08E"/>
+              <w:right w:val="single" w:sz="4" w:space="0" w:color="A9D08E"/>
+            </w:tcBorders>
+            <w:shd w:val="clear" w:color="E2EFDA" w:fill="E2EFDA"/>
+            <w:noWrap/>
+            <w:vAlign w:val="bottom"/>
+            <w:hideMark/>
+          </w:tcPr>
+          <w:p>
+            <w:pPr>
+              <w:suppressAutoHyphens w:val="0"/>
+              <w:spacing w:after="0" w:line="240" w:lineRule="auto"/>
+              <w:rPr>
+                <w:rFonts w:ascii="Calibri" w:eastAsia="Times New Roman" w:hAnsi="Calibri" w:cs="Calibri"/>
+                <w:color w:val="000000"/>
+                <w:sz w:val="22"/>
+                <w:lang w:eastAsia="ru-RU"/>
+              </w:rPr>
+            </w:pPr>
+            <w:r>
+              <w:rPr>
+                <w:rFonts w:ascii="Calibri" w:eastAsia="Times New Roman" w:hAnsi="Calibri" w:cs="Calibri"/>
+                <w:color w:val="000000"/>
+                <w:sz w:val="22"/>
+                <w:lang w:eastAsia="ru-RU"/>
+              </w:rPr>
+              <w:t>CB28</w:t>
+            </w:r>
+          </w:p>
+        </w:tc>
+        <w:tc>
+          <w:tcPr>
+            <w:tcW w:w="1160" w:type="dxa"/>
+            <w:tcBorders>
+              <w:top w:val="single" w:sz="4" w:space="0" w:color="A9D08E"/>
+              <w:left w:val="nil"/>
+              <w:bottom w:val="single" w:sz="4" w:space="0" w:color="A9D08E"/>
+              <w:right w:val="single" w:sz="4" w:space="0" w:color="A9D08E"/>
+            </w:tcBorders>
+            <w:shd w:val="clear" w:color="E2EFDA" w:fill="E2EFDA"/>
+          </w:tcPr>
+          <w:p>
+            <w:pPr>
+              <w:suppressAutoHyphens w:val="0"/>
+              <w:spacing w:after="0" w:line="240" w:lineRule="auto"/>
+              <w:rPr>
+                <w:rFonts w:ascii="Calibri" w:eastAsia="Times New Roman" w:hAnsi="Calibri" w:cs="Calibri"/>
+                <w:color w:val="000000"/>
+                <w:sz w:val="22"/>
+                <w:lang w:eastAsia="ru-RU"/>
+              </w:rPr>
+            </w:pPr>
+          </w:p>
+        </w:tc>
+      </w:tr>
+      <w:tr>
+        <w:trPr>
+          <w:trHeight w:val="288"/>
+        </w:trPr>
+        <w:tc>
+          <w:tcPr>
+            <w:tcW w:w="1160" w:type="dxa"/>
+            <w:tcBorders>
+              <w:top w:val="single" w:sz="4" w:space="0" w:color="A9D08E"/>
+              <w:left w:val="single" w:sz="4" w:space="0" w:color="A9D08E"/>
+              <w:bottom w:val="single" w:sz="4" w:space="0" w:color="A9D08E"/>
+              <w:right w:val="nil"/>
+            </w:tcBorders>
+            <w:shd w:val="clear" w:color="auto" w:fill="auto"/>
+            <w:noWrap/>
+            <w:vAlign w:val="bottom"/>
+            <w:hideMark/>
+          </w:tcPr>
+          <w:p>
+            <w:pPr>
+              <w:suppressAutoHyphens w:val="0"/>
+              <w:spacing w:after="0" w:line="240" w:lineRule="auto"/>
+              <w:rPr>
+                <w:rFonts w:ascii="Calibri" w:eastAsia="Times New Roman" w:hAnsi="Calibri" w:cs="Calibri"/>
+                <w:color w:val="000000"/>
+                <w:sz w:val="22"/>
+                <w:lang w:eastAsia="ru-RU"/>
+              </w:rPr>
+            </w:pPr>
+            <w:r>
+              <w:rPr>
+                <w:rFonts w:ascii="Calibri" w:eastAsia="Times New Roman" w:hAnsi="Calibri" w:cs="Calibri"/>
+                <w:color w:val="000000"/>
+                <w:sz w:val="22"/>
+                <w:lang w:eastAsia="ru-RU"/>
+              </w:rPr>
+              <w:t>559</w:t>
+            </w:r>
+          </w:p>
+        </w:tc>
+        <w:tc>
+          <w:tcPr>
+            <w:tcW w:w="1160" w:type="dxa"/>
+            <w:tcBorders>
+              <w:top w:val="single" w:sz="4" w:space="0" w:color="A9D08E"/>
+              <w:left w:val="nil"/>
+              <w:bottom w:val="single" w:sz="4" w:space="0" w:color="A9D08E"/>
+              <w:right w:val="single" w:sz="4" w:space="0" w:color="A9D08E"/>
+            </w:tcBorders>
+            <w:shd w:val="clear" w:color="auto" w:fill="auto"/>
+            <w:noWrap/>
+            <w:vAlign w:val="bottom"/>
+            <w:hideMark/>
+          </w:tcPr>
+          <w:p>
+            <w:pPr>
+              <w:suppressAutoHyphens w:val="0"/>
+              <w:spacing w:after="0" w:line="240" w:lineRule="auto"/>
+              <w:rPr>
+                <w:rFonts w:ascii="Calibri" w:eastAsia="Times New Roman" w:hAnsi="Calibri" w:cs="Calibri"/>
+                <w:color w:val="000000"/>
+                <w:sz w:val="22"/>
+                <w:lang w:eastAsia="ru-RU"/>
+              </w:rPr>
+            </w:pPr>
+            <w:r>
+              <w:rPr>
+                <w:rFonts w:ascii="Calibri" w:eastAsia="Times New Roman" w:hAnsi="Calibri" w:cs="Calibri"/>
+                <w:color w:val="000000"/>
+                <w:sz w:val="22"/>
+                <w:lang w:eastAsia="ru-RU"/>
+              </w:rPr>
+              <w:t>C4CF</w:t>
+            </w:r>
+          </w:p>
+        </w:tc>
+        <w:tc>
+          <w:tcPr>
+            <w:tcW w:w="1160" w:type="dxa"/>
+            <w:tcBorders>
+              <w:top w:val="single" w:sz="4" w:space="0" w:color="A9D08E"/>
+              <w:left w:val="nil"/>
+              <w:bottom w:val="single" w:sz="4" w:space="0" w:color="A9D08E"/>
+              <w:right w:val="single" w:sz="4" w:space="0" w:color="A9D08E"/>
+            </w:tcBorders>
+          </w:tcPr>
+          <w:p>
+            <w:pPr>
+              <w:suppressAutoHyphens w:val="0"/>
+              <w:spacing w:after="0" w:line="240" w:lineRule="auto"/>
+              <w:rPr>
+                <w:rFonts w:ascii="Calibri" w:eastAsia="Times New Roman" w:hAnsi="Calibri" w:cs="Calibri"/>
+                <w:color w:val="000000"/>
+                <w:sz w:val="22"/>
+                <w:lang w:eastAsia="ru-RU"/>
+              </w:rPr>
+            </w:pPr>
+          </w:p>
+        </w:tc>
+      </w:tr>
+      <w:tr>
+        <w:trPr>
+          <w:trHeight w:val="288"/>
+        </w:trPr>
+        <w:tc>
+          <w:tcPr>
+            <w:tcW w:w="1160" w:type="dxa"/>
+            <w:tcBorders>
+              <w:top w:val="single" w:sz="4" w:space="0" w:color="A9D08E"/>
+              <w:left w:val="single" w:sz="4" w:space="0" w:color="A9D08E"/>
+              <w:bottom w:val="single" w:sz="4" w:space="0" w:color="A9D08E"/>
+              <w:right w:val="nil"/>
+            </w:tcBorders>
+            <w:shd w:val="clear" w:color="E2EFDA" w:fill="E2EFDA"/>
+            <w:noWrap/>
+            <w:vAlign w:val="bottom"/>
+            <w:hideMark/>
+          </w:tcPr>
+          <w:p>
+            <w:pPr>
+              <w:suppressAutoHyphens w:val="0"/>
+              <w:spacing w:after="0" w:line="240" w:lineRule="auto"/>
+              <w:rPr>
+                <w:rFonts w:ascii="Calibri" w:eastAsia="Times New Roman" w:hAnsi="Calibri" w:cs="Calibri"/>
+                <w:color w:val="000000"/>
+                <w:sz w:val="22"/>
+                <w:lang w:eastAsia="ru-RU"/>
+              </w:rPr>
+            </w:pPr>
+            <w:r>
+              <w:rPr>
+                <w:rFonts w:ascii="Calibri" w:eastAsia="Times New Roman" w:hAnsi="Calibri" w:cs="Calibri"/>
+                <w:color w:val="000000"/>
+                <w:sz w:val="22"/>
+                <w:lang w:eastAsia="ru-RU"/>
+              </w:rPr>
+              <w:t>55a</w:t>
+            </w:r>
+          </w:p>
+        </w:tc>
+        <w:tc>
+          <w:tcPr>
+            <w:tcW w:w="1160" w:type="dxa"/>
+            <w:tcBorders>
+              <w:top w:val="single" w:sz="4" w:space="0" w:color="A9D08E"/>
+              <w:left w:val="nil"/>
+              <w:bottom w:val="single" w:sz="4" w:space="0" w:color="A9D08E"/>
+              <w:right w:val="single" w:sz="4" w:space="0" w:color="A9D08E"/>
+            </w:tcBorders>
+            <w:shd w:val="clear" w:color="E2EFDA" w:fill="E2EFDA"/>
+            <w:noWrap/>
+            <w:vAlign w:val="bottom"/>
+            <w:hideMark/>
+          </w:tcPr>
+          <w:p>
+            <w:pPr>
+              <w:suppressAutoHyphens w:val="0"/>
+              <w:spacing w:after="0" w:line="240" w:lineRule="auto"/>
+              <w:rPr>
+                <w:rFonts w:ascii="Calibri" w:eastAsia="Times New Roman" w:hAnsi="Calibri" w:cs="Calibri"/>
+                <w:color w:val="000000"/>
+                <w:sz w:val="22"/>
+                <w:lang w:eastAsia="ru-RU"/>
+              </w:rPr>
+            </w:pPr>
+            <w:r>
+              <w:rPr>
+                <w:rFonts w:ascii="Calibri" w:eastAsia="Times New Roman" w:hAnsi="Calibri" w:cs="Calibri"/>
+                <w:color w:val="000000"/>
+                <w:sz w:val="22"/>
+                <w:lang w:eastAsia="ru-RU"/>
+              </w:rPr>
+              <w:t>CF20</w:t>
+            </w:r>
+          </w:p>
+        </w:tc>
+        <w:tc>
+          <w:tcPr>
+            <w:tcW w:w="1160" w:type="dxa"/>
+            <w:tcBorders>
+              <w:top w:val="single" w:sz="4" w:space="0" w:color="A9D08E"/>
+              <w:left w:val="nil"/>
+              <w:bottom w:val="single" w:sz="4" w:space="0" w:color="A9D08E"/>
+              <w:right w:val="single" w:sz="4" w:space="0" w:color="A9D08E"/>
+            </w:tcBorders>
+            <w:shd w:val="clear" w:color="E2EFDA" w:fill="E2EFDA"/>
+          </w:tcPr>
+          <w:p>
+            <w:pPr>
+              <w:suppressAutoHyphens w:val="0"/>
+              <w:spacing w:after="0" w:line="240" w:lineRule="auto"/>
+              <w:rPr>
+                <w:rFonts w:ascii="Calibri" w:eastAsia="Times New Roman" w:hAnsi="Calibri" w:cs="Calibri"/>
+                <w:color w:val="000000"/>
+                <w:sz w:val="22"/>
+                <w:lang w:eastAsia="ru-RU"/>
+              </w:rPr>
+            </w:pPr>
+          </w:p>
+        </w:tc>
+      </w:tr>
+      <w:tr>
+        <w:trPr>
+          <w:trHeight w:val="288"/>
+        </w:trPr>
+        <w:tc>
+          <w:tcPr>
+            <w:tcW w:w="1160" w:type="dxa"/>
+            <w:tcBorders>
+              <w:top w:val="single" w:sz="4" w:space="0" w:color="A9D08E"/>
+              <w:left w:val="single" w:sz="4" w:space="0" w:color="A9D08E"/>
+              <w:bottom w:val="single" w:sz="4" w:space="0" w:color="A9D08E"/>
+              <w:right w:val="nil"/>
+            </w:tcBorders>
+            <w:shd w:val="clear" w:color="auto" w:fill="auto"/>
+            <w:noWrap/>
+            <w:vAlign w:val="bottom"/>
+            <w:hideMark/>
+          </w:tcPr>
+          <w:p>
+            <w:pPr>
+              <w:suppressAutoHyphens w:val="0"/>
+              <w:spacing w:after="0" w:line="240" w:lineRule="auto"/>
+              <w:rPr>
+                <w:rFonts w:ascii="Calibri" w:eastAsia="Times New Roman" w:hAnsi="Calibri" w:cs="Calibri"/>
+                <w:color w:val="000000"/>
+                <w:sz w:val="22"/>
+                <w:lang w:eastAsia="ru-RU"/>
+              </w:rPr>
+            </w:pPr>
+            <w:r>
+              <w:rPr>
+                <w:rFonts w:ascii="Calibri" w:eastAsia="Times New Roman" w:hAnsi="Calibri" w:cs="Calibri"/>
+                <w:color w:val="000000"/>
+                <w:sz w:val="22"/>
+                <w:lang w:eastAsia="ru-RU"/>
+              </w:rPr>
+              <w:t>55b</w:t>
+            </w:r>
+          </w:p>
+        </w:tc>
+        <w:tc>
+          <w:tcPr>
+            <w:tcW w:w="1160" w:type="dxa"/>
+            <w:tcBorders>
+              <w:top w:val="single" w:sz="4" w:space="0" w:color="A9D08E"/>
+              <w:left w:val="nil"/>
+              <w:bottom w:val="single" w:sz="4" w:space="0" w:color="A9D08E"/>
+              <w:right w:val="single" w:sz="4" w:space="0" w:color="A9D08E"/>
+            </w:tcBorders>
+            <w:shd w:val="clear" w:color="auto" w:fill="auto"/>
+            <w:noWrap/>
+            <w:vAlign w:val="bottom"/>
+            <w:hideMark/>
+          </w:tcPr>
+          <w:p>
+            <w:pPr>
+              <w:suppressAutoHyphens w:val="0"/>
+              <w:spacing w:after="0" w:line="240" w:lineRule="auto"/>
+              <w:rPr>
+                <w:rFonts w:ascii="Calibri" w:eastAsia="Times New Roman" w:hAnsi="Calibri" w:cs="Calibri"/>
+                <w:color w:val="000000"/>
+                <w:sz w:val="22"/>
+                <w:lang w:eastAsia="ru-RU"/>
+              </w:rPr>
+            </w:pPr>
+            <w:r>
+              <w:rPr>
+                <w:rFonts w:ascii="Calibri" w:eastAsia="Times New Roman" w:hAnsi="Calibri" w:cs="Calibri"/>
+                <w:color w:val="000000"/>
+                <w:sz w:val="22"/>
+                <w:lang w:eastAsia="ru-RU"/>
+              </w:rPr>
+              <w:t>CDC2</w:t>
+            </w:r>
+          </w:p>
+        </w:tc>
+        <w:tc>
+          <w:tcPr>
+            <w:tcW w:w="1160" w:type="dxa"/>
+            <w:tcBorders>
+              <w:top w:val="single" w:sz="4" w:space="0" w:color="A9D08E"/>
+              <w:left w:val="nil"/>
+              <w:bottom w:val="single" w:sz="4" w:space="0" w:color="A9D08E"/>
+              <w:right w:val="single" w:sz="4" w:space="0" w:color="A9D08E"/>
+            </w:tcBorders>
+          </w:tcPr>
+          <w:p>
+            <w:pPr>
+              <w:suppressAutoHyphens w:val="0"/>
+              <w:spacing w:after="0" w:line="240" w:lineRule="auto"/>
+              <w:rPr>
+                <w:rFonts w:ascii="Calibri" w:eastAsia="Times New Roman" w:hAnsi="Calibri" w:cs="Calibri"/>
+                <w:color w:val="000000"/>
+                <w:sz w:val="22"/>
+                <w:lang w:eastAsia="ru-RU"/>
+              </w:rPr>
+            </w:pPr>
+          </w:p>
+        </w:tc>
+      </w:tr>
+      <w:tr>
+        <w:trPr>
+          <w:trHeight w:val="288"/>
+        </w:trPr>
+        <w:tc>
+          <w:tcPr>
+            <w:tcW w:w="1160" w:type="dxa"/>
+            <w:tcBorders>
+              <w:top w:val="single" w:sz="4" w:space="0" w:color="A9D08E"/>
+              <w:left w:val="single" w:sz="4" w:space="0" w:color="A9D08E"/>
+              <w:bottom w:val="single" w:sz="4" w:space="0" w:color="A9D08E"/>
+              <w:right w:val="nil"/>
+            </w:tcBorders>
+            <w:shd w:val="clear" w:color="E2EFDA" w:fill="E2EFDA"/>
+            <w:noWrap/>
+            <w:vAlign w:val="bottom"/>
+            <w:hideMark/>
+          </w:tcPr>
+          <w:p>
+            <w:pPr>
+              <w:suppressAutoHyphens w:val="0"/>
+              <w:spacing w:after="0" w:line="240" w:lineRule="auto"/>
+              <w:rPr>
+                <w:rFonts w:ascii="Calibri" w:eastAsia="Times New Roman" w:hAnsi="Calibri" w:cs="Calibri"/>
+                <w:color w:val="000000"/>
+                <w:sz w:val="22"/>
+                <w:lang w:eastAsia="ru-RU"/>
+              </w:rPr>
+            </w:pPr>
+            <w:r>
+              <w:rPr>
+                <w:rFonts w:ascii="Calibri" w:eastAsia="Times New Roman" w:hAnsi="Calibri" w:cs="Calibri"/>
+                <w:color w:val="000000"/>
+                <w:sz w:val="22"/>
+                <w:lang w:eastAsia="ru-RU"/>
+              </w:rPr>
+              <w:t>55c</w:t>
+            </w:r>
+          </w:p>
+        </w:tc>
+        <w:tc>
+          <w:tcPr>
+            <w:tcW w:w="1160" w:type="dxa"/>
+            <w:tcBorders>
+              <w:top w:val="single" w:sz="4" w:space="0" w:color="A9D08E"/>
+              <w:left w:val="nil"/>
+              <w:bottom w:val="single" w:sz="4" w:space="0" w:color="A9D08E"/>
+              <w:right w:val="single" w:sz="4" w:space="0" w:color="A9D08E"/>
+            </w:tcBorders>
+            <w:shd w:val="clear" w:color="E2EFDA" w:fill="E2EFDA"/>
+            <w:noWrap/>
+            <w:vAlign w:val="bottom"/>
+            <w:hideMark/>
+          </w:tcPr>
+          <w:p>
+            <w:pPr>
+              <w:suppressAutoHyphens w:val="0"/>
+              <w:spacing w:after="0" w:line="240" w:lineRule="auto"/>
+              <w:rPr>
+                <w:rFonts w:ascii="Calibri" w:eastAsia="Times New Roman" w:hAnsi="Calibri" w:cs="Calibri"/>
+                <w:color w:val="000000"/>
+                <w:sz w:val="22"/>
+                <w:lang w:eastAsia="ru-RU"/>
+              </w:rPr>
+            </w:pPr>
+            <w:r>
+              <w:rPr>
+                <w:rFonts w:ascii="Calibri" w:eastAsia="Times New Roman" w:hAnsi="Calibri" w:cs="Calibri"/>
+                <w:color w:val="000000"/>
+                <w:sz w:val="22"/>
+                <w:lang w:eastAsia="ru-RU"/>
+              </w:rPr>
+              <w:t>CEC5</w:t>
+            </w:r>
+          </w:p>
+        </w:tc>
+        <w:tc>
+          <w:tcPr>
+            <w:tcW w:w="1160" w:type="dxa"/>
+            <w:tcBorders>
+              <w:top w:val="single" w:sz="4" w:space="0" w:color="A9D08E"/>
+              <w:left w:val="nil"/>
+              <w:bottom w:val="single" w:sz="4" w:space="0" w:color="A9D08E"/>
+              <w:right w:val="single" w:sz="4" w:space="0" w:color="A9D08E"/>
+            </w:tcBorders>
+            <w:shd w:val="clear" w:color="E2EFDA" w:fill="E2EFDA"/>
+          </w:tcPr>
+          <w:p>
+            <w:pPr>
+              <w:suppressAutoHyphens w:val="0"/>
+              <w:spacing w:after="0" w:line="240" w:lineRule="auto"/>
+              <w:rPr>
+                <w:rFonts w:ascii="Calibri" w:eastAsia="Times New Roman" w:hAnsi="Calibri" w:cs="Calibri"/>
+                <w:color w:val="000000"/>
+                <w:sz w:val="22"/>
+                <w:lang w:eastAsia="ru-RU"/>
+              </w:rPr>
+            </w:pPr>
+          </w:p>
+        </w:tc>
+      </w:tr>
+      <w:tr>
+        <w:trPr>
+          <w:trHeight w:val="288"/>
+        </w:trPr>
+        <w:tc>
+          <w:tcPr>
+            <w:tcW w:w="1160" w:type="dxa"/>
+            <w:tcBorders>
+              <w:top w:val="single" w:sz="4" w:space="0" w:color="A9D08E"/>
+              <w:left w:val="single" w:sz="4" w:space="0" w:color="A9D08E"/>
+              <w:bottom w:val="single" w:sz="4" w:space="0" w:color="A9D08E"/>
+              <w:right w:val="nil"/>
+            </w:tcBorders>
+            <w:shd w:val="clear" w:color="auto" w:fill="auto"/>
+            <w:noWrap/>
+            <w:vAlign w:val="bottom"/>
+            <w:hideMark/>
+          </w:tcPr>
+          <w:p>
+            <w:pPr>
+              <w:suppressAutoHyphens w:val="0"/>
+              <w:spacing w:after="0" w:line="240" w:lineRule="auto"/>
+              <w:rPr>
+                <w:rFonts w:ascii="Calibri" w:eastAsia="Times New Roman" w:hAnsi="Calibri" w:cs="Calibri"/>
+                <w:color w:val="000000"/>
+                <w:sz w:val="22"/>
+                <w:lang w:eastAsia="ru-RU"/>
+              </w:rPr>
+            </w:pPr>
+            <w:r>
+              <w:rPr>
+                <w:rFonts w:ascii="Calibri" w:eastAsia="Times New Roman" w:hAnsi="Calibri" w:cs="Calibri"/>
+                <w:color w:val="000000"/>
+                <w:sz w:val="22"/>
+                <w:lang w:eastAsia="ru-RU"/>
+              </w:rPr>
+              <w:t>55d</w:t>
+            </w:r>
+          </w:p>
+        </w:tc>
+        <w:tc>
+          <w:tcPr>
+            <w:tcW w:w="1160" w:type="dxa"/>
+            <w:tcBorders>
+              <w:top w:val="single" w:sz="4" w:space="0" w:color="A9D08E"/>
+              <w:left w:val="nil"/>
+              <w:bottom w:val="single" w:sz="4" w:space="0" w:color="A9D08E"/>
+              <w:right w:val="single" w:sz="4" w:space="0" w:color="A9D08E"/>
+            </w:tcBorders>
+            <w:shd w:val="clear" w:color="auto" w:fill="auto"/>
+            <w:noWrap/>
+            <w:vAlign w:val="bottom"/>
+            <w:hideMark/>
+          </w:tcPr>
+          <w:p>
+            <w:pPr>
+              <w:suppressAutoHyphens w:val="0"/>
+              <w:spacing w:after="0" w:line="240" w:lineRule="auto"/>
+              <w:rPr>
+                <w:rFonts w:ascii="Calibri" w:eastAsia="Times New Roman" w:hAnsi="Calibri" w:cs="Calibri"/>
+                <w:color w:val="000000"/>
+                <w:sz w:val="22"/>
+                <w:lang w:eastAsia="ru-RU"/>
+              </w:rPr>
+            </w:pPr>
+            <w:r>
+              <w:rPr>
+                <w:rFonts w:ascii="Calibri" w:eastAsia="Times New Roman" w:hAnsi="Calibri" w:cs="Calibri"/>
+                <w:color w:val="000000"/>
+                <w:sz w:val="22"/>
+                <w:lang w:eastAsia="ru-RU"/>
+              </w:rPr>
+              <w:t>20C1</w:t>
+            </w:r>
+          </w:p>
+        </w:tc>
+        <w:tc>
+          <w:tcPr>
+            <w:tcW w:w="1160" w:type="dxa"/>
+            <w:tcBorders>
+              <w:top w:val="single" w:sz="4" w:space="0" w:color="A9D08E"/>
+              <w:left w:val="nil"/>
+              <w:bottom w:val="single" w:sz="4" w:space="0" w:color="A9D08E"/>
+              <w:right w:val="single" w:sz="4" w:space="0" w:color="A9D08E"/>
+            </w:tcBorders>
+          </w:tcPr>
+          <w:p>
+            <w:pPr>
+              <w:suppressAutoHyphens w:val="0"/>
+              <w:spacing w:after="0" w:line="240" w:lineRule="auto"/>
+              <w:rPr>
+                <w:rFonts w:ascii="Calibri" w:eastAsia="Times New Roman" w:hAnsi="Calibri" w:cs="Calibri"/>
+                <w:color w:val="000000"/>
+                <w:sz w:val="22"/>
+                <w:lang w:eastAsia="ru-RU"/>
+              </w:rPr>
+            </w:pPr>
+          </w:p>
+        </w:tc>
+      </w:tr>
+      <w:tr>
+        <w:trPr>
+          <w:trHeight w:val="288"/>
+        </w:trPr>
+        <w:tc>
+          <w:tcPr>
+            <w:tcW w:w="1160" w:type="dxa"/>
+            <w:tcBorders>
+              <w:top w:val="single" w:sz="4" w:space="0" w:color="A9D08E"/>
+              <w:left w:val="single" w:sz="4" w:space="0" w:color="A9D08E"/>
+              <w:bottom w:val="single" w:sz="4" w:space="0" w:color="A9D08E"/>
+              <w:right w:val="nil"/>
+            </w:tcBorders>
+            <w:shd w:val="clear" w:color="E2EFDA" w:fill="E2EFDA"/>
+            <w:noWrap/>
+            <w:vAlign w:val="bottom"/>
+            <w:hideMark/>
+          </w:tcPr>
+          <w:p>
+            <w:pPr>
+              <w:suppressAutoHyphens w:val="0"/>
+              <w:spacing w:after="0" w:line="240" w:lineRule="auto"/>
+              <w:rPr>
+                <w:rFonts w:ascii="Calibri" w:eastAsia="Times New Roman" w:hAnsi="Calibri" w:cs="Calibri"/>
+                <w:color w:val="000000"/>
+                <w:sz w:val="22"/>
+                <w:lang w:eastAsia="ru-RU"/>
+              </w:rPr>
+            </w:pPr>
+            <w:r>
+              <w:rPr>
+                <w:rFonts w:ascii="Calibri" w:eastAsia="Times New Roman" w:hAnsi="Calibri" w:cs="Calibri"/>
+                <w:color w:val="000000"/>
+                <w:sz w:val="22"/>
+                <w:lang w:eastAsia="ru-RU"/>
+              </w:rPr>
+              <w:t>55e</w:t>
+            </w:r>
+          </w:p>
+        </w:tc>
+        <w:tc>
+          <w:tcPr>
+            <w:tcW w:w="1160" w:type="dxa"/>
+            <w:tcBorders>
+              <w:top w:val="single" w:sz="4" w:space="0" w:color="A9D08E"/>
+              <w:left w:val="nil"/>
+              <w:bottom w:val="single" w:sz="4" w:space="0" w:color="A9D08E"/>
+              <w:right w:val="single" w:sz="4" w:space="0" w:color="A9D08E"/>
+            </w:tcBorders>
+            <w:shd w:val="clear" w:color="E2EFDA" w:fill="E2EFDA"/>
+            <w:noWrap/>
+            <w:vAlign w:val="bottom"/>
+            <w:hideMark/>
+          </w:tcPr>
+          <w:p>
+            <w:pPr>
+              <w:suppressAutoHyphens w:val="0"/>
+              <w:spacing w:after="0" w:line="240" w:lineRule="auto"/>
+              <w:rPr>
+                <w:rFonts w:ascii="Calibri" w:eastAsia="Times New Roman" w:hAnsi="Calibri" w:cs="Calibri"/>
+                <w:color w:val="000000"/>
+                <w:sz w:val="22"/>
+                <w:lang w:eastAsia="ru-RU"/>
+              </w:rPr>
+            </w:pPr>
+            <w:r>
+              <w:rPr>
+                <w:rFonts w:ascii="Calibri" w:eastAsia="Times New Roman" w:hAnsi="Calibri" w:cs="Calibri"/>
+                <w:color w:val="000000"/>
+                <w:sz w:val="22"/>
+                <w:lang w:eastAsia="ru-RU"/>
+              </w:rPr>
+              <w:t>CEC9</w:t>
+            </w:r>
+          </w:p>
+        </w:tc>
+        <w:tc>
+          <w:tcPr>
+            <w:tcW w:w="1160" w:type="dxa"/>
+            <w:tcBorders>
+              <w:top w:val="single" w:sz="4" w:space="0" w:color="A9D08E"/>
+              <w:left w:val="nil"/>
+              <w:bottom w:val="single" w:sz="4" w:space="0" w:color="A9D08E"/>
+              <w:right w:val="single" w:sz="4" w:space="0" w:color="A9D08E"/>
+            </w:tcBorders>
+            <w:shd w:val="clear" w:color="E2EFDA" w:fill="E2EFDA"/>
+          </w:tcPr>
+          <w:p>
+            <w:pPr>
+              <w:suppressAutoHyphens w:val="0"/>
+              <w:spacing w:after="0" w:line="240" w:lineRule="auto"/>
+              <w:rPr>
+                <w:rFonts w:ascii="Calibri" w:eastAsia="Times New Roman" w:hAnsi="Calibri" w:cs="Calibri"/>
+                <w:color w:val="000000"/>
+                <w:sz w:val="22"/>
+                <w:lang w:eastAsia="ru-RU"/>
+              </w:rPr>
+            </w:pPr>
+          </w:p>
+        </w:tc>
+      </w:tr>
+      <w:tr>
+        <w:trPr>
+          <w:trHeight w:val="288"/>
+        </w:trPr>
+        <w:tc>
+          <w:tcPr>
+            <w:tcW w:w="1160" w:type="dxa"/>
+            <w:tcBorders>
+              <w:top w:val="single" w:sz="4" w:space="0" w:color="A9D08E"/>
+              <w:left w:val="single" w:sz="4" w:space="0" w:color="A9D08E"/>
+              <w:bottom w:val="single" w:sz="4" w:space="0" w:color="A9D08E"/>
+              <w:right w:val="nil"/>
+            </w:tcBorders>
+            <w:shd w:val="clear" w:color="auto" w:fill="auto"/>
+            <w:noWrap/>
+            <w:vAlign w:val="bottom"/>
+            <w:hideMark/>
+          </w:tcPr>
+          <w:p>
+            <w:pPr>
+              <w:suppressAutoHyphens w:val="0"/>
+              <w:spacing w:after="0" w:line="240" w:lineRule="auto"/>
+              <w:rPr>
+                <w:rFonts w:ascii="Calibri" w:eastAsia="Times New Roman" w:hAnsi="Calibri" w:cs="Calibri"/>
+                <w:color w:val="000000"/>
+                <w:sz w:val="22"/>
+                <w:lang w:eastAsia="ru-RU"/>
+              </w:rPr>
+            </w:pPr>
+            <w:r>
+              <w:rPr>
+                <w:rFonts w:ascii="Calibri" w:eastAsia="Times New Roman" w:hAnsi="Calibri" w:cs="Calibri"/>
+                <w:color w:val="000000"/>
+                <w:sz w:val="22"/>
+                <w:lang w:eastAsia="ru-RU"/>
+              </w:rPr>
+              <w:t>55f</w:t>
+            </w:r>
+          </w:p>
+        </w:tc>
+        <w:tc>
+          <w:tcPr>
+            <w:tcW w:w="1160" w:type="dxa"/>
+            <w:tcBorders>
+              <w:top w:val="single" w:sz="4" w:space="0" w:color="A9D08E"/>
+              <w:left w:val="nil"/>
+              <w:bottom w:val="single" w:sz="4" w:space="0" w:color="A9D08E"/>
+              <w:right w:val="single" w:sz="4" w:space="0" w:color="A9D08E"/>
+            </w:tcBorders>
+            <w:shd w:val="clear" w:color="auto" w:fill="auto"/>
+            <w:noWrap/>
+            <w:vAlign w:val="bottom"/>
+            <w:hideMark/>
+          </w:tcPr>
+          <w:p>
+            <w:pPr>
+              <w:suppressAutoHyphens w:val="0"/>
+              <w:spacing w:after="0" w:line="240" w:lineRule="auto"/>
+              <w:rPr>
+                <w:rFonts w:ascii="Calibri" w:eastAsia="Times New Roman" w:hAnsi="Calibri" w:cs="Calibri"/>
+                <w:color w:val="000000"/>
+                <w:sz w:val="22"/>
+                <w:lang w:eastAsia="ru-RU"/>
+              </w:rPr>
+            </w:pPr>
+            <w:r>
+              <w:rPr>
+                <w:rFonts w:ascii="Calibri" w:eastAsia="Times New Roman" w:hAnsi="Calibri" w:cs="Calibri"/>
+                <w:color w:val="000000"/>
+                <w:sz w:val="22"/>
+                <w:lang w:eastAsia="ru-RU"/>
+              </w:rPr>
+              <w:t>CFC6</w:t>
+            </w:r>
+          </w:p>
+        </w:tc>
+        <w:tc>
+          <w:tcPr>
+            <w:tcW w:w="1160" w:type="dxa"/>
+            <w:tcBorders>
+              <w:top w:val="single" w:sz="4" w:space="0" w:color="A9D08E"/>
+              <w:left w:val="nil"/>
+              <w:bottom w:val="single" w:sz="4" w:space="0" w:color="A9D08E"/>
+              <w:right w:val="single" w:sz="4" w:space="0" w:color="A9D08E"/>
+            </w:tcBorders>
+          </w:tcPr>
+          <w:p>
+            <w:pPr>
+              <w:suppressAutoHyphens w:val="0"/>
+              <w:spacing w:after="0" w:line="240" w:lineRule="auto"/>
+              <w:rPr>
+                <w:rFonts w:ascii="Calibri" w:eastAsia="Times New Roman" w:hAnsi="Calibri" w:cs="Calibri"/>
+                <w:color w:val="000000"/>
+                <w:sz w:val="22"/>
+                <w:lang w:eastAsia="ru-RU"/>
+              </w:rPr>
+            </w:pPr>
+          </w:p>
+        </w:tc>
+      </w:tr>
+      <w:tr>
+        <w:trPr>
+          <w:trHeight w:val="288"/>
+        </w:trPr>
+        <w:tc>
+          <w:tcPr>
+            <w:tcW w:w="1160" w:type="dxa"/>
+            <w:tcBorders>
+              <w:top w:val="single" w:sz="4" w:space="0" w:color="A9D08E"/>
+              <w:left w:val="single" w:sz="4" w:space="0" w:color="A9D08E"/>
+              <w:bottom w:val="single" w:sz="4" w:space="0" w:color="A9D08E"/>
+              <w:right w:val="nil"/>
+            </w:tcBorders>
+            <w:shd w:val="clear" w:color="E2EFDA" w:fill="E2EFDA"/>
+            <w:noWrap/>
+            <w:vAlign w:val="bottom"/>
+            <w:hideMark/>
+          </w:tcPr>
+          <w:p>
+            <w:pPr>
+              <w:suppressAutoHyphens w:val="0"/>
+              <w:spacing w:after="0" w:line="240" w:lineRule="auto"/>
+              <w:rPr>
+                <w:rFonts w:ascii="Calibri" w:eastAsia="Times New Roman" w:hAnsi="Calibri" w:cs="Calibri"/>
+                <w:color w:val="000000"/>
+                <w:sz w:val="22"/>
+                <w:lang w:eastAsia="ru-RU"/>
+              </w:rPr>
+            </w:pPr>
+            <w:r>
+              <w:rPr>
+                <w:rFonts w:ascii="Calibri" w:eastAsia="Times New Roman" w:hAnsi="Calibri" w:cs="Calibri"/>
+                <w:color w:val="000000"/>
+                <w:sz w:val="22"/>
+                <w:lang w:eastAsia="ru-RU"/>
+              </w:rPr>
+              <w:t>560</w:t>
+            </w:r>
+          </w:p>
+        </w:tc>
+        <w:tc>
+          <w:tcPr>
+            <w:tcW w:w="1160" w:type="dxa"/>
+            <w:tcBorders>
+              <w:top w:val="single" w:sz="4" w:space="0" w:color="A9D08E"/>
+              <w:left w:val="nil"/>
+              <w:bottom w:val="single" w:sz="4" w:space="0" w:color="A9D08E"/>
+              <w:right w:val="single" w:sz="4" w:space="0" w:color="A9D08E"/>
+            </w:tcBorders>
+            <w:shd w:val="clear" w:color="E2EFDA" w:fill="E2EFDA"/>
+            <w:noWrap/>
+            <w:vAlign w:val="bottom"/>
+            <w:hideMark/>
+          </w:tcPr>
+          <w:p>
+            <w:pPr>
+              <w:suppressAutoHyphens w:val="0"/>
+              <w:spacing w:after="0" w:line="240" w:lineRule="auto"/>
+              <w:rPr>
+                <w:rFonts w:ascii="Calibri" w:eastAsia="Times New Roman" w:hAnsi="Calibri" w:cs="Calibri"/>
+                <w:color w:val="000000"/>
+                <w:sz w:val="22"/>
+                <w:lang w:eastAsia="ru-RU"/>
+              </w:rPr>
+            </w:pPr>
+            <w:r>
+              <w:rPr>
+                <w:rFonts w:ascii="Calibri" w:eastAsia="Times New Roman" w:hAnsi="Calibri" w:cs="Calibri"/>
+                <w:color w:val="000000"/>
+                <w:sz w:val="22"/>
+                <w:lang w:eastAsia="ru-RU"/>
+              </w:rPr>
+              <w:t>CDD2</w:t>
+            </w:r>
+          </w:p>
+        </w:tc>
+        <w:tc>
+          <w:tcPr>
+            <w:tcW w:w="1160" w:type="dxa"/>
+            <w:tcBorders>
+              <w:top w:val="single" w:sz="4" w:space="0" w:color="A9D08E"/>
+              <w:left w:val="nil"/>
+              <w:bottom w:val="single" w:sz="4" w:space="0" w:color="A9D08E"/>
+              <w:right w:val="single" w:sz="4" w:space="0" w:color="A9D08E"/>
+            </w:tcBorders>
+            <w:shd w:val="clear" w:color="E2EFDA" w:fill="E2EFDA"/>
+          </w:tcPr>
+          <w:p>
+            <w:pPr>
+              <w:suppressAutoHyphens w:val="0"/>
+              <w:spacing w:after="0" w:line="240" w:lineRule="auto"/>
+              <w:rPr>
+                <w:rFonts w:ascii="Calibri" w:eastAsia="Times New Roman" w:hAnsi="Calibri" w:cs="Calibri"/>
+                <w:color w:val="000000"/>
+                <w:sz w:val="22"/>
+                <w:lang w:eastAsia="ru-RU"/>
+              </w:rPr>
+            </w:pPr>
+          </w:p>
+        </w:tc>
+      </w:tr>
+      <w:tr>
+        <w:trPr>
+          <w:trHeight w:val="288"/>
+        </w:trPr>
+        <w:tc>
+          <w:tcPr>
+            <w:tcW w:w="1160" w:type="dxa"/>
+            <w:tcBorders>
+              <w:top w:val="single" w:sz="4" w:space="0" w:color="A9D08E"/>
+              <w:left w:val="single" w:sz="4" w:space="0" w:color="A9D08E"/>
+              <w:bottom w:val="single" w:sz="4" w:space="0" w:color="A9D08E"/>
+              <w:right w:val="nil"/>
+            </w:tcBorders>
+            <w:shd w:val="clear" w:color="auto" w:fill="auto"/>
+            <w:noWrap/>
+            <w:vAlign w:val="bottom"/>
+            <w:hideMark/>
+          </w:tcPr>
+          <w:p>
+            <w:pPr>
+              <w:suppressAutoHyphens w:val="0"/>
+              <w:spacing w:after="0" w:line="240" w:lineRule="auto"/>
+              <w:rPr>
+                <w:rFonts w:ascii="Calibri" w:eastAsia="Times New Roman" w:hAnsi="Calibri" w:cs="Calibri"/>
+                <w:color w:val="000000"/>
+                <w:sz w:val="22"/>
+                <w:lang w:eastAsia="ru-RU"/>
+              </w:rPr>
+            </w:pPr>
+            <w:r>
+              <w:rPr>
+                <w:rFonts w:ascii="Calibri" w:eastAsia="Times New Roman" w:hAnsi="Calibri" w:cs="Calibri"/>
+                <w:color w:val="000000"/>
+                <w:sz w:val="22"/>
+                <w:lang w:eastAsia="ru-RU"/>
+              </w:rPr>
+              <w:t>561</w:t>
+            </w:r>
+          </w:p>
+        </w:tc>
+        <w:tc>
+          <w:tcPr>
+            <w:tcW w:w="1160" w:type="dxa"/>
+            <w:tcBorders>
+              <w:top w:val="single" w:sz="4" w:space="0" w:color="A9D08E"/>
+              <w:left w:val="nil"/>
+              <w:bottom w:val="single" w:sz="4" w:space="0" w:color="A9D08E"/>
+              <w:right w:val="single" w:sz="4" w:space="0" w:color="A9D08E"/>
+            </w:tcBorders>
+            <w:shd w:val="clear" w:color="auto" w:fill="auto"/>
+            <w:noWrap/>
+            <w:vAlign w:val="bottom"/>
+            <w:hideMark/>
+          </w:tcPr>
+          <w:p>
+            <w:pPr>
+              <w:suppressAutoHyphens w:val="0"/>
+              <w:spacing w:after="0" w:line="240" w:lineRule="auto"/>
+              <w:rPr>
+                <w:rFonts w:ascii="Calibri" w:eastAsia="Times New Roman" w:hAnsi="Calibri" w:cs="Calibri"/>
+                <w:color w:val="000000"/>
+                <w:sz w:val="22"/>
+                <w:lang w:eastAsia="ru-RU"/>
+              </w:rPr>
+            </w:pPr>
+            <w:r>
+              <w:rPr>
+                <w:rFonts w:ascii="Calibri" w:eastAsia="Times New Roman" w:hAnsi="Calibri" w:cs="Calibri"/>
+                <w:color w:val="000000"/>
+                <w:sz w:val="22"/>
+                <w:lang w:eastAsia="ru-RU"/>
+              </w:rPr>
+              <w:t>C3C1</w:t>
+            </w:r>
+          </w:p>
+        </w:tc>
+        <w:tc>
+          <w:tcPr>
+            <w:tcW w:w="1160" w:type="dxa"/>
+            <w:tcBorders>
+              <w:top w:val="single" w:sz="4" w:space="0" w:color="A9D08E"/>
+              <w:left w:val="nil"/>
+              <w:bottom w:val="single" w:sz="4" w:space="0" w:color="A9D08E"/>
+              <w:right w:val="single" w:sz="4" w:space="0" w:color="A9D08E"/>
+            </w:tcBorders>
+          </w:tcPr>
+          <w:p>
+            <w:pPr>
+              <w:suppressAutoHyphens w:val="0"/>
+              <w:spacing w:after="0" w:line="240" w:lineRule="auto"/>
+              <w:rPr>
+                <w:rFonts w:ascii="Calibri" w:eastAsia="Times New Roman" w:hAnsi="Calibri" w:cs="Calibri"/>
+                <w:color w:val="000000"/>
+                <w:sz w:val="22"/>
+                <w:lang w:eastAsia="ru-RU"/>
+              </w:rPr>
+            </w:pPr>
+          </w:p>
+        </w:tc>
+      </w:tr>
+      <w:tr>
+        <w:trPr>
+          <w:trHeight w:val="288"/>
+        </w:trPr>
+        <w:tc>
+          <w:tcPr>
+            <w:tcW w:w="1160" w:type="dxa"/>
+            <w:tcBorders>
+              <w:top w:val="single" w:sz="4" w:space="0" w:color="A9D08E"/>
+              <w:left w:val="single" w:sz="4" w:space="0" w:color="A9D08E"/>
+              <w:bottom w:val="single" w:sz="4" w:space="0" w:color="A9D08E"/>
+              <w:right w:val="nil"/>
+            </w:tcBorders>
+            <w:shd w:val="clear" w:color="E2EFDA" w:fill="E2EFDA"/>
+            <w:noWrap/>
+            <w:vAlign w:val="bottom"/>
+            <w:hideMark/>
+          </w:tcPr>
+          <w:p>
+            <w:pPr>
+              <w:suppressAutoHyphens w:val="0"/>
+              <w:spacing w:after="0" w:line="240" w:lineRule="auto"/>
+              <w:rPr>
+                <w:rFonts w:ascii="Calibri" w:eastAsia="Times New Roman" w:hAnsi="Calibri" w:cs="Calibri"/>
+                <w:color w:val="000000"/>
+                <w:sz w:val="22"/>
+                <w:lang w:eastAsia="ru-RU"/>
+              </w:rPr>
+            </w:pPr>
+            <w:r>
+              <w:rPr>
+                <w:rFonts w:ascii="Calibri" w:eastAsia="Times New Roman" w:hAnsi="Calibri" w:cs="Calibri"/>
+                <w:color w:val="000000"/>
+                <w:sz w:val="22"/>
+                <w:lang w:eastAsia="ru-RU"/>
+              </w:rPr>
+              <w:t>562</w:t>
+            </w:r>
+          </w:p>
+        </w:tc>
+        <w:tc>
+          <w:tcPr>
+            <w:tcW w:w="1160" w:type="dxa"/>
+            <w:tcBorders>
+              <w:top w:val="single" w:sz="4" w:space="0" w:color="A9D08E"/>
+              <w:left w:val="nil"/>
+              <w:bottom w:val="single" w:sz="4" w:space="0" w:color="A9D08E"/>
+              <w:right w:val="single" w:sz="4" w:space="0" w:color="A9D08E"/>
+            </w:tcBorders>
+            <w:shd w:val="clear" w:color="E2EFDA" w:fill="E2EFDA"/>
+            <w:noWrap/>
+            <w:vAlign w:val="bottom"/>
+            <w:hideMark/>
+          </w:tcPr>
+          <w:p>
+            <w:pPr>
+              <w:suppressAutoHyphens w:val="0"/>
+              <w:spacing w:after="0" w:line="240" w:lineRule="auto"/>
+              <w:rPr>
+                <w:rFonts w:ascii="Calibri" w:eastAsia="Times New Roman" w:hAnsi="Calibri" w:cs="Calibri"/>
+                <w:color w:val="000000"/>
+                <w:sz w:val="22"/>
+                <w:lang w:eastAsia="ru-RU"/>
+              </w:rPr>
+            </w:pPr>
+            <w:r>
+              <w:rPr>
+                <w:rFonts w:ascii="Calibri" w:eastAsia="Times New Roman" w:hAnsi="Calibri" w:cs="Calibri"/>
+                <w:color w:val="000000"/>
+                <w:sz w:val="22"/>
+                <w:lang w:eastAsia="ru-RU"/>
+              </w:rPr>
+              <w:t>C5C9</w:t>
+            </w:r>
+          </w:p>
+        </w:tc>
+        <w:tc>
+          <w:tcPr>
+            <w:tcW w:w="1160" w:type="dxa"/>
+            <w:tcBorders>
+              <w:top w:val="single" w:sz="4" w:space="0" w:color="A9D08E"/>
+              <w:left w:val="nil"/>
+              <w:bottom w:val="single" w:sz="4" w:space="0" w:color="A9D08E"/>
+              <w:right w:val="single" w:sz="4" w:space="0" w:color="A9D08E"/>
+            </w:tcBorders>
+            <w:shd w:val="clear" w:color="E2EFDA" w:fill="E2EFDA"/>
+          </w:tcPr>
+          <w:p>
+            <w:pPr>
+              <w:suppressAutoHyphens w:val="0"/>
+              <w:spacing w:after="0" w:line="240" w:lineRule="auto"/>
+              <w:rPr>
+                <w:rFonts w:ascii="Calibri" w:eastAsia="Times New Roman" w:hAnsi="Calibri" w:cs="Calibri"/>
+                <w:color w:val="000000"/>
+                <w:sz w:val="22"/>
+                <w:lang w:eastAsia="ru-RU"/>
+              </w:rPr>
+            </w:pPr>
+          </w:p>
+        </w:tc>
+      </w:tr>
+      <w:tr>
+        <w:trPr>
+          <w:trHeight w:val="288"/>
+        </w:trPr>
+        <w:tc>
+          <w:tcPr>
+            <w:tcW w:w="1160" w:type="dxa"/>
+            <w:tcBorders>
+              <w:top w:val="single" w:sz="4" w:space="0" w:color="A9D08E"/>
+              <w:left w:val="single" w:sz="4" w:space="0" w:color="A9D08E"/>
+              <w:bottom w:val="single" w:sz="4" w:space="0" w:color="A9D08E"/>
+              <w:right w:val="nil"/>
+            </w:tcBorders>
+            <w:shd w:val="clear" w:color="auto" w:fill="auto"/>
+            <w:noWrap/>
+            <w:vAlign w:val="bottom"/>
+            <w:hideMark/>
+          </w:tcPr>
+          <w:p>
+            <w:pPr>
+              <w:suppressAutoHyphens w:val="0"/>
+              <w:spacing w:after="0" w:line="240" w:lineRule="auto"/>
+              <w:rPr>
+                <w:rFonts w:ascii="Calibri" w:eastAsia="Times New Roman" w:hAnsi="Calibri" w:cs="Calibri"/>
+                <w:color w:val="000000"/>
+                <w:sz w:val="22"/>
+                <w:lang w:eastAsia="ru-RU"/>
+              </w:rPr>
+            </w:pPr>
+            <w:r>
+              <w:rPr>
+                <w:rFonts w:ascii="Calibri" w:eastAsia="Times New Roman" w:hAnsi="Calibri" w:cs="Calibri"/>
+                <w:color w:val="000000"/>
+                <w:sz w:val="22"/>
+                <w:lang w:eastAsia="ru-RU"/>
+              </w:rPr>
+              <w:t>563</w:t>
+            </w:r>
+          </w:p>
+        </w:tc>
+        <w:tc>
+          <w:tcPr>
+            <w:tcW w:w="1160" w:type="dxa"/>
+            <w:tcBorders>
+              <w:top w:val="single" w:sz="4" w:space="0" w:color="A9D08E"/>
+              <w:left w:val="nil"/>
+              <w:bottom w:val="single" w:sz="4" w:space="0" w:color="A9D08E"/>
+              <w:right w:val="single" w:sz="4" w:space="0" w:color="A9D08E"/>
+            </w:tcBorders>
+            <w:shd w:val="clear" w:color="auto" w:fill="auto"/>
+            <w:noWrap/>
+            <w:vAlign w:val="bottom"/>
+            <w:hideMark/>
+          </w:tcPr>
+          <w:p>
+            <w:pPr>
+              <w:suppressAutoHyphens w:val="0"/>
+              <w:spacing w:after="0" w:line="240" w:lineRule="auto"/>
+              <w:rPr>
+                <w:rFonts w:ascii="Calibri" w:eastAsia="Times New Roman" w:hAnsi="Calibri" w:cs="Calibri"/>
+                <w:color w:val="000000"/>
+                <w:sz w:val="22"/>
+                <w:lang w:eastAsia="ru-RU"/>
+              </w:rPr>
+            </w:pPr>
+            <w:r>
+              <w:rPr>
+                <w:rFonts w:ascii="Calibri" w:eastAsia="Times New Roman" w:hAnsi="Calibri" w:cs="Calibri"/>
+                <w:color w:val="000000"/>
+                <w:sz w:val="22"/>
+                <w:lang w:eastAsia="ru-RU"/>
+              </w:rPr>
+              <w:t>2СCA</w:t>
+            </w:r>
+          </w:p>
+        </w:tc>
+        <w:tc>
+          <w:tcPr>
+            <w:tcW w:w="1160" w:type="dxa"/>
+            <w:tcBorders>
+              <w:top w:val="single" w:sz="4" w:space="0" w:color="A9D08E"/>
+              <w:left w:val="nil"/>
+              <w:bottom w:val="single" w:sz="4" w:space="0" w:color="A9D08E"/>
+              <w:right w:val="single" w:sz="4" w:space="0" w:color="A9D08E"/>
+            </w:tcBorders>
+          </w:tcPr>
+          <w:p>
+            <w:pPr>
+              <w:suppressAutoHyphens w:val="0"/>
+              <w:spacing w:after="0" w:line="240" w:lineRule="auto"/>
+              <w:rPr>
+                <w:rFonts w:ascii="Calibri" w:eastAsia="Times New Roman" w:hAnsi="Calibri" w:cs="Calibri"/>
+                <w:color w:val="000000"/>
+                <w:sz w:val="22"/>
+                <w:lang w:eastAsia="ru-RU"/>
+              </w:rPr>
+            </w:pPr>
+          </w:p>
+        </w:tc>
+      </w:tr>
+      <w:tr>
+        <w:trPr>
+          <w:trHeight w:val="288"/>
+        </w:trPr>
+        <w:tc>
+          <w:tcPr>
+            <w:tcW w:w="1160" w:type="dxa"/>
+            <w:tcBorders>
+              <w:top w:val="single" w:sz="4" w:space="0" w:color="A9D08E"/>
+              <w:left w:val="single" w:sz="4" w:space="0" w:color="A9D08E"/>
+              <w:bottom w:val="single" w:sz="4" w:space="0" w:color="A9D08E"/>
+              <w:right w:val="nil"/>
+            </w:tcBorders>
+            <w:shd w:val="clear" w:color="E2EFDA" w:fill="E2EFDA"/>
+            <w:noWrap/>
+            <w:vAlign w:val="bottom"/>
+            <w:hideMark/>
+          </w:tcPr>
+          <w:p>
+            <w:pPr>
+              <w:suppressAutoHyphens w:val="0"/>
+              <w:spacing w:after="0" w:line="240" w:lineRule="auto"/>
+              <w:rPr>
+                <w:rFonts w:ascii="Calibri" w:eastAsia="Times New Roman" w:hAnsi="Calibri" w:cs="Calibri"/>
+                <w:color w:val="000000"/>
+                <w:sz w:val="22"/>
+                <w:lang w:eastAsia="ru-RU"/>
+              </w:rPr>
+            </w:pPr>
+            <w:r>
+              <w:rPr>
+                <w:rFonts w:ascii="Calibri" w:eastAsia="Times New Roman" w:hAnsi="Calibri" w:cs="Calibri"/>
+                <w:color w:val="000000"/>
+                <w:sz w:val="22"/>
+                <w:lang w:eastAsia="ru-RU"/>
+              </w:rPr>
+              <w:t>564</w:t>
+            </w:r>
+          </w:p>
+        </w:tc>
+        <w:tc>
+          <w:tcPr>
+            <w:tcW w:w="1160" w:type="dxa"/>
+            <w:tcBorders>
+              <w:top w:val="single" w:sz="4" w:space="0" w:color="A9D08E"/>
+              <w:left w:val="nil"/>
+              <w:bottom w:val="single" w:sz="4" w:space="0" w:color="A9D08E"/>
+              <w:right w:val="single" w:sz="4" w:space="0" w:color="A9D08E"/>
+            </w:tcBorders>
+            <w:shd w:val="clear" w:color="E2EFDA" w:fill="E2EFDA"/>
+            <w:noWrap/>
+            <w:vAlign w:val="bottom"/>
+            <w:hideMark/>
+          </w:tcPr>
+          <w:p>
+            <w:pPr>
+              <w:suppressAutoHyphens w:val="0"/>
+              <w:spacing w:after="0" w:line="240" w:lineRule="auto"/>
+              <w:rPr>
+                <w:rFonts w:ascii="Calibri" w:eastAsia="Times New Roman" w:hAnsi="Calibri" w:cs="Calibri"/>
+                <w:color w:val="000000"/>
+                <w:sz w:val="22"/>
+                <w:lang w:eastAsia="ru-RU"/>
+              </w:rPr>
+            </w:pPr>
+            <w:r>
+              <w:rPr>
+                <w:rFonts w:ascii="Calibri" w:eastAsia="Times New Roman" w:hAnsi="Calibri" w:cs="Calibri"/>
+                <w:color w:val="000000"/>
+                <w:sz w:val="22"/>
+                <w:lang w:eastAsia="ru-RU"/>
+              </w:rPr>
+              <w:t>3820</w:t>
+            </w:r>
+          </w:p>
+        </w:tc>
+        <w:tc>
+          <w:tcPr>
+            <w:tcW w:w="1160" w:type="dxa"/>
+            <w:tcBorders>
+              <w:top w:val="single" w:sz="4" w:space="0" w:color="A9D08E"/>
+              <w:left w:val="nil"/>
+              <w:bottom w:val="single" w:sz="4" w:space="0" w:color="A9D08E"/>
+              <w:right w:val="single" w:sz="4" w:space="0" w:color="A9D08E"/>
+            </w:tcBorders>
+            <w:shd w:val="clear" w:color="E2EFDA" w:fill="E2EFDA"/>
+          </w:tcPr>
+          <w:p>
+            <w:pPr>
+              <w:suppressAutoHyphens w:val="0"/>
+              <w:spacing w:after="0" w:line="240" w:lineRule="auto"/>
+              <w:rPr>
+                <w:rFonts w:ascii="Calibri" w:eastAsia="Times New Roman" w:hAnsi="Calibri" w:cs="Calibri"/>
+                <w:color w:val="000000"/>
+                <w:sz w:val="22"/>
+                <w:lang w:eastAsia="ru-RU"/>
+              </w:rPr>
+            </w:pPr>
+          </w:p>
+        </w:tc>
+      </w:tr>
+      <w:tr>
+        <w:trPr>
+          <w:trHeight w:val="288"/>
+        </w:trPr>
+        <w:tc>
+          <w:tcPr>
+            <w:tcW w:w="1160" w:type="dxa"/>
+            <w:tcBorders>
+              <w:top w:val="single" w:sz="4" w:space="0" w:color="A9D08E"/>
+              <w:left w:val="single" w:sz="4" w:space="0" w:color="A9D08E"/>
+              <w:bottom w:val="single" w:sz="4" w:space="0" w:color="A9D08E"/>
+              <w:right w:val="nil"/>
+            </w:tcBorders>
+            <w:shd w:val="clear" w:color="auto" w:fill="auto"/>
+            <w:noWrap/>
+            <w:vAlign w:val="bottom"/>
+            <w:hideMark/>
+          </w:tcPr>
+          <w:p>
+            <w:pPr>
+              <w:suppressAutoHyphens w:val="0"/>
+              <w:spacing w:after="0" w:line="240" w:lineRule="auto"/>
+              <w:rPr>
+                <w:rFonts w:ascii="Calibri" w:eastAsia="Times New Roman" w:hAnsi="Calibri" w:cs="Calibri"/>
+                <w:color w:val="000000"/>
+                <w:sz w:val="22"/>
+                <w:lang w:eastAsia="ru-RU"/>
+              </w:rPr>
+            </w:pPr>
+            <w:r>
+              <w:rPr>
+                <w:rFonts w:ascii="Calibri" w:eastAsia="Times New Roman" w:hAnsi="Calibri" w:cs="Calibri"/>
+                <w:color w:val="000000"/>
+                <w:sz w:val="22"/>
+                <w:lang w:eastAsia="ru-RU"/>
+              </w:rPr>
+              <w:t>565</w:t>
+            </w:r>
+          </w:p>
+        </w:tc>
+        <w:tc>
+          <w:tcPr>
+            <w:tcW w:w="1160" w:type="dxa"/>
+            <w:tcBorders>
+              <w:top w:val="single" w:sz="4" w:space="0" w:color="A9D08E"/>
+              <w:left w:val="nil"/>
+              <w:bottom w:val="single" w:sz="4" w:space="0" w:color="A9D08E"/>
+              <w:right w:val="single" w:sz="4" w:space="0" w:color="A9D08E"/>
+            </w:tcBorders>
+            <w:shd w:val="clear" w:color="auto" w:fill="auto"/>
+            <w:noWrap/>
+            <w:vAlign w:val="bottom"/>
+            <w:hideMark/>
+          </w:tcPr>
+          <w:p>
+            <w:pPr>
+              <w:suppressAutoHyphens w:val="0"/>
+              <w:spacing w:after="0" w:line="240" w:lineRule="auto"/>
+              <w:rPr>
+                <w:rFonts w:ascii="Calibri" w:eastAsia="Times New Roman" w:hAnsi="Calibri" w:cs="Calibri"/>
+                <w:color w:val="000000"/>
+                <w:sz w:val="22"/>
+                <w:lang w:eastAsia="ru-RU"/>
+              </w:rPr>
+            </w:pPr>
+            <w:r>
+              <w:rPr>
+                <w:rFonts w:ascii="Calibri" w:eastAsia="Times New Roman" w:hAnsi="Calibri" w:cs="Calibri"/>
+                <w:color w:val="000000"/>
+                <w:sz w:val="22"/>
+                <w:lang w:eastAsia="ru-RU"/>
+              </w:rPr>
+              <w:t>C220</w:t>
+            </w:r>
+          </w:p>
+        </w:tc>
+        <w:tc>
+          <w:tcPr>
+            <w:tcW w:w="1160" w:type="dxa"/>
+            <w:tcBorders>
+              <w:top w:val="single" w:sz="4" w:space="0" w:color="A9D08E"/>
+              <w:left w:val="nil"/>
+              <w:bottom w:val="single" w:sz="4" w:space="0" w:color="A9D08E"/>
+              <w:right w:val="single" w:sz="4" w:space="0" w:color="A9D08E"/>
+            </w:tcBorders>
+          </w:tcPr>
+          <w:p>
+            <w:pPr>
+              <w:suppressAutoHyphens w:val="0"/>
+              <w:spacing w:after="0" w:line="240" w:lineRule="auto"/>
+              <w:rPr>
+                <w:rFonts w:ascii="Calibri" w:eastAsia="Times New Roman" w:hAnsi="Calibri" w:cs="Calibri"/>
+                <w:color w:val="000000"/>
+                <w:sz w:val="22"/>
+                <w:lang w:eastAsia="ru-RU"/>
+              </w:rPr>
+            </w:pPr>
+          </w:p>
+        </w:tc>
+      </w:tr>
+      <w:tr>
+        <w:trPr>
+          <w:trHeight w:val="288"/>
+        </w:trPr>
+        <w:tc>
+          <w:tcPr>
+            <w:tcW w:w="1160" w:type="dxa"/>
+            <w:tcBorders>
+              <w:top w:val="single" w:sz="4" w:space="0" w:color="A9D08E"/>
+              <w:left w:val="single" w:sz="4" w:space="0" w:color="A9D08E"/>
+              <w:bottom w:val="single" w:sz="4" w:space="0" w:color="A9D08E"/>
+              <w:right w:val="nil"/>
+            </w:tcBorders>
+            <w:shd w:val="clear" w:color="E2EFDA" w:fill="E2EFDA"/>
+            <w:noWrap/>
+            <w:vAlign w:val="bottom"/>
+            <w:hideMark/>
+          </w:tcPr>
+          <w:p>
+            <w:pPr>
+              <w:suppressAutoHyphens w:val="0"/>
+              <w:spacing w:after="0" w:line="240" w:lineRule="auto"/>
+              <w:rPr>
+                <w:rFonts w:ascii="Calibri" w:eastAsia="Times New Roman" w:hAnsi="Calibri" w:cs="Calibri"/>
+                <w:color w:val="000000"/>
+                <w:sz w:val="22"/>
+                <w:lang w:eastAsia="ru-RU"/>
+              </w:rPr>
+            </w:pPr>
+            <w:r>
+              <w:rPr>
+                <w:rFonts w:ascii="Calibri" w:eastAsia="Times New Roman" w:hAnsi="Calibri" w:cs="Calibri"/>
+                <w:color w:val="000000"/>
+                <w:sz w:val="22"/>
+                <w:lang w:eastAsia="ru-RU"/>
+              </w:rPr>
+              <w:t>566</w:t>
+            </w:r>
+          </w:p>
+        </w:tc>
+        <w:tc>
+          <w:tcPr>
+            <w:tcW w:w="1160" w:type="dxa"/>
+            <w:tcBorders>
+              <w:top w:val="single" w:sz="4" w:space="0" w:color="A9D08E"/>
+              <w:left w:val="nil"/>
+              <w:bottom w:val="single" w:sz="4" w:space="0" w:color="A9D08E"/>
+              <w:right w:val="single" w:sz="4" w:space="0" w:color="A9D08E"/>
+            </w:tcBorders>
+            <w:shd w:val="clear" w:color="E2EFDA" w:fill="E2EFDA"/>
+            <w:noWrap/>
+            <w:vAlign w:val="bottom"/>
+            <w:hideMark/>
+          </w:tcPr>
+          <w:p>
+            <w:pPr>
+              <w:suppressAutoHyphens w:val="0"/>
+              <w:spacing w:after="0" w:line="240" w:lineRule="auto"/>
+              <w:rPr>
+                <w:rFonts w:ascii="Calibri" w:eastAsia="Times New Roman" w:hAnsi="Calibri" w:cs="Calibri"/>
+                <w:color w:val="000000"/>
+                <w:sz w:val="22"/>
+                <w:lang w:eastAsia="ru-RU"/>
+              </w:rPr>
+            </w:pPr>
+            <w:r>
+              <w:rPr>
+                <w:rFonts w:ascii="Calibri" w:eastAsia="Times New Roman" w:hAnsi="Calibri" w:cs="Calibri"/>
+                <w:color w:val="000000"/>
+                <w:sz w:val="22"/>
+                <w:lang w:eastAsia="ru-RU"/>
+              </w:rPr>
+              <w:t>D4C9</w:t>
+            </w:r>
+          </w:p>
+        </w:tc>
+        <w:tc>
+          <w:tcPr>
+            <w:tcW w:w="1160" w:type="dxa"/>
+            <w:tcBorders>
+              <w:top w:val="single" w:sz="4" w:space="0" w:color="A9D08E"/>
+              <w:left w:val="nil"/>
+              <w:bottom w:val="single" w:sz="4" w:space="0" w:color="A9D08E"/>
+              <w:right w:val="single" w:sz="4" w:space="0" w:color="A9D08E"/>
+            </w:tcBorders>
+            <w:shd w:val="clear" w:color="E2EFDA" w:fill="E2EFDA"/>
+          </w:tcPr>
+          <w:p>
+            <w:pPr>
+              <w:suppressAutoHyphens w:val="0"/>
+              <w:spacing w:after="0" w:line="240" w:lineRule="auto"/>
+              <w:rPr>
+                <w:rFonts w:ascii="Calibri" w:eastAsia="Times New Roman" w:hAnsi="Calibri" w:cs="Calibri"/>
+                <w:color w:val="000000"/>
+                <w:sz w:val="22"/>
+                <w:lang w:eastAsia="ru-RU"/>
+              </w:rPr>
+            </w:pPr>
+          </w:p>
+        </w:tc>
+      </w:tr>
+      <w:tr>
+        <w:trPr>
+          <w:trHeight w:val="288"/>
+        </w:trPr>
+        <w:tc>
+          <w:tcPr>
+            <w:tcW w:w="1160" w:type="dxa"/>
+            <w:tcBorders>
+              <w:top w:val="single" w:sz="4" w:space="0" w:color="A9D08E"/>
+              <w:left w:val="single" w:sz="4" w:space="0" w:color="A9D08E"/>
+              <w:bottom w:val="single" w:sz="4" w:space="0" w:color="A9D08E"/>
+              <w:right w:val="nil"/>
+            </w:tcBorders>
+            <w:shd w:val="clear" w:color="auto" w:fill="auto"/>
+            <w:noWrap/>
+            <w:vAlign w:val="bottom"/>
+            <w:hideMark/>
+          </w:tcPr>
+          <w:p>
+            <w:pPr>
+              <w:suppressAutoHyphens w:val="0"/>
+              <w:spacing w:after="0" w:line="240" w:lineRule="auto"/>
+              <w:rPr>
+                <w:rFonts w:ascii="Calibri" w:eastAsia="Times New Roman" w:hAnsi="Calibri" w:cs="Calibri"/>
+                <w:color w:val="000000"/>
+                <w:sz w:val="22"/>
+                <w:lang w:eastAsia="ru-RU"/>
+              </w:rPr>
+            </w:pPr>
+            <w:r>
+              <w:rPr>
+                <w:rFonts w:ascii="Calibri" w:eastAsia="Times New Roman" w:hAnsi="Calibri" w:cs="Calibri"/>
+                <w:color w:val="000000"/>
+                <w:sz w:val="22"/>
+                <w:lang w:eastAsia="ru-RU"/>
+              </w:rPr>
+              <w:t>567</w:t>
+            </w:r>
+          </w:p>
+        </w:tc>
+        <w:tc>
+          <w:tcPr>
+            <w:tcW w:w="1160" w:type="dxa"/>
+            <w:tcBorders>
+              <w:top w:val="single" w:sz="4" w:space="0" w:color="A9D08E"/>
+              <w:left w:val="nil"/>
+              <w:bottom w:val="single" w:sz="4" w:space="0" w:color="A9D08E"/>
+              <w:right w:val="single" w:sz="4" w:space="0" w:color="A9D08E"/>
+            </w:tcBorders>
+            <w:shd w:val="clear" w:color="auto" w:fill="auto"/>
+            <w:noWrap/>
+            <w:vAlign w:val="bottom"/>
+            <w:hideMark/>
+          </w:tcPr>
+          <w:p>
+            <w:pPr>
+              <w:suppressAutoHyphens w:val="0"/>
+              <w:spacing w:after="0" w:line="240" w:lineRule="auto"/>
+              <w:rPr>
+                <w:rFonts w:ascii="Calibri" w:eastAsia="Times New Roman" w:hAnsi="Calibri" w:cs="Calibri"/>
+                <w:color w:val="000000"/>
+                <w:sz w:val="22"/>
+                <w:lang w:eastAsia="ru-RU"/>
+              </w:rPr>
+            </w:pPr>
+            <w:r>
+              <w:rPr>
+                <w:rFonts w:ascii="Calibri" w:eastAsia="Times New Roman" w:hAnsi="Calibri" w:cs="Calibri"/>
+                <w:color w:val="000000"/>
+                <w:sz w:val="22"/>
+                <w:lang w:eastAsia="ru-RU"/>
+              </w:rPr>
+              <w:t>2e29</w:t>
+            </w:r>
+          </w:p>
+        </w:tc>
+        <w:tc>
+          <w:tcPr>
+            <w:tcW w:w="1160" w:type="dxa"/>
+            <w:tcBorders>
+              <w:top w:val="single" w:sz="4" w:space="0" w:color="A9D08E"/>
+              <w:left w:val="nil"/>
+              <w:bottom w:val="single" w:sz="4" w:space="0" w:color="A9D08E"/>
+              <w:right w:val="single" w:sz="4" w:space="0" w:color="A9D08E"/>
+            </w:tcBorders>
+          </w:tcPr>
+          <w:p>
+            <w:pPr>
+              <w:suppressAutoHyphens w:val="0"/>
+              <w:spacing w:after="0" w:line="240" w:lineRule="auto"/>
+              <w:rPr>
+                <w:rFonts w:ascii="Calibri" w:eastAsia="Times New Roman" w:hAnsi="Calibri" w:cs="Calibri"/>
+                <w:color w:val="000000"/>
+                <w:sz w:val="22"/>
+                <w:lang w:eastAsia="ru-RU"/>
+              </w:rPr>
+            </w:pPr>
+          </w:p>
+        </w:tc>
+      </w:tr>
+      <w:tr>
+        <w:trPr>
+          <w:trHeight w:val="288"/>
+        </w:trPr>
+        <w:tc>
+          <w:tcPr>
+            <w:tcW w:w="1160" w:type="dxa"/>
+            <w:tcBorders>
+              <w:top w:val="single" w:sz="4" w:space="0" w:color="A9D08E"/>
+              <w:left w:val="single" w:sz="4" w:space="0" w:color="A9D08E"/>
+              <w:bottom w:val="single" w:sz="4" w:space="0" w:color="A9D08E"/>
+              <w:right w:val="nil"/>
+            </w:tcBorders>
+            <w:shd w:val="clear" w:color="E2EFDA" w:fill="E2EFDA"/>
+            <w:noWrap/>
+            <w:vAlign w:val="bottom"/>
+            <w:hideMark/>
+          </w:tcPr>
+          <w:p>
+            <w:pPr>
+              <w:suppressAutoHyphens w:val="0"/>
+              <w:spacing w:after="0" w:line="240" w:lineRule="auto"/>
+              <w:rPr>
+                <w:rFonts w:ascii="Calibri" w:eastAsia="Times New Roman" w:hAnsi="Calibri" w:cs="Calibri"/>
+                <w:color w:val="000000"/>
+                <w:sz w:val="22"/>
+                <w:lang w:eastAsia="ru-RU"/>
+              </w:rPr>
+            </w:pPr>
+            <w:r>
+              <w:rPr>
+                <w:rFonts w:ascii="Calibri" w:eastAsia="Times New Roman" w:hAnsi="Calibri" w:cs="Calibri"/>
+                <w:color w:val="000000"/>
+                <w:sz w:val="22"/>
+                <w:lang w:eastAsia="ru-RU"/>
+              </w:rPr>
+              <w:t>568</w:t>
+            </w:r>
+          </w:p>
+        </w:tc>
+        <w:tc>
+          <w:tcPr>
+            <w:tcW w:w="1160" w:type="dxa"/>
+            <w:tcBorders>
+              <w:top w:val="single" w:sz="4" w:space="0" w:color="A9D08E"/>
+              <w:left w:val="nil"/>
+              <w:bottom w:val="single" w:sz="4" w:space="0" w:color="A9D08E"/>
+              <w:right w:val="single" w:sz="4" w:space="0" w:color="A9D08E"/>
+            </w:tcBorders>
+            <w:shd w:val="clear" w:color="E2EFDA" w:fill="E2EFDA"/>
+            <w:noWrap/>
+            <w:vAlign w:val="bottom"/>
+            <w:hideMark/>
+          </w:tcPr>
+          <w:p>
+            <w:pPr>
+              <w:suppressAutoHyphens w:val="0"/>
+              <w:spacing w:after="0" w:line="240" w:lineRule="auto"/>
+              <w:rPr>
+                <w:rFonts w:ascii="Calibri" w:eastAsia="Times New Roman" w:hAnsi="Calibri" w:cs="Calibri"/>
+                <w:color w:val="000000"/>
+                <w:sz w:val="22"/>
+                <w:lang w:eastAsia="ru-RU"/>
+              </w:rPr>
+            </w:pPr>
+            <w:r>
+              <w:rPr>
+                <w:rFonts w:ascii="Calibri" w:eastAsia="Times New Roman" w:hAnsi="Calibri" w:cs="Calibri"/>
+                <w:color w:val="000000"/>
+                <w:sz w:val="22"/>
+                <w:lang w:eastAsia="ru-RU"/>
+              </w:rPr>
+              <w:t>4b20</w:t>
+            </w:r>
+          </w:p>
+        </w:tc>
+        <w:tc>
+          <w:tcPr>
+            <w:tcW w:w="1160" w:type="dxa"/>
+            <w:tcBorders>
+              <w:top w:val="single" w:sz="4" w:space="0" w:color="A9D08E"/>
+              <w:left w:val="nil"/>
+              <w:bottom w:val="single" w:sz="4" w:space="0" w:color="A9D08E"/>
+              <w:right w:val="single" w:sz="4" w:space="0" w:color="A9D08E"/>
+            </w:tcBorders>
+            <w:shd w:val="clear" w:color="E2EFDA" w:fill="E2EFDA"/>
+          </w:tcPr>
+          <w:p>
+            <w:pPr>
+              <w:suppressAutoHyphens w:val="0"/>
+              <w:spacing w:after="0" w:line="240" w:lineRule="auto"/>
+              <w:rPr>
+                <w:rFonts w:ascii="Calibri" w:eastAsia="Times New Roman" w:hAnsi="Calibri" w:cs="Calibri"/>
+                <w:color w:val="000000"/>
+                <w:sz w:val="22"/>
+                <w:lang w:eastAsia="ru-RU"/>
+              </w:rPr>
+            </w:pPr>
+          </w:p>
+        </w:tc>
+      </w:tr>
+      <w:tr>
+        <w:trPr>
+          <w:trHeight w:val="288"/>
+        </w:trPr>
+        <w:tc>
+          <w:tcPr>
+            <w:tcW w:w="1160" w:type="dxa"/>
+            <w:tcBorders>
+              <w:top w:val="single" w:sz="4" w:space="0" w:color="A9D08E"/>
+              <w:left w:val="single" w:sz="4" w:space="0" w:color="A9D08E"/>
+              <w:bottom w:val="single" w:sz="4" w:space="0" w:color="A9D08E"/>
+              <w:right w:val="nil"/>
+            </w:tcBorders>
+            <w:shd w:val="clear" w:color="auto" w:fill="auto"/>
+            <w:noWrap/>
+            <w:vAlign w:val="bottom"/>
+            <w:hideMark/>
+          </w:tcPr>
+          <w:p>
+            <w:pPr>
+              <w:suppressAutoHyphens w:val="0"/>
+              <w:spacing w:after="0" w:line="240" w:lineRule="auto"/>
+              <w:rPr>
+                <w:rFonts w:ascii="Calibri" w:eastAsia="Times New Roman" w:hAnsi="Calibri" w:cs="Calibri"/>
+                <w:color w:val="000000"/>
+                <w:sz w:val="22"/>
+                <w:lang w:eastAsia="ru-RU"/>
+              </w:rPr>
+            </w:pPr>
+            <w:r>
+              <w:rPr>
+                <w:rFonts w:ascii="Calibri" w:eastAsia="Times New Roman" w:hAnsi="Calibri" w:cs="Calibri"/>
+                <w:color w:val="000000"/>
+                <w:sz w:val="22"/>
+                <w:lang w:eastAsia="ru-RU"/>
+              </w:rPr>
+              <w:t>569</w:t>
+            </w:r>
+          </w:p>
+        </w:tc>
+        <w:tc>
+          <w:tcPr>
+            <w:tcW w:w="1160" w:type="dxa"/>
+            <w:tcBorders>
+              <w:top w:val="single" w:sz="4" w:space="0" w:color="A9D08E"/>
+              <w:left w:val="nil"/>
+              <w:bottom w:val="single" w:sz="4" w:space="0" w:color="A9D08E"/>
+              <w:right w:val="single" w:sz="4" w:space="0" w:color="A9D08E"/>
+            </w:tcBorders>
+            <w:shd w:val="clear" w:color="auto" w:fill="auto"/>
+            <w:noWrap/>
+            <w:vAlign w:val="bottom"/>
+            <w:hideMark/>
+          </w:tcPr>
+          <w:p>
+            <w:pPr>
+              <w:suppressAutoHyphens w:val="0"/>
+              <w:spacing w:after="0" w:line="240" w:lineRule="auto"/>
+              <w:rPr>
+                <w:rFonts w:ascii="Calibri" w:eastAsia="Times New Roman" w:hAnsi="Calibri" w:cs="Calibri"/>
+                <w:color w:val="000000"/>
+                <w:sz w:val="22"/>
+                <w:lang w:eastAsia="ru-RU"/>
+              </w:rPr>
+            </w:pPr>
+            <w:r>
+              <w:rPr>
+                <w:rFonts w:ascii="Calibri" w:eastAsia="Times New Roman" w:hAnsi="Calibri" w:cs="Calibri"/>
+                <w:color w:val="000000"/>
+                <w:sz w:val="22"/>
+                <w:lang w:eastAsia="ru-RU"/>
+              </w:rPr>
+              <w:t>494f</w:t>
+            </w:r>
+          </w:p>
+        </w:tc>
+        <w:tc>
+          <w:tcPr>
+            <w:tcW w:w="1160" w:type="dxa"/>
+            <w:tcBorders>
+              <w:top w:val="single" w:sz="4" w:space="0" w:color="A9D08E"/>
+              <w:left w:val="nil"/>
+              <w:bottom w:val="single" w:sz="4" w:space="0" w:color="A9D08E"/>
+              <w:right w:val="single" w:sz="4" w:space="0" w:color="A9D08E"/>
+            </w:tcBorders>
+          </w:tcPr>
+          <w:p>
+            <w:pPr>
+              <w:suppressAutoHyphens w:val="0"/>
+              <w:spacing w:after="0" w:line="240" w:lineRule="auto"/>
+              <w:rPr>
+                <w:rFonts w:ascii="Calibri" w:eastAsia="Times New Roman" w:hAnsi="Calibri" w:cs="Calibri"/>
+                <w:color w:val="000000"/>
+                <w:sz w:val="22"/>
+                <w:lang w:eastAsia="ru-RU"/>
+              </w:rPr>
+            </w:pPr>
+          </w:p>
+        </w:tc>
+      </w:tr>
+      <w:tr>
+        <w:trPr>
+          <w:trHeight w:val="288"/>
+        </w:trPr>
+        <w:tc>
+          <w:tcPr>
+            <w:tcW w:w="1160" w:type="dxa"/>
+            <w:tcBorders>
+              <w:top w:val="single" w:sz="4" w:space="0" w:color="A9D08E"/>
+              <w:left w:val="single" w:sz="4" w:space="0" w:color="A9D08E"/>
+              <w:bottom w:val="single" w:sz="4" w:space="0" w:color="A9D08E"/>
+              <w:right w:val="nil"/>
+            </w:tcBorders>
+            <w:shd w:val="clear" w:color="E2EFDA" w:fill="E2EFDA"/>
+            <w:noWrap/>
+            <w:vAlign w:val="bottom"/>
+            <w:hideMark/>
+          </w:tcPr>
+          <w:p>
+            <w:pPr>
+              <w:suppressAutoHyphens w:val="0"/>
+              <w:spacing w:after="0" w:line="240" w:lineRule="auto"/>
+              <w:rPr>
+                <w:rFonts w:ascii="Calibri" w:eastAsia="Times New Roman" w:hAnsi="Calibri" w:cs="Calibri"/>
+                <w:color w:val="000000"/>
+                <w:sz w:val="22"/>
+                <w:lang w:eastAsia="ru-RU"/>
+              </w:rPr>
+            </w:pPr>
+            <w:r>
+              <w:rPr>
+                <w:rFonts w:ascii="Calibri" w:eastAsia="Times New Roman" w:hAnsi="Calibri" w:cs="Calibri"/>
+                <w:color w:val="000000"/>
+                <w:sz w:val="22"/>
+                <w:lang w:eastAsia="ru-RU"/>
+              </w:rPr>
+              <w:t>56a</w:t>
+            </w:r>
+          </w:p>
+        </w:tc>
+        <w:tc>
+          <w:tcPr>
+            <w:tcW w:w="1160" w:type="dxa"/>
+            <w:tcBorders>
+              <w:top w:val="single" w:sz="4" w:space="0" w:color="A9D08E"/>
+              <w:left w:val="nil"/>
+              <w:bottom w:val="single" w:sz="4" w:space="0" w:color="A9D08E"/>
+              <w:right w:val="single" w:sz="4" w:space="0" w:color="A9D08E"/>
+            </w:tcBorders>
+            <w:shd w:val="clear" w:color="E2EFDA" w:fill="E2EFDA"/>
+            <w:noWrap/>
+            <w:vAlign w:val="bottom"/>
+            <w:hideMark/>
+          </w:tcPr>
+          <w:p>
+            <w:pPr>
+              <w:suppressAutoHyphens w:val="0"/>
+              <w:spacing w:after="0" w:line="240" w:lineRule="auto"/>
+              <w:rPr>
+                <w:rFonts w:ascii="Calibri" w:eastAsia="Times New Roman" w:hAnsi="Calibri" w:cs="Calibri"/>
+                <w:color w:val="000000"/>
+                <w:sz w:val="22"/>
+                <w:lang w:eastAsia="ru-RU"/>
+              </w:rPr>
+            </w:pPr>
+            <w:r>
+              <w:rPr>
+                <w:rFonts w:ascii="Calibri" w:eastAsia="Times New Roman" w:hAnsi="Calibri" w:cs="Calibri"/>
+                <w:color w:val="000000"/>
+                <w:sz w:val="22"/>
+                <w:lang w:eastAsia="ru-RU"/>
+              </w:rPr>
+              <w:t>382d</w:t>
+            </w:r>
+          </w:p>
+        </w:tc>
+        <w:tc>
+          <w:tcPr>
+            <w:tcW w:w="1160" w:type="dxa"/>
+            <w:tcBorders>
+              <w:top w:val="single" w:sz="4" w:space="0" w:color="A9D08E"/>
+              <w:left w:val="nil"/>
+              <w:bottom w:val="single" w:sz="4" w:space="0" w:color="A9D08E"/>
+              <w:right w:val="single" w:sz="4" w:space="0" w:color="A9D08E"/>
+            </w:tcBorders>
+            <w:shd w:val="clear" w:color="E2EFDA" w:fill="E2EFDA"/>
+          </w:tcPr>
+          <w:p>
+            <w:pPr>
+              <w:suppressAutoHyphens w:val="0"/>
+              <w:spacing w:after="0" w:line="240" w:lineRule="auto"/>
+              <w:rPr>
+                <w:rFonts w:ascii="Calibri" w:eastAsia="Times New Roman" w:hAnsi="Calibri" w:cs="Calibri"/>
+                <w:color w:val="000000"/>
+                <w:sz w:val="22"/>
+                <w:lang w:eastAsia="ru-RU"/>
+              </w:rPr>
+            </w:pPr>
+          </w:p>
+        </w:tc>
+      </w:tr>
+      <w:tr>
+        <w:trPr>
+          <w:trHeight w:val="288"/>
+        </w:trPr>
+        <w:tc>
+          <w:tcPr>
+            <w:tcW w:w="1160" w:type="dxa"/>
+            <w:tcBorders>
+              <w:top w:val="single" w:sz="4" w:space="0" w:color="A9D08E"/>
+              <w:left w:val="single" w:sz="4" w:space="0" w:color="A9D08E"/>
+              <w:bottom w:val="single" w:sz="4" w:space="0" w:color="A9D08E"/>
+              <w:right w:val="nil"/>
+            </w:tcBorders>
+            <w:shd w:val="clear" w:color="auto" w:fill="auto"/>
+            <w:noWrap/>
+            <w:vAlign w:val="bottom"/>
+            <w:hideMark/>
+          </w:tcPr>
+          <w:p>
+            <w:pPr>
+              <w:suppressAutoHyphens w:val="0"/>
+              <w:spacing w:after="0" w:line="240" w:lineRule="auto"/>
+              <w:rPr>
+                <w:rFonts w:ascii="Calibri" w:eastAsia="Times New Roman" w:hAnsi="Calibri" w:cs="Calibri"/>
+                <w:color w:val="000000"/>
+                <w:sz w:val="22"/>
+                <w:lang w:eastAsia="ru-RU"/>
+              </w:rPr>
+            </w:pPr>
+            <w:r>
+              <w:rPr>
+                <w:rFonts w:ascii="Calibri" w:eastAsia="Times New Roman" w:hAnsi="Calibri" w:cs="Calibri"/>
+                <w:color w:val="000000"/>
+                <w:sz w:val="22"/>
+                <w:lang w:eastAsia="ru-RU"/>
+              </w:rPr>
+              <w:t>56b</w:t>
+            </w:r>
+          </w:p>
+        </w:tc>
+        <w:tc>
+          <w:tcPr>
+            <w:tcW w:w="1160" w:type="dxa"/>
+            <w:tcBorders>
+              <w:top w:val="single" w:sz="4" w:space="0" w:color="A9D08E"/>
+              <w:left w:val="nil"/>
+              <w:bottom w:val="single" w:sz="4" w:space="0" w:color="A9D08E"/>
+              <w:right w:val="single" w:sz="4" w:space="0" w:color="A9D08E"/>
+            </w:tcBorders>
+            <w:shd w:val="clear" w:color="auto" w:fill="auto"/>
+            <w:noWrap/>
+            <w:vAlign w:val="bottom"/>
+            <w:hideMark/>
+          </w:tcPr>
+          <w:p>
+            <w:pPr>
+              <w:suppressAutoHyphens w:val="0"/>
+              <w:spacing w:after="0" w:line="240" w:lineRule="auto"/>
+              <w:rPr>
+                <w:rFonts w:ascii="Calibri" w:eastAsia="Times New Roman" w:hAnsi="Calibri" w:cs="Calibri"/>
+                <w:color w:val="000000"/>
+                <w:sz w:val="22"/>
+                <w:lang w:eastAsia="ru-RU"/>
+              </w:rPr>
+            </w:pPr>
+            <w:r>
+              <w:rPr>
+                <w:rFonts w:ascii="Calibri" w:eastAsia="Times New Roman" w:hAnsi="Calibri" w:cs="Calibri"/>
+                <w:color w:val="000000"/>
+                <w:sz w:val="22"/>
+                <w:lang w:eastAsia="ru-RU"/>
+              </w:rPr>
+              <w:t>6920</w:t>
+            </w:r>
+          </w:p>
+        </w:tc>
+        <w:tc>
+          <w:tcPr>
+            <w:tcW w:w="1160" w:type="dxa"/>
+            <w:tcBorders>
+              <w:top w:val="single" w:sz="4" w:space="0" w:color="A9D08E"/>
+              <w:left w:val="nil"/>
+              <w:bottom w:val="single" w:sz="4" w:space="0" w:color="A9D08E"/>
+              <w:right w:val="single" w:sz="4" w:space="0" w:color="A9D08E"/>
+            </w:tcBorders>
+          </w:tcPr>
+          <w:p>
+            <w:pPr>
+              <w:suppressAutoHyphens w:val="0"/>
+              <w:spacing w:after="0" w:line="240" w:lineRule="auto"/>
+              <w:rPr>
+                <w:rFonts w:ascii="Calibri" w:eastAsia="Times New Roman" w:hAnsi="Calibri" w:cs="Calibri"/>
+                <w:color w:val="000000"/>
+                <w:sz w:val="22"/>
+                <w:lang w:eastAsia="ru-RU"/>
+              </w:rPr>
+            </w:pPr>
+          </w:p>
+        </w:tc>
+      </w:tr>
+      <w:tr>
+        <w:trPr>
+          <w:trHeight w:val="288"/>
+        </w:trPr>
+        <w:tc>
+          <w:tcPr>
+            <w:tcW w:w="1160" w:type="dxa"/>
+            <w:tcBorders>
+              <w:top w:val="single" w:sz="4" w:space="0" w:color="A9D08E"/>
+              <w:left w:val="single" w:sz="4" w:space="0" w:color="A9D08E"/>
+              <w:bottom w:val="single" w:sz="4" w:space="0" w:color="A9D08E"/>
+              <w:right w:val="nil"/>
+            </w:tcBorders>
+            <w:shd w:val="clear" w:color="E2EFDA" w:fill="E2EFDA"/>
+            <w:noWrap/>
+            <w:vAlign w:val="bottom"/>
+            <w:hideMark/>
+          </w:tcPr>
+          <w:p>
+            <w:pPr>
+              <w:suppressAutoHyphens w:val="0"/>
+              <w:spacing w:after="0" w:line="240" w:lineRule="auto"/>
+              <w:rPr>
+                <w:rFonts w:ascii="Calibri" w:eastAsia="Times New Roman" w:hAnsi="Calibri" w:cs="Calibri"/>
+                <w:color w:val="000000"/>
+                <w:sz w:val="22"/>
+                <w:lang w:eastAsia="ru-RU"/>
+              </w:rPr>
+            </w:pPr>
+            <w:r>
+              <w:rPr>
+                <w:rFonts w:ascii="Calibri" w:eastAsia="Times New Roman" w:hAnsi="Calibri" w:cs="Calibri"/>
+                <w:color w:val="000000"/>
+                <w:sz w:val="22"/>
+                <w:lang w:eastAsia="ru-RU"/>
+              </w:rPr>
+              <w:t>56c</w:t>
+            </w:r>
+          </w:p>
+        </w:tc>
+        <w:tc>
+          <w:tcPr>
+            <w:tcW w:w="1160" w:type="dxa"/>
+            <w:tcBorders>
+              <w:top w:val="single" w:sz="4" w:space="0" w:color="A9D08E"/>
+              <w:left w:val="nil"/>
+              <w:bottom w:val="single" w:sz="4" w:space="0" w:color="A9D08E"/>
+              <w:right w:val="single" w:sz="4" w:space="0" w:color="A9D08E"/>
+            </w:tcBorders>
+            <w:shd w:val="clear" w:color="E2EFDA" w:fill="E2EFDA"/>
+            <w:noWrap/>
+            <w:vAlign w:val="bottom"/>
+            <w:hideMark/>
+          </w:tcPr>
+          <w:p>
+            <w:pPr>
+              <w:suppressAutoHyphens w:val="0"/>
+              <w:spacing w:after="0" w:line="240" w:lineRule="auto"/>
+              <w:rPr>
+                <w:rFonts w:ascii="Calibri" w:eastAsia="Times New Roman" w:hAnsi="Calibri" w:cs="Calibri"/>
+                <w:color w:val="000000"/>
+                <w:sz w:val="22"/>
+                <w:lang w:eastAsia="ru-RU"/>
+              </w:rPr>
+            </w:pPr>
+            <w:r>
+              <w:rPr>
+                <w:rFonts w:ascii="Calibri" w:eastAsia="Times New Roman" w:hAnsi="Calibri" w:cs="Calibri"/>
+                <w:color w:val="000000"/>
+                <w:sz w:val="22"/>
+                <w:lang w:eastAsia="ru-RU"/>
+              </w:rPr>
+              <w:t>2073</w:t>
+            </w:r>
+          </w:p>
+        </w:tc>
+        <w:tc>
+          <w:tcPr>
+            <w:tcW w:w="1160" w:type="dxa"/>
+            <w:tcBorders>
+              <w:top w:val="single" w:sz="4" w:space="0" w:color="A9D08E"/>
+              <w:left w:val="nil"/>
+              <w:bottom w:val="single" w:sz="4" w:space="0" w:color="A9D08E"/>
+              <w:right w:val="single" w:sz="4" w:space="0" w:color="A9D08E"/>
+            </w:tcBorders>
+            <w:shd w:val="clear" w:color="E2EFDA" w:fill="E2EFDA"/>
+          </w:tcPr>
+          <w:p>
+            <w:pPr>
+              <w:suppressAutoHyphens w:val="0"/>
+              <w:spacing w:after="0" w:line="240" w:lineRule="auto"/>
+              <w:rPr>
+                <w:rFonts w:ascii="Calibri" w:eastAsia="Times New Roman" w:hAnsi="Calibri" w:cs="Calibri"/>
+                <w:color w:val="000000"/>
+                <w:sz w:val="22"/>
+                <w:lang w:eastAsia="ru-RU"/>
+              </w:rPr>
+            </w:pPr>
+          </w:p>
+        </w:tc>
+      </w:tr>
+      <w:tr>
+        <w:trPr>
+          <w:trHeight w:val="288"/>
+        </w:trPr>
+        <w:tc>
+          <w:tcPr>
+            <w:tcW w:w="1160" w:type="dxa"/>
+            <w:tcBorders>
+              <w:top w:val="single" w:sz="4" w:space="0" w:color="A9D08E"/>
+              <w:left w:val="single" w:sz="4" w:space="0" w:color="A9D08E"/>
+              <w:bottom w:val="single" w:sz="4" w:space="0" w:color="A9D08E"/>
+              <w:right w:val="nil"/>
+            </w:tcBorders>
+            <w:shd w:val="clear" w:color="auto" w:fill="auto"/>
+            <w:noWrap/>
+            <w:vAlign w:val="bottom"/>
+            <w:hideMark/>
+          </w:tcPr>
+          <w:p>
+            <w:pPr>
+              <w:suppressAutoHyphens w:val="0"/>
+              <w:spacing w:after="0" w:line="240" w:lineRule="auto"/>
+              <w:rPr>
+                <w:rFonts w:ascii="Calibri" w:eastAsia="Times New Roman" w:hAnsi="Calibri" w:cs="Calibri"/>
+                <w:color w:val="000000"/>
+                <w:sz w:val="22"/>
+                <w:lang w:eastAsia="ru-RU"/>
+              </w:rPr>
+            </w:pPr>
+            <w:r>
+              <w:rPr>
+                <w:rFonts w:ascii="Calibri" w:eastAsia="Times New Roman" w:hAnsi="Calibri" w:cs="Calibri"/>
+                <w:color w:val="000000"/>
+                <w:sz w:val="22"/>
+                <w:lang w:eastAsia="ru-RU"/>
+              </w:rPr>
+              <w:t>56d</w:t>
+            </w:r>
+          </w:p>
+        </w:tc>
+        <w:tc>
+          <w:tcPr>
+            <w:tcW w:w="1160" w:type="dxa"/>
+            <w:tcBorders>
+              <w:top w:val="single" w:sz="4" w:space="0" w:color="A9D08E"/>
+              <w:left w:val="nil"/>
+              <w:bottom w:val="single" w:sz="4" w:space="0" w:color="A9D08E"/>
+              <w:right w:val="single" w:sz="4" w:space="0" w:color="A9D08E"/>
+            </w:tcBorders>
+            <w:shd w:val="clear" w:color="auto" w:fill="auto"/>
+            <w:noWrap/>
+            <w:vAlign w:val="bottom"/>
+            <w:hideMark/>
+          </w:tcPr>
+          <w:p>
+            <w:pPr>
+              <w:suppressAutoHyphens w:val="0"/>
+              <w:spacing w:after="0" w:line="240" w:lineRule="auto"/>
+              <w:rPr>
+                <w:rFonts w:ascii="Calibri" w:eastAsia="Times New Roman" w:hAnsi="Calibri" w:cs="Calibri"/>
+                <w:color w:val="000000"/>
+                <w:sz w:val="22"/>
+                <w:lang w:eastAsia="ru-RU"/>
+              </w:rPr>
+            </w:pPr>
+            <w:r>
+              <w:rPr>
+                <w:rFonts w:ascii="Calibri" w:eastAsia="Times New Roman" w:hAnsi="Calibri" w:cs="Calibri"/>
+                <w:color w:val="000000"/>
+                <w:sz w:val="22"/>
+                <w:lang w:eastAsia="ru-RU"/>
+              </w:rPr>
+              <w:t>6e61</w:t>
+            </w:r>
+          </w:p>
+        </w:tc>
+        <w:tc>
+          <w:tcPr>
+            <w:tcW w:w="1160" w:type="dxa"/>
+            <w:tcBorders>
+              <w:top w:val="single" w:sz="4" w:space="0" w:color="A9D08E"/>
+              <w:left w:val="nil"/>
+              <w:bottom w:val="single" w:sz="4" w:space="0" w:color="A9D08E"/>
+              <w:right w:val="single" w:sz="4" w:space="0" w:color="A9D08E"/>
+            </w:tcBorders>
+          </w:tcPr>
+          <w:p>
+            <w:pPr>
+              <w:suppressAutoHyphens w:val="0"/>
+              <w:spacing w:after="0" w:line="240" w:lineRule="auto"/>
+              <w:rPr>
+                <w:rFonts w:ascii="Calibri" w:eastAsia="Times New Roman" w:hAnsi="Calibri" w:cs="Calibri"/>
+                <w:color w:val="000000"/>
+                <w:sz w:val="22"/>
+                <w:lang w:eastAsia="ru-RU"/>
+              </w:rPr>
+            </w:pPr>
+          </w:p>
+        </w:tc>
+      </w:tr>
+      <w:tr>
+        <w:trPr>
+          <w:trHeight w:val="288"/>
+        </w:trPr>
+        <w:tc>
+          <w:tcPr>
+            <w:tcW w:w="1160" w:type="dxa"/>
+            <w:tcBorders>
+              <w:top w:val="single" w:sz="4" w:space="0" w:color="A9D08E"/>
+              <w:left w:val="single" w:sz="4" w:space="0" w:color="A9D08E"/>
+              <w:bottom w:val="single" w:sz="4" w:space="0" w:color="A9D08E"/>
+              <w:right w:val="nil"/>
+            </w:tcBorders>
+            <w:shd w:val="clear" w:color="E2EFDA" w:fill="E2EFDA"/>
+            <w:noWrap/>
+            <w:vAlign w:val="bottom"/>
+            <w:hideMark/>
+          </w:tcPr>
+          <w:p>
+            <w:pPr>
+              <w:suppressAutoHyphens w:val="0"/>
+              <w:spacing w:after="0" w:line="240" w:lineRule="auto"/>
+              <w:rPr>
+                <w:rFonts w:ascii="Calibri" w:eastAsia="Times New Roman" w:hAnsi="Calibri" w:cs="Calibri"/>
+                <w:color w:val="000000"/>
+                <w:sz w:val="22"/>
+                <w:lang w:eastAsia="ru-RU"/>
+              </w:rPr>
+            </w:pPr>
+            <w:r>
+              <w:rPr>
+                <w:rFonts w:ascii="Calibri" w:eastAsia="Times New Roman" w:hAnsi="Calibri" w:cs="Calibri"/>
+                <w:color w:val="000000"/>
+                <w:sz w:val="22"/>
+                <w:lang w:eastAsia="ru-RU"/>
+              </w:rPr>
+              <w:t>56e</w:t>
+            </w:r>
+          </w:p>
+        </w:tc>
+        <w:tc>
+          <w:tcPr>
+            <w:tcW w:w="1160" w:type="dxa"/>
+            <w:tcBorders>
+              <w:top w:val="single" w:sz="4" w:space="0" w:color="A9D08E"/>
+              <w:left w:val="nil"/>
+              <w:bottom w:val="single" w:sz="4" w:space="0" w:color="A9D08E"/>
+              <w:right w:val="single" w:sz="4" w:space="0" w:color="A9D08E"/>
+            </w:tcBorders>
+            <w:shd w:val="clear" w:color="E2EFDA" w:fill="E2EFDA"/>
+            <w:noWrap/>
+            <w:vAlign w:val="bottom"/>
+            <w:hideMark/>
+          </w:tcPr>
+          <w:p>
+            <w:pPr>
+              <w:suppressAutoHyphens w:val="0"/>
+              <w:spacing w:after="0" w:line="240" w:lineRule="auto"/>
+              <w:rPr>
+                <w:rFonts w:ascii="Calibri" w:eastAsia="Times New Roman" w:hAnsi="Calibri" w:cs="Calibri"/>
+                <w:color w:val="000000"/>
+                <w:sz w:val="22"/>
+                <w:lang w:eastAsia="ru-RU"/>
+              </w:rPr>
+            </w:pPr>
+            <w:r>
+              <w:rPr>
+                <w:rFonts w:ascii="Calibri" w:eastAsia="Times New Roman" w:hAnsi="Calibri" w:cs="Calibri"/>
+                <w:color w:val="000000"/>
+                <w:sz w:val="22"/>
+                <w:lang w:eastAsia="ru-RU"/>
+              </w:rPr>
+              <w:t>3820</w:t>
+            </w:r>
+          </w:p>
+        </w:tc>
+        <w:tc>
+          <w:tcPr>
+            <w:tcW w:w="1160" w:type="dxa"/>
+            <w:tcBorders>
+              <w:top w:val="single" w:sz="4" w:space="0" w:color="A9D08E"/>
+              <w:left w:val="nil"/>
+              <w:bottom w:val="single" w:sz="4" w:space="0" w:color="A9D08E"/>
+              <w:right w:val="single" w:sz="4" w:space="0" w:color="A9D08E"/>
+            </w:tcBorders>
+            <w:shd w:val="clear" w:color="E2EFDA" w:fill="E2EFDA"/>
+          </w:tcPr>
+          <w:p>
+            <w:pPr>
+              <w:suppressAutoHyphens w:val="0"/>
+              <w:spacing w:after="0" w:line="240" w:lineRule="auto"/>
+              <w:rPr>
+                <w:rFonts w:ascii="Calibri" w:eastAsia="Times New Roman" w:hAnsi="Calibri" w:cs="Calibri"/>
+                <w:color w:val="000000"/>
+                <w:sz w:val="22"/>
+                <w:lang w:eastAsia="ru-RU"/>
+              </w:rPr>
+            </w:pPr>
+          </w:p>
+        </w:tc>
+      </w:tr>
+      <w:tr>
+        <w:trPr>
+          <w:trHeight w:val="288"/>
+        </w:trPr>
+        <w:tc>
+          <w:tcPr>
+            <w:tcW w:w="1160" w:type="dxa"/>
+            <w:tcBorders>
+              <w:top w:val="single" w:sz="4" w:space="0" w:color="A9D08E"/>
+              <w:left w:val="single" w:sz="4" w:space="0" w:color="A9D08E"/>
+              <w:bottom w:val="single" w:sz="4" w:space="0" w:color="A9D08E"/>
+              <w:right w:val="nil"/>
+            </w:tcBorders>
+            <w:shd w:val="clear" w:color="auto" w:fill="auto"/>
+            <w:noWrap/>
+            <w:vAlign w:val="bottom"/>
+            <w:hideMark/>
+          </w:tcPr>
+          <w:p>
+            <w:pPr>
+              <w:suppressAutoHyphens w:val="0"/>
+              <w:spacing w:after="0" w:line="240" w:lineRule="auto"/>
+              <w:rPr>
+                <w:rFonts w:ascii="Calibri" w:eastAsia="Times New Roman" w:hAnsi="Calibri" w:cs="Calibri"/>
+                <w:color w:val="000000"/>
+                <w:sz w:val="22"/>
+                <w:lang w:eastAsia="ru-RU"/>
+              </w:rPr>
+            </w:pPr>
+            <w:r>
+              <w:rPr>
+                <w:rFonts w:ascii="Calibri" w:eastAsia="Times New Roman" w:hAnsi="Calibri" w:cs="Calibri"/>
+                <w:color w:val="000000"/>
+                <w:sz w:val="22"/>
+                <w:lang w:eastAsia="ru-RU"/>
+              </w:rPr>
+              <w:t>56f</w:t>
+            </w:r>
+          </w:p>
+        </w:tc>
+        <w:tc>
+          <w:tcPr>
+            <w:tcW w:w="1160" w:type="dxa"/>
+            <w:tcBorders>
+              <w:top w:val="single" w:sz="4" w:space="0" w:color="A9D08E"/>
+              <w:left w:val="nil"/>
+              <w:bottom w:val="single" w:sz="4" w:space="0" w:color="A9D08E"/>
+              <w:right w:val="single" w:sz="4" w:space="0" w:color="A9D08E"/>
+            </w:tcBorders>
+            <w:shd w:val="clear" w:color="auto" w:fill="auto"/>
+            <w:noWrap/>
+            <w:vAlign w:val="bottom"/>
+            <w:hideMark/>
+          </w:tcPr>
+          <w:p>
+            <w:pPr>
+              <w:suppressAutoHyphens w:val="0"/>
+              <w:spacing w:after="0" w:line="240" w:lineRule="auto"/>
+              <w:rPr>
+                <w:rFonts w:ascii="Calibri" w:eastAsia="Times New Roman" w:hAnsi="Calibri" w:cs="Calibri"/>
+                <w:color w:val="000000"/>
+                <w:sz w:val="22"/>
+                <w:lang w:eastAsia="ru-RU"/>
+              </w:rPr>
+            </w:pPr>
+            <w:r>
+              <w:rPr>
+                <w:rFonts w:ascii="Calibri" w:eastAsia="Times New Roman" w:hAnsi="Calibri" w:cs="Calibri"/>
+                <w:color w:val="000000"/>
+                <w:sz w:val="22"/>
+                <w:lang w:eastAsia="ru-RU"/>
+              </w:rPr>
+              <w:t>622d</w:t>
+            </w:r>
+          </w:p>
+        </w:tc>
+        <w:tc>
+          <w:tcPr>
+            <w:tcW w:w="1160" w:type="dxa"/>
+            <w:tcBorders>
+              <w:top w:val="single" w:sz="4" w:space="0" w:color="A9D08E"/>
+              <w:left w:val="nil"/>
+              <w:bottom w:val="single" w:sz="4" w:space="0" w:color="A9D08E"/>
+              <w:right w:val="single" w:sz="4" w:space="0" w:color="A9D08E"/>
+            </w:tcBorders>
+          </w:tcPr>
+          <w:p>
+            <w:pPr>
+              <w:suppressAutoHyphens w:val="0"/>
+              <w:spacing w:after="0" w:line="240" w:lineRule="auto"/>
+              <w:rPr>
+                <w:rFonts w:ascii="Calibri" w:eastAsia="Times New Roman" w:hAnsi="Calibri" w:cs="Calibri"/>
+                <w:color w:val="000000"/>
+                <w:sz w:val="22"/>
+                <w:lang w:eastAsia="ru-RU"/>
+              </w:rPr>
+            </w:pPr>
+          </w:p>
+        </w:tc>
+      </w:tr>
+      <w:tr>
+        <w:trPr>
+          <w:trHeight w:val="288"/>
+        </w:trPr>
+        <w:tc>
+          <w:tcPr>
+            <w:tcW w:w="1160" w:type="dxa"/>
+            <w:tcBorders>
+              <w:top w:val="single" w:sz="4" w:space="0" w:color="A9D08E"/>
+              <w:left w:val="single" w:sz="4" w:space="0" w:color="A9D08E"/>
+              <w:bottom w:val="single" w:sz="4" w:space="0" w:color="A9D08E"/>
+              <w:right w:val="nil"/>
+            </w:tcBorders>
+            <w:shd w:val="clear" w:color="E2EFDA" w:fill="E2EFDA"/>
+            <w:noWrap/>
+            <w:vAlign w:val="bottom"/>
+            <w:hideMark/>
+          </w:tcPr>
+          <w:p>
+            <w:pPr>
+              <w:suppressAutoHyphens w:val="0"/>
+              <w:spacing w:after="0" w:line="240" w:lineRule="auto"/>
+              <w:rPr>
+                <w:rFonts w:ascii="Calibri" w:eastAsia="Times New Roman" w:hAnsi="Calibri" w:cs="Calibri"/>
+                <w:color w:val="000000"/>
+                <w:sz w:val="22"/>
+                <w:lang w:eastAsia="ru-RU"/>
+              </w:rPr>
+            </w:pPr>
+            <w:r>
+              <w:rPr>
+                <w:rFonts w:ascii="Calibri" w:eastAsia="Times New Roman" w:hAnsi="Calibri" w:cs="Calibri"/>
+                <w:color w:val="000000"/>
+                <w:sz w:val="22"/>
+                <w:lang w:eastAsia="ru-RU"/>
+              </w:rPr>
+              <w:t>570</w:t>
+            </w:r>
+          </w:p>
+        </w:tc>
+        <w:tc>
+          <w:tcPr>
+            <w:tcW w:w="1160" w:type="dxa"/>
+            <w:tcBorders>
+              <w:top w:val="single" w:sz="4" w:space="0" w:color="A9D08E"/>
+              <w:left w:val="nil"/>
+              <w:bottom w:val="single" w:sz="4" w:space="0" w:color="A9D08E"/>
+              <w:right w:val="single" w:sz="4" w:space="0" w:color="A9D08E"/>
+            </w:tcBorders>
+            <w:shd w:val="clear" w:color="E2EFDA" w:fill="E2EFDA"/>
+            <w:noWrap/>
+            <w:vAlign w:val="bottom"/>
+            <w:hideMark/>
+          </w:tcPr>
+          <w:p>
+            <w:pPr>
+              <w:suppressAutoHyphens w:val="0"/>
+              <w:spacing w:after="0" w:line="240" w:lineRule="auto"/>
+              <w:rPr>
+                <w:rFonts w:ascii="Calibri" w:eastAsia="Times New Roman" w:hAnsi="Calibri" w:cs="Calibri"/>
+                <w:color w:val="000000"/>
+                <w:sz w:val="22"/>
+                <w:lang w:eastAsia="ru-RU"/>
+              </w:rPr>
+            </w:pPr>
+            <w:r>
+              <w:rPr>
+                <w:rFonts w:ascii="Calibri" w:eastAsia="Times New Roman" w:hAnsi="Calibri" w:cs="Calibri"/>
+                <w:color w:val="000000"/>
+                <w:sz w:val="22"/>
+                <w:lang w:eastAsia="ru-RU"/>
+              </w:rPr>
+              <w:t>7469</w:t>
+            </w:r>
+          </w:p>
+        </w:tc>
+        <w:tc>
+          <w:tcPr>
+            <w:tcW w:w="1160" w:type="dxa"/>
+            <w:tcBorders>
+              <w:top w:val="single" w:sz="4" w:space="0" w:color="A9D08E"/>
+              <w:left w:val="nil"/>
+              <w:bottom w:val="single" w:sz="4" w:space="0" w:color="A9D08E"/>
+              <w:right w:val="single" w:sz="4" w:space="0" w:color="A9D08E"/>
+            </w:tcBorders>
+            <w:shd w:val="clear" w:color="E2EFDA" w:fill="E2EFDA"/>
+          </w:tcPr>
+          <w:p>
+            <w:pPr>
+              <w:suppressAutoHyphens w:val="0"/>
+              <w:spacing w:after="0" w:line="240" w:lineRule="auto"/>
+              <w:rPr>
+                <w:rFonts w:ascii="Calibri" w:eastAsia="Times New Roman" w:hAnsi="Calibri" w:cs="Calibri"/>
+                <w:color w:val="000000"/>
+                <w:sz w:val="22"/>
+                <w:lang w:eastAsia="ru-RU"/>
+              </w:rPr>
+            </w:pPr>
+          </w:p>
+        </w:tc>
+      </w:tr>
+      <w:tr>
+        <w:trPr>
+          <w:trHeight w:val="288"/>
+        </w:trPr>
+        <w:tc>
+          <w:tcPr>
+            <w:tcW w:w="1160" w:type="dxa"/>
+            <w:tcBorders>
+              <w:top w:val="single" w:sz="4" w:space="0" w:color="A9D08E"/>
+              <w:left w:val="single" w:sz="4" w:space="0" w:color="A9D08E"/>
+              <w:bottom w:val="single" w:sz="4" w:space="0" w:color="A9D08E"/>
+              <w:right w:val="nil"/>
+            </w:tcBorders>
+            <w:shd w:val="clear" w:color="auto" w:fill="auto"/>
+            <w:noWrap/>
+            <w:vAlign w:val="bottom"/>
+            <w:hideMark/>
+          </w:tcPr>
+          <w:p>
+            <w:pPr>
+              <w:suppressAutoHyphens w:val="0"/>
+              <w:spacing w:after="0" w:line="240" w:lineRule="auto"/>
+              <w:rPr>
+                <w:rFonts w:ascii="Calibri" w:eastAsia="Times New Roman" w:hAnsi="Calibri" w:cs="Calibri"/>
+                <w:color w:val="000000"/>
+                <w:sz w:val="22"/>
+                <w:lang w:eastAsia="ru-RU"/>
+              </w:rPr>
+            </w:pPr>
+            <w:r>
+              <w:rPr>
+                <w:rFonts w:ascii="Calibri" w:eastAsia="Times New Roman" w:hAnsi="Calibri" w:cs="Calibri"/>
+                <w:color w:val="000000"/>
+                <w:sz w:val="22"/>
+                <w:lang w:eastAsia="ru-RU"/>
+              </w:rPr>
+              <w:t>571</w:t>
+            </w:r>
+          </w:p>
+        </w:tc>
+        <w:tc>
+          <w:tcPr>
+            <w:tcW w:w="1160" w:type="dxa"/>
+            <w:tcBorders>
+              <w:top w:val="single" w:sz="4" w:space="0" w:color="A9D08E"/>
+              <w:left w:val="nil"/>
+              <w:bottom w:val="single" w:sz="4" w:space="0" w:color="A9D08E"/>
+              <w:right w:val="single" w:sz="4" w:space="0" w:color="A9D08E"/>
+            </w:tcBorders>
+            <w:shd w:val="clear" w:color="auto" w:fill="auto"/>
+            <w:noWrap/>
+            <w:vAlign w:val="bottom"/>
+            <w:hideMark/>
+          </w:tcPr>
+          <w:p>
+            <w:pPr>
+              <w:suppressAutoHyphens w:val="0"/>
+              <w:spacing w:after="0" w:line="240" w:lineRule="auto"/>
+              <w:rPr>
+                <w:rFonts w:ascii="Calibri" w:eastAsia="Times New Roman" w:hAnsi="Calibri" w:cs="Calibri"/>
+                <w:color w:val="000000"/>
+                <w:sz w:val="22"/>
+                <w:lang w:eastAsia="ru-RU"/>
+              </w:rPr>
+            </w:pPr>
+            <w:r>
+              <w:rPr>
+                <w:rFonts w:ascii="Calibri" w:eastAsia="Times New Roman" w:hAnsi="Calibri" w:cs="Calibri"/>
+                <w:color w:val="000000"/>
+                <w:sz w:val="22"/>
+                <w:lang w:eastAsia="ru-RU"/>
+              </w:rPr>
+              <w:t>6520</w:t>
+            </w:r>
+          </w:p>
+        </w:tc>
+        <w:tc>
+          <w:tcPr>
+            <w:tcW w:w="1160" w:type="dxa"/>
+            <w:tcBorders>
+              <w:top w:val="single" w:sz="4" w:space="0" w:color="A9D08E"/>
+              <w:left w:val="nil"/>
+              <w:bottom w:val="single" w:sz="4" w:space="0" w:color="A9D08E"/>
+              <w:right w:val="single" w:sz="4" w:space="0" w:color="A9D08E"/>
+            </w:tcBorders>
+          </w:tcPr>
+          <w:p>
+            <w:pPr>
+              <w:suppressAutoHyphens w:val="0"/>
+              <w:spacing w:after="0" w:line="240" w:lineRule="auto"/>
+              <w:rPr>
+                <w:rFonts w:ascii="Calibri" w:eastAsia="Times New Roman" w:hAnsi="Calibri" w:cs="Calibri"/>
+                <w:color w:val="000000"/>
+                <w:sz w:val="22"/>
+                <w:lang w:eastAsia="ru-RU"/>
+              </w:rPr>
+            </w:pPr>
+          </w:p>
+        </w:tc>
+      </w:tr>
+      <w:tr>
+        <w:trPr>
+          <w:trHeight w:val="288"/>
+        </w:trPr>
+        <w:tc>
+          <w:tcPr>
+            <w:tcW w:w="1160" w:type="dxa"/>
+            <w:tcBorders>
+              <w:top w:val="single" w:sz="4" w:space="0" w:color="A9D08E"/>
+              <w:left w:val="single" w:sz="4" w:space="0" w:color="A9D08E"/>
+              <w:bottom w:val="single" w:sz="4" w:space="0" w:color="A9D08E"/>
+              <w:right w:val="nil"/>
+            </w:tcBorders>
+            <w:shd w:val="clear" w:color="E2EFDA" w:fill="E2EFDA"/>
+            <w:noWrap/>
+            <w:vAlign w:val="bottom"/>
+            <w:hideMark/>
+          </w:tcPr>
+          <w:p>
+            <w:pPr>
+              <w:suppressAutoHyphens w:val="0"/>
+              <w:spacing w:after="0" w:line="240" w:lineRule="auto"/>
+              <w:rPr>
+                <w:rFonts w:ascii="Calibri" w:eastAsia="Times New Roman" w:hAnsi="Calibri" w:cs="Calibri"/>
+                <w:color w:val="000000"/>
+                <w:sz w:val="22"/>
+                <w:lang w:eastAsia="ru-RU"/>
+              </w:rPr>
+            </w:pPr>
+            <w:r>
+              <w:rPr>
+                <w:rFonts w:ascii="Calibri" w:eastAsia="Times New Roman" w:hAnsi="Calibri" w:cs="Calibri"/>
+                <w:color w:val="000000"/>
+                <w:sz w:val="22"/>
+                <w:lang w:eastAsia="ru-RU"/>
+              </w:rPr>
+              <w:t>572</w:t>
+            </w:r>
+          </w:p>
+        </w:tc>
+        <w:tc>
+          <w:tcPr>
+            <w:tcW w:w="1160" w:type="dxa"/>
+            <w:tcBorders>
+              <w:top w:val="single" w:sz="4" w:space="0" w:color="A9D08E"/>
+              <w:left w:val="nil"/>
+              <w:bottom w:val="single" w:sz="4" w:space="0" w:color="A9D08E"/>
+              <w:right w:val="single" w:sz="4" w:space="0" w:color="A9D08E"/>
+            </w:tcBorders>
+            <w:shd w:val="clear" w:color="E2EFDA" w:fill="E2EFDA"/>
+            <w:noWrap/>
+            <w:vAlign w:val="bottom"/>
+            <w:hideMark/>
+          </w:tcPr>
+          <w:p>
+            <w:pPr>
+              <w:suppressAutoHyphens w:val="0"/>
+              <w:spacing w:after="0" w:line="240" w:lineRule="auto"/>
+              <w:rPr>
+                <w:rFonts w:ascii="Calibri" w:eastAsia="Times New Roman" w:hAnsi="Calibri" w:cs="Calibri"/>
+                <w:color w:val="000000"/>
+                <w:sz w:val="22"/>
+                <w:lang w:eastAsia="ru-RU"/>
+              </w:rPr>
+            </w:pPr>
+            <w:r>
+              <w:rPr>
+                <w:rFonts w:ascii="Calibri" w:eastAsia="Times New Roman" w:hAnsi="Calibri" w:cs="Calibri"/>
+                <w:color w:val="000000"/>
+                <w:sz w:val="22"/>
+                <w:lang w:eastAsia="ru-RU"/>
+              </w:rPr>
+              <w:t>7478</w:t>
+            </w:r>
+          </w:p>
+        </w:tc>
+        <w:tc>
+          <w:tcPr>
+            <w:tcW w:w="1160" w:type="dxa"/>
+            <w:tcBorders>
+              <w:top w:val="single" w:sz="4" w:space="0" w:color="A9D08E"/>
+              <w:left w:val="nil"/>
+              <w:bottom w:val="single" w:sz="4" w:space="0" w:color="A9D08E"/>
+              <w:right w:val="single" w:sz="4" w:space="0" w:color="A9D08E"/>
+            </w:tcBorders>
+            <w:shd w:val="clear" w:color="E2EFDA" w:fill="E2EFDA"/>
+          </w:tcPr>
+          <w:p>
+            <w:pPr>
+              <w:suppressAutoHyphens w:val="0"/>
+              <w:spacing w:after="0" w:line="240" w:lineRule="auto"/>
+              <w:rPr>
+                <w:rFonts w:ascii="Calibri" w:eastAsia="Times New Roman" w:hAnsi="Calibri" w:cs="Calibri"/>
+                <w:color w:val="000000"/>
+                <w:sz w:val="22"/>
+                <w:lang w:eastAsia="ru-RU"/>
+              </w:rPr>
+            </w:pPr>
+          </w:p>
+        </w:tc>
+      </w:tr>
+      <w:tr>
+        <w:trPr>
+          <w:trHeight w:val="288"/>
+        </w:trPr>
+        <w:tc>
+          <w:tcPr>
+            <w:tcW w:w="1160" w:type="dxa"/>
+            <w:tcBorders>
+              <w:top w:val="single" w:sz="4" w:space="0" w:color="A9D08E"/>
+              <w:left w:val="single" w:sz="4" w:space="0" w:color="A9D08E"/>
+              <w:bottom w:val="single" w:sz="4" w:space="0" w:color="A9D08E"/>
+              <w:right w:val="nil"/>
+            </w:tcBorders>
+            <w:shd w:val="clear" w:color="auto" w:fill="auto"/>
+            <w:noWrap/>
+            <w:vAlign w:val="bottom"/>
+            <w:hideMark/>
+          </w:tcPr>
+          <w:p>
+            <w:pPr>
+              <w:suppressAutoHyphens w:val="0"/>
+              <w:spacing w:after="0" w:line="240" w:lineRule="auto"/>
+              <w:rPr>
+                <w:rFonts w:ascii="Calibri" w:eastAsia="Times New Roman" w:hAnsi="Calibri" w:cs="Calibri"/>
+                <w:color w:val="000000"/>
+                <w:sz w:val="22"/>
+                <w:lang w:eastAsia="ru-RU"/>
+              </w:rPr>
+            </w:pPr>
+            <w:r>
+              <w:rPr>
+                <w:rFonts w:ascii="Calibri" w:eastAsia="Times New Roman" w:hAnsi="Calibri" w:cs="Calibri"/>
+                <w:color w:val="000000"/>
+                <w:sz w:val="22"/>
+                <w:lang w:eastAsia="ru-RU"/>
+              </w:rPr>
+              <w:t>573</w:t>
+            </w:r>
+          </w:p>
+        </w:tc>
+        <w:tc>
+          <w:tcPr>
+            <w:tcW w:w="1160" w:type="dxa"/>
+            <w:tcBorders>
+              <w:top w:val="single" w:sz="4" w:space="0" w:color="A9D08E"/>
+              <w:left w:val="nil"/>
+              <w:bottom w:val="single" w:sz="4" w:space="0" w:color="A9D08E"/>
+              <w:right w:val="single" w:sz="4" w:space="0" w:color="A9D08E"/>
+            </w:tcBorders>
+            <w:shd w:val="clear" w:color="auto" w:fill="auto"/>
+            <w:noWrap/>
+            <w:vAlign w:val="bottom"/>
+            <w:hideMark/>
+          </w:tcPr>
+          <w:p>
+            <w:pPr>
+              <w:suppressAutoHyphens w:val="0"/>
+              <w:spacing w:after="0" w:line="240" w:lineRule="auto"/>
+              <w:rPr>
+                <w:rFonts w:ascii="Calibri" w:eastAsia="Times New Roman" w:hAnsi="Calibri" w:cs="Calibri"/>
+                <w:color w:val="000000"/>
+                <w:sz w:val="22"/>
+                <w:lang w:eastAsia="ru-RU"/>
+              </w:rPr>
+            </w:pPr>
+            <w:r>
+              <w:rPr>
+                <w:rFonts w:ascii="Calibri" w:eastAsia="Times New Roman" w:hAnsi="Calibri" w:cs="Calibri"/>
+                <w:color w:val="000000"/>
+                <w:sz w:val="22"/>
+                <w:lang w:eastAsia="ru-RU"/>
+              </w:rPr>
+              <w:t>6e65</w:t>
+            </w:r>
+          </w:p>
+        </w:tc>
+        <w:tc>
+          <w:tcPr>
+            <w:tcW w:w="1160" w:type="dxa"/>
+            <w:tcBorders>
+              <w:top w:val="single" w:sz="4" w:space="0" w:color="A9D08E"/>
+              <w:left w:val="nil"/>
+              <w:bottom w:val="single" w:sz="4" w:space="0" w:color="A9D08E"/>
+              <w:right w:val="single" w:sz="4" w:space="0" w:color="A9D08E"/>
+            </w:tcBorders>
+          </w:tcPr>
+          <w:p>
+            <w:pPr>
+              <w:suppressAutoHyphens w:val="0"/>
+              <w:spacing w:after="0" w:line="240" w:lineRule="auto"/>
+              <w:rPr>
+                <w:rFonts w:ascii="Calibri" w:eastAsia="Times New Roman" w:hAnsi="Calibri" w:cs="Calibri"/>
+                <w:color w:val="000000"/>
+                <w:sz w:val="22"/>
+                <w:lang w:eastAsia="ru-RU"/>
+              </w:rPr>
+            </w:pPr>
+          </w:p>
+        </w:tc>
+      </w:tr>
+      <w:tr>
+        <w:trPr>
+          <w:trHeight w:val="288"/>
+        </w:trPr>
+        <w:tc>
+          <w:tcPr>
+            <w:tcW w:w="1160" w:type="dxa"/>
+            <w:tcBorders>
+              <w:top w:val="single" w:sz="4" w:space="0" w:color="A9D08E"/>
+              <w:left w:val="single" w:sz="4" w:space="0" w:color="A9D08E"/>
+              <w:bottom w:val="single" w:sz="4" w:space="0" w:color="A9D08E"/>
+              <w:right w:val="nil"/>
+            </w:tcBorders>
+            <w:shd w:val="clear" w:color="E2EFDA" w:fill="E2EFDA"/>
+            <w:noWrap/>
+            <w:vAlign w:val="bottom"/>
+            <w:hideMark/>
+          </w:tcPr>
+          <w:p>
+            <w:pPr>
+              <w:suppressAutoHyphens w:val="0"/>
+              <w:spacing w:after="0" w:line="240" w:lineRule="auto"/>
+              <w:rPr>
+                <w:rFonts w:ascii="Calibri" w:eastAsia="Times New Roman" w:hAnsi="Calibri" w:cs="Calibri"/>
+                <w:color w:val="000000"/>
+                <w:sz w:val="22"/>
+                <w:lang w:eastAsia="ru-RU"/>
+              </w:rPr>
+            </w:pPr>
+            <w:r>
+              <w:rPr>
+                <w:rFonts w:ascii="Calibri" w:eastAsia="Times New Roman" w:hAnsi="Calibri" w:cs="Calibri"/>
+                <w:color w:val="000000"/>
+                <w:sz w:val="22"/>
+                <w:lang w:eastAsia="ru-RU"/>
+              </w:rPr>
+              <w:t>574</w:t>
+            </w:r>
+          </w:p>
+        </w:tc>
+        <w:tc>
+          <w:tcPr>
+            <w:tcW w:w="1160" w:type="dxa"/>
+            <w:tcBorders>
+              <w:top w:val="single" w:sz="4" w:space="0" w:color="A9D08E"/>
+              <w:left w:val="nil"/>
+              <w:bottom w:val="single" w:sz="4" w:space="0" w:color="A9D08E"/>
+              <w:right w:val="single" w:sz="4" w:space="0" w:color="A9D08E"/>
+            </w:tcBorders>
+            <w:shd w:val="clear" w:color="E2EFDA" w:fill="E2EFDA"/>
+            <w:noWrap/>
+            <w:vAlign w:val="bottom"/>
+            <w:hideMark/>
+          </w:tcPr>
+          <w:p>
+            <w:pPr>
+              <w:suppressAutoHyphens w:val="0"/>
+              <w:spacing w:after="0" w:line="240" w:lineRule="auto"/>
+              <w:rPr>
+                <w:rFonts w:ascii="Calibri" w:eastAsia="Times New Roman" w:hAnsi="Calibri" w:cs="Calibri"/>
+                <w:color w:val="000000"/>
+                <w:sz w:val="22"/>
+                <w:lang w:eastAsia="ru-RU"/>
+              </w:rPr>
+            </w:pPr>
+            <w:r>
+              <w:rPr>
+                <w:rFonts w:ascii="Calibri" w:eastAsia="Times New Roman" w:hAnsi="Calibri" w:cs="Calibri"/>
+                <w:color w:val="000000"/>
+                <w:sz w:val="22"/>
+                <w:lang w:eastAsia="ru-RU"/>
+              </w:rPr>
+              <w:t>6973</w:t>
+            </w:r>
+          </w:p>
+        </w:tc>
+        <w:tc>
+          <w:tcPr>
+            <w:tcW w:w="1160" w:type="dxa"/>
+            <w:tcBorders>
+              <w:top w:val="single" w:sz="4" w:space="0" w:color="A9D08E"/>
+              <w:left w:val="nil"/>
+              <w:bottom w:val="single" w:sz="4" w:space="0" w:color="A9D08E"/>
+              <w:right w:val="single" w:sz="4" w:space="0" w:color="A9D08E"/>
+            </w:tcBorders>
+            <w:shd w:val="clear" w:color="E2EFDA" w:fill="E2EFDA"/>
+          </w:tcPr>
+          <w:p>
+            <w:pPr>
+              <w:suppressAutoHyphens w:val="0"/>
+              <w:spacing w:after="0" w:line="240" w:lineRule="auto"/>
+              <w:rPr>
+                <w:rFonts w:ascii="Calibri" w:eastAsia="Times New Roman" w:hAnsi="Calibri" w:cs="Calibri"/>
+                <w:color w:val="000000"/>
+                <w:sz w:val="22"/>
+                <w:lang w:eastAsia="ru-RU"/>
+              </w:rPr>
+            </w:pPr>
+          </w:p>
+        </w:tc>
+      </w:tr>
+      <w:tr>
+        <w:trPr>
+          <w:trHeight w:val="288"/>
+        </w:trPr>
+        <w:tc>
+          <w:tcPr>
+            <w:tcW w:w="1160" w:type="dxa"/>
+            <w:tcBorders>
+              <w:top w:val="single" w:sz="4" w:space="0" w:color="A9D08E"/>
+              <w:left w:val="single" w:sz="4" w:space="0" w:color="A9D08E"/>
+              <w:bottom w:val="single" w:sz="4" w:space="0" w:color="A9D08E"/>
+              <w:right w:val="nil"/>
+            </w:tcBorders>
+            <w:shd w:val="clear" w:color="auto" w:fill="auto"/>
+            <w:noWrap/>
+            <w:vAlign w:val="bottom"/>
+            <w:hideMark/>
+          </w:tcPr>
+          <w:p>
+            <w:pPr>
+              <w:suppressAutoHyphens w:val="0"/>
+              <w:spacing w:after="0" w:line="240" w:lineRule="auto"/>
+              <w:rPr>
+                <w:rFonts w:ascii="Calibri" w:eastAsia="Times New Roman" w:hAnsi="Calibri" w:cs="Calibri"/>
+                <w:color w:val="000000"/>
+                <w:sz w:val="22"/>
+                <w:lang w:eastAsia="ru-RU"/>
+              </w:rPr>
+            </w:pPr>
+            <w:r>
+              <w:rPr>
+                <w:rFonts w:ascii="Calibri" w:eastAsia="Times New Roman" w:hAnsi="Calibri" w:cs="Calibri"/>
+                <w:color w:val="000000"/>
+                <w:sz w:val="22"/>
+                <w:lang w:eastAsia="ru-RU"/>
+              </w:rPr>
+              <w:t>575</w:t>
+            </w:r>
+          </w:p>
+        </w:tc>
+        <w:tc>
+          <w:tcPr>
+            <w:tcW w:w="1160" w:type="dxa"/>
+            <w:tcBorders>
+              <w:top w:val="single" w:sz="4" w:space="0" w:color="A9D08E"/>
+              <w:left w:val="nil"/>
+              <w:bottom w:val="single" w:sz="4" w:space="0" w:color="A9D08E"/>
+              <w:right w:val="single" w:sz="4" w:space="0" w:color="A9D08E"/>
+            </w:tcBorders>
+            <w:shd w:val="clear" w:color="auto" w:fill="auto"/>
+            <w:noWrap/>
+            <w:vAlign w:val="bottom"/>
+            <w:hideMark/>
+          </w:tcPr>
+          <w:p>
+            <w:pPr>
+              <w:suppressAutoHyphens w:val="0"/>
+              <w:spacing w:after="0" w:line="240" w:lineRule="auto"/>
+              <w:rPr>
+                <w:rFonts w:ascii="Calibri" w:eastAsia="Times New Roman" w:hAnsi="Calibri" w:cs="Calibri"/>
+                <w:color w:val="000000"/>
+                <w:sz w:val="22"/>
+                <w:lang w:eastAsia="ru-RU"/>
+              </w:rPr>
+            </w:pPr>
+            <w:r>
+              <w:rPr>
+                <w:rFonts w:ascii="Calibri" w:eastAsia="Times New Roman" w:hAnsi="Calibri" w:cs="Calibri"/>
+                <w:color w:val="000000"/>
+                <w:sz w:val="22"/>
+                <w:lang w:eastAsia="ru-RU"/>
+              </w:rPr>
+              <w:t>6e6f</w:t>
+            </w:r>
+          </w:p>
+        </w:tc>
+        <w:tc>
+          <w:tcPr>
+            <w:tcW w:w="1160" w:type="dxa"/>
+            <w:tcBorders>
+              <w:top w:val="single" w:sz="4" w:space="0" w:color="A9D08E"/>
+              <w:left w:val="nil"/>
+              <w:bottom w:val="single" w:sz="4" w:space="0" w:color="A9D08E"/>
+              <w:right w:val="single" w:sz="4" w:space="0" w:color="A9D08E"/>
+            </w:tcBorders>
+          </w:tcPr>
+          <w:p>
+            <w:pPr>
+              <w:suppressAutoHyphens w:val="0"/>
+              <w:spacing w:after="0" w:line="240" w:lineRule="auto"/>
+              <w:rPr>
+                <w:rFonts w:ascii="Calibri" w:eastAsia="Times New Roman" w:hAnsi="Calibri" w:cs="Calibri"/>
+                <w:color w:val="000000"/>
+                <w:sz w:val="22"/>
+                <w:lang w:eastAsia="ru-RU"/>
+              </w:rPr>
+            </w:pPr>
+          </w:p>
+        </w:tc>
+      </w:tr>
+      <w:tr>
+        <w:trPr>
+          <w:trHeight w:val="288"/>
+        </w:trPr>
+        <w:tc>
+          <w:tcPr>
+            <w:tcW w:w="1160" w:type="dxa"/>
+            <w:tcBorders>
+              <w:top w:val="single" w:sz="4" w:space="0" w:color="A9D08E"/>
+              <w:left w:val="single" w:sz="4" w:space="0" w:color="A9D08E"/>
+              <w:bottom w:val="single" w:sz="4" w:space="0" w:color="A9D08E"/>
+              <w:right w:val="nil"/>
+            </w:tcBorders>
+            <w:shd w:val="clear" w:color="E2EFDA" w:fill="E2EFDA"/>
+            <w:noWrap/>
+            <w:vAlign w:val="bottom"/>
+            <w:hideMark/>
+          </w:tcPr>
+          <w:p>
+            <w:pPr>
+              <w:suppressAutoHyphens w:val="0"/>
+              <w:spacing w:after="0" w:line="240" w:lineRule="auto"/>
+              <w:rPr>
+                <w:rFonts w:ascii="Calibri" w:eastAsia="Times New Roman" w:hAnsi="Calibri" w:cs="Calibri"/>
+                <w:color w:val="000000"/>
+                <w:sz w:val="22"/>
+                <w:lang w:eastAsia="ru-RU"/>
+              </w:rPr>
+            </w:pPr>
+            <w:r>
+              <w:rPr>
+                <w:rFonts w:ascii="Calibri" w:eastAsia="Times New Roman" w:hAnsi="Calibri" w:cs="Calibri"/>
+                <w:color w:val="000000"/>
+                <w:sz w:val="22"/>
+                <w:lang w:eastAsia="ru-RU"/>
+              </w:rPr>
+              <w:t>576</w:t>
+            </w:r>
+          </w:p>
+        </w:tc>
+        <w:tc>
+          <w:tcPr>
+            <w:tcW w:w="1160" w:type="dxa"/>
+            <w:tcBorders>
+              <w:top w:val="single" w:sz="4" w:space="0" w:color="A9D08E"/>
+              <w:left w:val="nil"/>
+              <w:bottom w:val="single" w:sz="4" w:space="0" w:color="A9D08E"/>
+              <w:right w:val="single" w:sz="4" w:space="0" w:color="A9D08E"/>
+            </w:tcBorders>
+            <w:shd w:val="clear" w:color="E2EFDA" w:fill="E2EFDA"/>
+            <w:noWrap/>
+            <w:vAlign w:val="bottom"/>
+            <w:hideMark/>
+          </w:tcPr>
+          <w:p>
+            <w:pPr>
+              <w:suppressAutoHyphens w:val="0"/>
+              <w:spacing w:after="0" w:line="240" w:lineRule="auto"/>
+              <w:rPr>
+                <w:rFonts w:ascii="Calibri" w:eastAsia="Times New Roman" w:hAnsi="Calibri" w:cs="Calibri"/>
+                <w:color w:val="000000"/>
+                <w:sz w:val="22"/>
+                <w:lang w:eastAsia="ru-RU"/>
+              </w:rPr>
+            </w:pPr>
+            <w:r>
+              <w:rPr>
+                <w:rFonts w:ascii="Calibri" w:eastAsia="Times New Roman" w:hAnsi="Calibri" w:cs="Calibri"/>
+                <w:color w:val="000000"/>
+                <w:sz w:val="22"/>
+                <w:lang w:eastAsia="ru-RU"/>
+              </w:rPr>
+              <w:t>2073</w:t>
+            </w:r>
+          </w:p>
+        </w:tc>
+        <w:tc>
+          <w:tcPr>
+            <w:tcW w:w="1160" w:type="dxa"/>
+            <w:tcBorders>
+              <w:top w:val="single" w:sz="4" w:space="0" w:color="A9D08E"/>
+              <w:left w:val="nil"/>
+              <w:bottom w:val="single" w:sz="4" w:space="0" w:color="A9D08E"/>
+              <w:right w:val="single" w:sz="4" w:space="0" w:color="A9D08E"/>
+            </w:tcBorders>
+            <w:shd w:val="clear" w:color="E2EFDA" w:fill="E2EFDA"/>
+          </w:tcPr>
+          <w:p>
+            <w:pPr>
+              <w:suppressAutoHyphens w:val="0"/>
+              <w:spacing w:after="0" w:line="240" w:lineRule="auto"/>
+              <w:rPr>
+                <w:rFonts w:ascii="Calibri" w:eastAsia="Times New Roman" w:hAnsi="Calibri" w:cs="Calibri"/>
+                <w:color w:val="000000"/>
+                <w:sz w:val="22"/>
+                <w:lang w:eastAsia="ru-RU"/>
+              </w:rPr>
+            </w:pPr>
+          </w:p>
+        </w:tc>
+      </w:tr>
+      <w:tr>
+        <w:trPr>
+          <w:trHeight w:val="288"/>
+        </w:trPr>
+        <w:tc>
+          <w:tcPr>
+            <w:tcW w:w="1160" w:type="dxa"/>
+            <w:tcBorders>
+              <w:top w:val="single" w:sz="4" w:space="0" w:color="A9D08E"/>
+              <w:left w:val="single" w:sz="4" w:space="0" w:color="A9D08E"/>
+              <w:bottom w:val="single" w:sz="4" w:space="0" w:color="A9D08E"/>
+              <w:right w:val="nil"/>
+            </w:tcBorders>
+            <w:shd w:val="clear" w:color="auto" w:fill="auto"/>
+            <w:noWrap/>
+            <w:vAlign w:val="bottom"/>
+            <w:hideMark/>
+          </w:tcPr>
+          <w:p>
+            <w:pPr>
+              <w:suppressAutoHyphens w:val="0"/>
+              <w:spacing w:after="0" w:line="240" w:lineRule="auto"/>
+              <w:rPr>
+                <w:rFonts w:ascii="Calibri" w:eastAsia="Times New Roman" w:hAnsi="Calibri" w:cs="Calibri"/>
+                <w:color w:val="000000"/>
+                <w:sz w:val="22"/>
+                <w:lang w:eastAsia="ru-RU"/>
+              </w:rPr>
+            </w:pPr>
+            <w:r>
+              <w:rPr>
+                <w:rFonts w:ascii="Calibri" w:eastAsia="Times New Roman" w:hAnsi="Calibri" w:cs="Calibri"/>
+                <w:color w:val="000000"/>
+                <w:sz w:val="22"/>
+                <w:lang w:eastAsia="ru-RU"/>
+              </w:rPr>
+              <w:t>577</w:t>
+            </w:r>
+          </w:p>
+        </w:tc>
+        <w:tc>
+          <w:tcPr>
+            <w:tcW w:w="1160" w:type="dxa"/>
+            <w:tcBorders>
+              <w:top w:val="single" w:sz="4" w:space="0" w:color="A9D08E"/>
+              <w:left w:val="nil"/>
+              <w:bottom w:val="single" w:sz="4" w:space="0" w:color="A9D08E"/>
+              <w:right w:val="single" w:sz="4" w:space="0" w:color="A9D08E"/>
+            </w:tcBorders>
+            <w:shd w:val="clear" w:color="auto" w:fill="auto"/>
+            <w:noWrap/>
+            <w:vAlign w:val="bottom"/>
+            <w:hideMark/>
+          </w:tcPr>
+          <w:p>
+            <w:pPr>
+              <w:suppressAutoHyphens w:val="0"/>
+              <w:spacing w:after="0" w:line="240" w:lineRule="auto"/>
+              <w:rPr>
+                <w:rFonts w:ascii="Calibri" w:eastAsia="Times New Roman" w:hAnsi="Calibri" w:cs="Calibri"/>
+                <w:color w:val="000000"/>
+                <w:sz w:val="22"/>
+                <w:lang w:eastAsia="ru-RU"/>
+              </w:rPr>
+            </w:pPr>
+            <w:r>
+              <w:rPr>
+                <w:rFonts w:ascii="Calibri" w:eastAsia="Times New Roman" w:hAnsi="Calibri" w:cs="Calibri"/>
+                <w:color w:val="000000"/>
+                <w:sz w:val="22"/>
+                <w:lang w:eastAsia="ru-RU"/>
+              </w:rPr>
+              <w:t>666f</w:t>
+            </w:r>
+          </w:p>
+        </w:tc>
+        <w:tc>
+          <w:tcPr>
+            <w:tcW w:w="1160" w:type="dxa"/>
+            <w:tcBorders>
+              <w:top w:val="single" w:sz="4" w:space="0" w:color="A9D08E"/>
+              <w:left w:val="nil"/>
+              <w:bottom w:val="single" w:sz="4" w:space="0" w:color="A9D08E"/>
+              <w:right w:val="single" w:sz="4" w:space="0" w:color="A9D08E"/>
+            </w:tcBorders>
+          </w:tcPr>
+          <w:p>
+            <w:pPr>
+              <w:suppressAutoHyphens w:val="0"/>
+              <w:spacing w:after="0" w:line="240" w:lineRule="auto"/>
+              <w:rPr>
+                <w:rFonts w:ascii="Calibri" w:eastAsia="Times New Roman" w:hAnsi="Calibri" w:cs="Calibri"/>
+                <w:color w:val="000000"/>
+                <w:sz w:val="22"/>
+                <w:lang w:eastAsia="ru-RU"/>
+              </w:rPr>
+            </w:pPr>
+          </w:p>
+        </w:tc>
+      </w:tr>
+      <w:tr>
+        <w:trPr>
+          <w:trHeight w:val="288"/>
+        </w:trPr>
+        <w:tc>
+          <w:tcPr>
+            <w:tcW w:w="1160" w:type="dxa"/>
+            <w:tcBorders>
+              <w:top w:val="single" w:sz="4" w:space="0" w:color="A9D08E"/>
+              <w:left w:val="single" w:sz="4" w:space="0" w:color="A9D08E"/>
+              <w:bottom w:val="single" w:sz="4" w:space="0" w:color="A9D08E"/>
+              <w:right w:val="nil"/>
+            </w:tcBorders>
+            <w:shd w:val="clear" w:color="E2EFDA" w:fill="E2EFDA"/>
+            <w:noWrap/>
+            <w:vAlign w:val="bottom"/>
+            <w:hideMark/>
+          </w:tcPr>
+          <w:p>
+            <w:pPr>
+              <w:suppressAutoHyphens w:val="0"/>
+              <w:spacing w:after="0" w:line="240" w:lineRule="auto"/>
+              <w:rPr>
+                <w:rFonts w:ascii="Calibri" w:eastAsia="Times New Roman" w:hAnsi="Calibri" w:cs="Calibri"/>
+                <w:color w:val="000000"/>
+                <w:sz w:val="22"/>
+                <w:lang w:eastAsia="ru-RU"/>
+              </w:rPr>
+            </w:pPr>
+            <w:r>
+              <w:rPr>
+                <w:rFonts w:ascii="Calibri" w:eastAsia="Times New Roman" w:hAnsi="Calibri" w:cs="Calibri"/>
+                <w:color w:val="000000"/>
+                <w:sz w:val="22"/>
+                <w:lang w:eastAsia="ru-RU"/>
+              </w:rPr>
+              <w:t>578</w:t>
+            </w:r>
+          </w:p>
+        </w:tc>
+        <w:tc>
+          <w:tcPr>
+            <w:tcW w:w="1160" w:type="dxa"/>
+            <w:tcBorders>
+              <w:top w:val="single" w:sz="4" w:space="0" w:color="A9D08E"/>
+              <w:left w:val="nil"/>
+              <w:bottom w:val="single" w:sz="4" w:space="0" w:color="A9D08E"/>
+              <w:right w:val="single" w:sz="4" w:space="0" w:color="A9D08E"/>
+            </w:tcBorders>
+            <w:shd w:val="clear" w:color="E2EFDA" w:fill="E2EFDA"/>
+            <w:noWrap/>
+            <w:vAlign w:val="bottom"/>
+            <w:hideMark/>
+          </w:tcPr>
+          <w:p>
+            <w:pPr>
+              <w:suppressAutoHyphens w:val="0"/>
+              <w:spacing w:after="0" w:line="240" w:lineRule="auto"/>
+              <w:rPr>
+                <w:rFonts w:ascii="Calibri" w:eastAsia="Times New Roman" w:hAnsi="Calibri" w:cs="Calibri"/>
+                <w:color w:val="000000"/>
+                <w:sz w:val="22"/>
+                <w:lang w:eastAsia="ru-RU"/>
+              </w:rPr>
+            </w:pPr>
+            <w:r>
+              <w:rPr>
+                <w:rFonts w:ascii="Calibri" w:eastAsia="Times New Roman" w:hAnsi="Calibri" w:cs="Calibri"/>
+                <w:color w:val="000000"/>
+                <w:sz w:val="22"/>
+                <w:lang w:eastAsia="ru-RU"/>
+              </w:rPr>
+              <w:t>4120</w:t>
+            </w:r>
+          </w:p>
+        </w:tc>
+        <w:tc>
+          <w:tcPr>
+            <w:tcW w:w="1160" w:type="dxa"/>
+            <w:tcBorders>
+              <w:top w:val="single" w:sz="4" w:space="0" w:color="A9D08E"/>
+              <w:left w:val="nil"/>
+              <w:bottom w:val="single" w:sz="4" w:space="0" w:color="A9D08E"/>
+              <w:right w:val="single" w:sz="4" w:space="0" w:color="A9D08E"/>
+            </w:tcBorders>
+            <w:shd w:val="clear" w:color="E2EFDA" w:fill="E2EFDA"/>
+          </w:tcPr>
+          <w:p>
+            <w:pPr>
+              <w:suppressAutoHyphens w:val="0"/>
+              <w:spacing w:after="0" w:line="240" w:lineRule="auto"/>
+              <w:rPr>
+                <w:rFonts w:ascii="Calibri" w:eastAsia="Times New Roman" w:hAnsi="Calibri" w:cs="Calibri"/>
+                <w:color w:val="000000"/>
+                <w:sz w:val="22"/>
+                <w:lang w:eastAsia="ru-RU"/>
+              </w:rPr>
+            </w:pPr>
+          </w:p>
+        </w:tc>
+      </w:tr>
+      <w:tr>
+        <w:trPr>
+          <w:trHeight w:val="288"/>
+        </w:trPr>
+        <w:tc>
+          <w:tcPr>
+            <w:tcW w:w="1160" w:type="dxa"/>
+            <w:tcBorders>
+              <w:top w:val="single" w:sz="4" w:space="0" w:color="A9D08E"/>
+              <w:left w:val="single" w:sz="4" w:space="0" w:color="A9D08E"/>
+              <w:bottom w:val="single" w:sz="4" w:space="0" w:color="A9D08E"/>
+              <w:right w:val="nil"/>
+            </w:tcBorders>
+            <w:shd w:val="clear" w:color="auto" w:fill="auto"/>
+            <w:noWrap/>
+            <w:vAlign w:val="bottom"/>
+            <w:hideMark/>
+          </w:tcPr>
+          <w:p>
+            <w:pPr>
+              <w:suppressAutoHyphens w:val="0"/>
+              <w:spacing w:after="0" w:line="240" w:lineRule="auto"/>
+              <w:rPr>
+                <w:rFonts w:ascii="Calibri" w:eastAsia="Times New Roman" w:hAnsi="Calibri" w:cs="Calibri"/>
+                <w:color w:val="000000"/>
+                <w:sz w:val="22"/>
+                <w:lang w:eastAsia="ru-RU"/>
+              </w:rPr>
+            </w:pPr>
+            <w:r>
+              <w:rPr>
+                <w:rFonts w:ascii="Calibri" w:eastAsia="Times New Roman" w:hAnsi="Calibri" w:cs="Calibri"/>
+                <w:color w:val="000000"/>
+                <w:sz w:val="22"/>
+                <w:lang w:eastAsia="ru-RU"/>
+              </w:rPr>
+              <w:t>579</w:t>
+            </w:r>
+          </w:p>
+        </w:tc>
+        <w:tc>
+          <w:tcPr>
+            <w:tcW w:w="1160" w:type="dxa"/>
+            <w:tcBorders>
+              <w:top w:val="single" w:sz="4" w:space="0" w:color="A9D08E"/>
+              <w:left w:val="nil"/>
+              <w:bottom w:val="single" w:sz="4" w:space="0" w:color="A9D08E"/>
+              <w:right w:val="single" w:sz="4" w:space="0" w:color="A9D08E"/>
+            </w:tcBorders>
+            <w:shd w:val="clear" w:color="auto" w:fill="auto"/>
+            <w:noWrap/>
+            <w:vAlign w:val="bottom"/>
+            <w:hideMark/>
+          </w:tcPr>
+          <w:p>
+            <w:pPr>
+              <w:suppressAutoHyphens w:val="0"/>
+              <w:spacing w:after="0" w:line="240" w:lineRule="auto"/>
+              <w:rPr>
+                <w:rFonts w:ascii="Calibri" w:eastAsia="Times New Roman" w:hAnsi="Calibri" w:cs="Calibri"/>
+                <w:color w:val="000000"/>
+                <w:sz w:val="22"/>
+                <w:lang w:eastAsia="ru-RU"/>
+              </w:rPr>
+            </w:pPr>
+            <w:r>
+              <w:rPr>
+                <w:rFonts w:ascii="Calibri" w:eastAsia="Times New Roman" w:hAnsi="Calibri" w:cs="Calibri"/>
+                <w:color w:val="000000"/>
+                <w:sz w:val="22"/>
+                <w:lang w:eastAsia="ru-RU"/>
+              </w:rPr>
+              <w:t>4353</w:t>
+            </w:r>
+          </w:p>
+        </w:tc>
+        <w:tc>
+          <w:tcPr>
+            <w:tcW w:w="1160" w:type="dxa"/>
+            <w:tcBorders>
+              <w:top w:val="single" w:sz="4" w:space="0" w:color="A9D08E"/>
+              <w:left w:val="nil"/>
+              <w:bottom w:val="single" w:sz="4" w:space="0" w:color="A9D08E"/>
+              <w:right w:val="single" w:sz="4" w:space="0" w:color="A9D08E"/>
+            </w:tcBorders>
+          </w:tcPr>
+          <w:p>
+            <w:pPr>
+              <w:suppressAutoHyphens w:val="0"/>
+              <w:spacing w:after="0" w:line="240" w:lineRule="auto"/>
+              <w:rPr>
+                <w:rFonts w:ascii="Calibri" w:eastAsia="Times New Roman" w:hAnsi="Calibri" w:cs="Calibri"/>
+                <w:color w:val="000000"/>
+                <w:sz w:val="22"/>
+                <w:lang w:eastAsia="ru-RU"/>
+              </w:rPr>
+            </w:pPr>
+          </w:p>
+        </w:tc>
+      </w:tr>
+      <w:tr>
+        <w:trPr>
+          <w:trHeight w:val="288"/>
+        </w:trPr>
+        <w:tc>
+          <w:tcPr>
+            <w:tcW w:w="1160" w:type="dxa"/>
+            <w:tcBorders>
+              <w:top w:val="single" w:sz="4" w:space="0" w:color="A9D08E"/>
+              <w:left w:val="single" w:sz="4" w:space="0" w:color="A9D08E"/>
+              <w:bottom w:val="single" w:sz="4" w:space="0" w:color="A9D08E"/>
+              <w:right w:val="nil"/>
+            </w:tcBorders>
+            <w:shd w:val="clear" w:color="E2EFDA" w:fill="E2EFDA"/>
+            <w:noWrap/>
+            <w:vAlign w:val="bottom"/>
+            <w:hideMark/>
+          </w:tcPr>
+          <w:p>
+            <w:pPr>
+              <w:suppressAutoHyphens w:val="0"/>
+              <w:spacing w:after="0" w:line="240" w:lineRule="auto"/>
+              <w:rPr>
+                <w:rFonts w:ascii="Calibri" w:eastAsia="Times New Roman" w:hAnsi="Calibri" w:cs="Calibri"/>
+                <w:color w:val="000000"/>
+                <w:sz w:val="22"/>
+                <w:lang w:eastAsia="ru-RU"/>
+              </w:rPr>
+            </w:pPr>
+            <w:r>
+              <w:rPr>
+                <w:rFonts w:ascii="Calibri" w:eastAsia="Times New Roman" w:hAnsi="Calibri" w:cs="Calibri"/>
+                <w:color w:val="000000"/>
+                <w:sz w:val="22"/>
+                <w:lang w:eastAsia="ru-RU"/>
+              </w:rPr>
+              <w:t>57a</w:t>
+            </w:r>
+          </w:p>
+        </w:tc>
+        <w:tc>
+          <w:tcPr>
+            <w:tcW w:w="1160" w:type="dxa"/>
+            <w:tcBorders>
+              <w:top w:val="single" w:sz="4" w:space="0" w:color="A9D08E"/>
+              <w:left w:val="nil"/>
+              <w:bottom w:val="single" w:sz="4" w:space="0" w:color="A9D08E"/>
+              <w:right w:val="single" w:sz="4" w:space="0" w:color="A9D08E"/>
+            </w:tcBorders>
+            <w:shd w:val="clear" w:color="E2EFDA" w:fill="E2EFDA"/>
+            <w:noWrap/>
+            <w:vAlign w:val="bottom"/>
+            <w:hideMark/>
+          </w:tcPr>
+          <w:p>
+            <w:pPr>
+              <w:suppressAutoHyphens w:val="0"/>
+              <w:spacing w:after="0" w:line="240" w:lineRule="auto"/>
+              <w:rPr>
+                <w:rFonts w:ascii="Calibri" w:eastAsia="Times New Roman" w:hAnsi="Calibri" w:cs="Calibri"/>
+                <w:color w:val="000000"/>
+                <w:sz w:val="22"/>
+                <w:lang w:eastAsia="ru-RU"/>
+              </w:rPr>
+            </w:pPr>
+            <w:r>
+              <w:rPr>
+                <w:rFonts w:ascii="Calibri" w:eastAsia="Times New Roman" w:hAnsi="Calibri" w:cs="Calibri"/>
+                <w:color w:val="000000"/>
+                <w:sz w:val="22"/>
+                <w:lang w:eastAsia="ru-RU"/>
+              </w:rPr>
+              <w:t>4949</w:t>
+            </w:r>
+          </w:p>
+        </w:tc>
+        <w:tc>
+          <w:tcPr>
+            <w:tcW w:w="1160" w:type="dxa"/>
+            <w:tcBorders>
+              <w:top w:val="single" w:sz="4" w:space="0" w:color="A9D08E"/>
+              <w:left w:val="nil"/>
+              <w:bottom w:val="single" w:sz="4" w:space="0" w:color="A9D08E"/>
+              <w:right w:val="single" w:sz="4" w:space="0" w:color="A9D08E"/>
+            </w:tcBorders>
+            <w:shd w:val="clear" w:color="E2EFDA" w:fill="E2EFDA"/>
+          </w:tcPr>
+          <w:p>
+            <w:pPr>
+              <w:suppressAutoHyphens w:val="0"/>
+              <w:spacing w:after="0" w:line="240" w:lineRule="auto"/>
+              <w:rPr>
+                <w:rFonts w:ascii="Calibri" w:eastAsia="Times New Roman" w:hAnsi="Calibri" w:cs="Calibri"/>
+                <w:color w:val="000000"/>
+                <w:sz w:val="22"/>
+                <w:lang w:eastAsia="ru-RU"/>
+              </w:rPr>
+            </w:pPr>
+          </w:p>
+        </w:tc>
+      </w:tr>
+      <w:tr>
+        <w:trPr>
+          <w:trHeight w:val="288"/>
+        </w:trPr>
+        <w:tc>
+          <w:tcPr>
+            <w:tcW w:w="1160" w:type="dxa"/>
+            <w:tcBorders>
+              <w:top w:val="single" w:sz="4" w:space="0" w:color="A9D08E"/>
+              <w:left w:val="single" w:sz="4" w:space="0" w:color="A9D08E"/>
+              <w:bottom w:val="single" w:sz="4" w:space="0" w:color="A9D08E"/>
+              <w:right w:val="nil"/>
+            </w:tcBorders>
+            <w:shd w:val="clear" w:color="auto" w:fill="auto"/>
+            <w:noWrap/>
+            <w:vAlign w:val="bottom"/>
+            <w:hideMark/>
+          </w:tcPr>
+          <w:p>
+            <w:pPr>
+              <w:suppressAutoHyphens w:val="0"/>
+              <w:spacing w:after="0" w:line="240" w:lineRule="auto"/>
+              <w:rPr>
+                <w:rFonts w:ascii="Calibri" w:eastAsia="Times New Roman" w:hAnsi="Calibri" w:cs="Calibri"/>
+                <w:color w:val="000000"/>
+                <w:sz w:val="22"/>
+                <w:lang w:eastAsia="ru-RU"/>
+              </w:rPr>
+            </w:pPr>
+            <w:r>
+              <w:rPr>
+                <w:rFonts w:ascii="Calibri" w:eastAsia="Times New Roman" w:hAnsi="Calibri" w:cs="Calibri"/>
+                <w:color w:val="000000"/>
+                <w:sz w:val="22"/>
+                <w:lang w:eastAsia="ru-RU"/>
+              </w:rPr>
+              <w:t>57b</w:t>
+            </w:r>
+          </w:p>
+        </w:tc>
+        <w:tc>
+          <w:tcPr>
+            <w:tcW w:w="1160" w:type="dxa"/>
+            <w:tcBorders>
+              <w:top w:val="single" w:sz="4" w:space="0" w:color="A9D08E"/>
+              <w:left w:val="nil"/>
+              <w:bottom w:val="single" w:sz="4" w:space="0" w:color="A9D08E"/>
+              <w:right w:val="single" w:sz="4" w:space="0" w:color="A9D08E"/>
+            </w:tcBorders>
+            <w:shd w:val="clear" w:color="auto" w:fill="auto"/>
+            <w:noWrap/>
+            <w:vAlign w:val="bottom"/>
+            <w:hideMark/>
+          </w:tcPr>
+          <w:p>
+            <w:pPr>
+              <w:suppressAutoHyphens w:val="0"/>
+              <w:spacing w:after="0" w:line="240" w:lineRule="auto"/>
+              <w:rPr>
+                <w:rFonts w:ascii="Calibri" w:eastAsia="Times New Roman" w:hAnsi="Calibri" w:cs="Calibri"/>
+                <w:color w:val="000000"/>
+                <w:sz w:val="22"/>
+                <w:lang w:eastAsia="ru-RU"/>
+              </w:rPr>
+            </w:pPr>
+            <w:r>
+              <w:rPr>
+                <w:rFonts w:ascii="Calibri" w:eastAsia="Times New Roman" w:hAnsi="Calibri" w:cs="Calibri"/>
+                <w:color w:val="000000"/>
+                <w:sz w:val="22"/>
+                <w:lang w:eastAsia="ru-RU"/>
+              </w:rPr>
+              <w:t>002e</w:t>
+            </w:r>
+          </w:p>
+        </w:tc>
+        <w:tc>
+          <w:tcPr>
+            <w:tcW w:w="1160" w:type="dxa"/>
+            <w:tcBorders>
+              <w:top w:val="single" w:sz="4" w:space="0" w:color="A9D08E"/>
+              <w:left w:val="nil"/>
+              <w:bottom w:val="single" w:sz="4" w:space="0" w:color="A9D08E"/>
+              <w:right w:val="single" w:sz="4" w:space="0" w:color="A9D08E"/>
+            </w:tcBorders>
+          </w:tcPr>
+          <w:p>
+            <w:pPr>
+              <w:suppressAutoHyphens w:val="0"/>
+              <w:spacing w:after="0" w:line="240" w:lineRule="auto"/>
+              <w:rPr>
+                <w:rFonts w:ascii="Calibri" w:eastAsia="Times New Roman" w:hAnsi="Calibri" w:cs="Calibri"/>
+                <w:color w:val="000000"/>
+                <w:sz w:val="22"/>
+                <w:lang w:eastAsia="ru-RU"/>
+              </w:rPr>
+            </w:pPr>
+          </w:p>
+        </w:tc>
+      </w:tr>
+    </w:tbl>
+    <w:p>
+      <w:pPr>
+        <w:rPr>
+          <w:lang w:val="en-US"/>
+        </w:rPr>
+      </w:pPr>
+    </w:p>
+    <w:p>
+      <w:pPr>
+        <w:pStyle w:val="1"/>
+      </w:pPr>
+      <w:r>
+        <w:lastRenderedPageBreak/>
+        <w:t>Описание программы</w:t>
+      </w:r>
+    </w:p>
+    <w:p>
+      <w:pPr>
+        <w:rPr>
+          <w:lang w:val="en-US"/>
+        </w:rPr>
+      </w:pPr>
+    </w:p>
     <w:sectPr>
       <w:footerReference w:type="default" r:id="rId12"/>
       <w:pgSz w:w="12240" w:h="15840"/>
@@ -3407,6 +7758,119 @@
     </w:lvl>
   </w:abstractNum>
   <w:abstractNum w:abstractNumId="10" w15:restartNumberingAfterBreak="0">
+    <w:nsid w:val="6E4F10D5"/>
+    <w:multiLevelType w:val="multilevel"/>
+    <w:tmpl w:val="C6C88ED8"/>
+    <w:lvl w:ilvl="0">
+      <w:start w:val="1"/>
+      <w:numFmt w:val="decimal"/>
+      <w:lvlText w:val="%1."/>
+      <w:lvlJc w:val="left"/>
+      <w:pPr>
+        <w:tabs>
+          <w:tab w:val="num" w:pos="720"/>
+        </w:tabs>
+        <w:ind w:left="720" w:hanging="360"/>
+      </w:pPr>
+    </w:lvl>
+    <w:lvl w:ilvl="1" w:tentative="1">
+      <w:start w:val="1"/>
+      <w:numFmt w:val="decimal"/>
+      <w:lvlText w:val="%2."/>
+      <w:lvlJc w:val="left"/>
+      <w:pPr>
+        <w:tabs>
+          <w:tab w:val="num" w:pos="1440"/>
+        </w:tabs>
+        <w:ind w:left="1440" w:hanging="360"/>
+      </w:pPr>
+    </w:lvl>
+    <w:lvl w:ilvl="2" w:tentative="1">
+      <w:start w:val="1"/>
+      <w:numFmt w:val="decimal"/>
+      <w:lvlText w:val="%3."/>
+      <w:lvlJc w:val="left"/>
+      <w:pPr>
+        <w:tabs>
+          <w:tab w:val="num" w:pos="2160"/>
+        </w:tabs>
+        <w:ind w:left="2160" w:hanging="360"/>
+      </w:pPr>
+    </w:lvl>
+    <w:lvl w:ilvl="3" w:tentative="1">
+      <w:start w:val="1"/>
+      <w:numFmt w:val="decimal"/>
+      <w:lvlText w:val="%4."/>
+      <w:lvlJc w:val="left"/>
+      <w:pPr>
+        <w:tabs>
+          <w:tab w:val="num" w:pos="2880"/>
+        </w:tabs>
+        <w:ind w:left="2880" w:hanging="360"/>
+      </w:pPr>
+    </w:lvl>
+    <w:lvl w:ilvl="4" w:tentative="1">
+      <w:start w:val="1"/>
+      <w:numFmt w:val="decimal"/>
+      <w:lvlText w:val="%5."/>
+      <w:lvlJc w:val="left"/>
+      <w:pPr>
+        <w:tabs>
+          <w:tab w:val="num" w:pos="3600"/>
+        </w:tabs>
+        <w:ind w:left="3600" w:hanging="360"/>
+      </w:pPr>
+    </w:lvl>
+    <w:lvl w:ilvl="5" w:tentative="1">
+      <w:start w:val="1"/>
+      <w:numFmt w:val="decimal"/>
+      <w:lvlText w:val="%6."/>
+      <w:lvlJc w:val="left"/>
+      <w:pPr>
+        <w:tabs>
+          <w:tab w:val="num" w:pos="4320"/>
+        </w:tabs>
+        <w:ind w:left="4320" w:hanging="360"/>
+      </w:pPr>
+    </w:lvl>
+    <w:lvl w:ilvl="6" w:tentative="1">
+      <w:start w:val="1"/>
+      <w:numFmt w:val="decimal"/>
+      <w:lvlText w:val="%7."/>
+      <w:lvlJc w:val="left"/>
+      <w:pPr>
+        <w:tabs>
+          <w:tab w:val="num" w:pos="5040"/>
+        </w:tabs>
+        <w:ind w:left="5040" w:hanging="360"/>
+      </w:pPr>
+    </w:lvl>
+    <w:lvl w:ilvl="7" w:tentative="1">
+      <w:start w:val="1"/>
+      <w:numFmt w:val="decimal"/>
+      <w:lvlText w:val="%8."/>
+      <w:lvlJc w:val="left"/>
+      <w:pPr>
+        <w:tabs>
+          <w:tab w:val="num" w:pos="5760"/>
+        </w:tabs>
+        <w:ind w:left="5760" w:hanging="360"/>
+      </w:pPr>
+    </w:lvl>
+    <w:lvl w:ilvl="8" w:tentative="1">
+      <w:start w:val="1"/>
+      <w:numFmt w:val="decimal"/>
+      <w:lvlText w:val="%9."/>
+      <w:lvlJc w:val="left"/>
+      <w:pPr>
+        <w:tabs>
+          <w:tab w:val="num" w:pos="6480"/>
+        </w:tabs>
+        <w:ind w:left="6480" w:hanging="360"/>
+      </w:pPr>
+    </w:lvl>
+  </w:abstractNum>
+  <w:abstractNum w:abstractNumId="11" w15:restartNumberingAfterBreak="0">
     <w:nsid w:val="7DC11B6A"/>
     <w:multiLevelType w:val="multilevel"/>
     <w:tmpl w:val="DCC89718"/>
@@ -3586,6 +8050,9 @@
     <w:abstractNumId w:val="6"/>
   </w:num>
   <w:num w:numId="11" w16cid:durableId="401106582">
+    <w:abstractNumId w:val="11"/>
+  </w:num>
+  <w:num w:numId="12" w16cid:durableId="1163810585">
     <w:abstractNumId w:val="10"/>
   </w:num>
 </w:numbering>
@@ -4066,7 +8533,6 @@
   <w:style w:type="character" w:default="1" w:styleId="a0">
     <w:name w:val="Default Paragraph Font"/>
     <w:uiPriority w:val="1"/>
-    <w:semiHidden/>
     <w:unhideWhenUsed/>
   </w:style>
   <w:style w:type="table" w:default="1" w:styleId="a1">
@@ -5025,25 +9491,6 @@
 </file>
 
 <file path=customXml/item1.xml><?xml version="1.0" encoding="utf-8"?>
-<?mso-contentType ?>
-<FormTemplates xmlns="http://schemas.microsoft.com/sharepoint/v3/contenttype/forms">
-  <Display>DocumentLibraryForm</Display>
-  <Edit>DocumentLibraryForm</Edit>
-  <New>DocumentLibraryForm</New>
-</FormTemplates>
-</file>
-
-<file path=customXml/item2.xml><?xml version="1.0" encoding="utf-8"?>
-<b:Sources xmlns:b="http://schemas.openxmlformats.org/officeDocument/2006/bibliography" xmlns="http://schemas.openxmlformats.org/officeDocument/2006/bibliography" SelectedStyle="\APASixthEditionOfficeOnline.xsl" StyleName="APA" Version="6"/>
-</file>
-
-<file path=customXml/item3.xml><?xml version="1.0" encoding="utf-8"?>
-<p:properties xmlns:p="http://schemas.microsoft.com/office/2006/metadata/properties" xmlns:xsi="http://www.w3.org/2001/XMLSchema-instance" xmlns:pc="http://schemas.microsoft.com/office/infopath/2007/PartnerControls">
-  <documentManagement/>
-</p:properties>
-</file>
-
-<file path=customXml/item4.xml><?xml version="1.0" encoding="utf-8"?>
 <ct:contentTypeSchema xmlns:ct="http://schemas.microsoft.com/office/2006/metadata/contentType" xmlns:ma="http://schemas.microsoft.com/office/2006/metadata/properties/metaAttributes" ct:_="" ma:_="" ma:contentTypeName="Документ" ma:contentTypeID="0x01010021698D4302690741995ED0272D61D6A5" ma:contentTypeVersion="4" ma:contentTypeDescription="Создание документа." ma:contentTypeScope="" ma:versionID="5d42c33a528a295821b7d1e09411c3b0">
   <xsd:schema xmlns:xsd="http://www.w3.org/2001/XMLSchema" xmlns:xs="http://www.w3.org/2001/XMLSchema" xmlns:p="http://schemas.microsoft.com/office/2006/metadata/properties" xmlns:ns3="2b26d3b0-318c-4054-b3c0-e49a30e61c3c" targetNamespace="http://schemas.microsoft.com/office/2006/metadata/properties" ma:root="true" ma:fieldsID="9edb61012c44167b33a21135b3a34432" ns3:_="">
     <xsd:import namespace="2b26d3b0-318c-4054-b3c0-e49a30e61c3c"/>
@@ -5189,32 +9636,26 @@
 </ct:contentTypeSchema>
 </file>
 
-<file path=customXml/itemProps1.xml><?xml version="1.0" encoding="utf-8"?>
-<ds:datastoreItem xmlns:ds="http://schemas.openxmlformats.org/officeDocument/2006/customXml" ds:itemID="{2FC2C40F-08CA-48D1-A1B7-377C4BBABFA7}">
-  <ds:schemaRefs>
-    <ds:schemaRef ds:uri="http://schemas.microsoft.com/sharepoint/v3/contenttype/forms"/>
-  </ds:schemaRefs>
-</ds:datastoreItem>
+<file path=customXml/item2.xml><?xml version="1.0" encoding="utf-8"?>
+<p:properties xmlns:p="http://schemas.microsoft.com/office/2006/metadata/properties" xmlns:xsi="http://www.w3.org/2001/XMLSchema-instance" xmlns:pc="http://schemas.microsoft.com/office/infopath/2007/PartnerControls">
+  <documentManagement/>
+</p:properties>
 </file>
 
-<file path=customXml/itemProps2.xml><?xml version="1.0" encoding="utf-8"?>
-<ds:datastoreItem xmlns:ds="http://schemas.openxmlformats.org/officeDocument/2006/customXml" ds:itemID="{630EFC73-8405-45A3-8918-9BBCB8E889E1}">
-  <ds:schemaRefs>
-    <ds:schemaRef ds:uri="http://schemas.openxmlformats.org/officeDocument/2006/bibliography"/>
-  </ds:schemaRefs>
-</ds:datastoreItem>
+<file path=customXml/item3.xml><?xml version="1.0" encoding="utf-8"?>
+<b:Sources xmlns:b="http://schemas.openxmlformats.org/officeDocument/2006/bibliography" xmlns="http://schemas.openxmlformats.org/officeDocument/2006/bibliography" SelectedStyle="\APASixthEditionOfficeOnline.xsl" StyleName="APA" Version="6"/>
 </file>
 
-<file path=customXml/itemProps3.xml><?xml version="1.0" encoding="utf-8"?>
-<ds:datastoreItem xmlns:ds="http://schemas.openxmlformats.org/officeDocument/2006/customXml" ds:itemID="{CAB1A6A3-1E58-4D8B-ACE3-663681D3520B}">
-  <ds:schemaRefs>
-    <ds:schemaRef ds:uri="http://schemas.microsoft.com/office/2006/metadata/properties"/>
-    <ds:schemaRef ds:uri="http://schemas.microsoft.com/office/infopath/2007/PartnerControls"/>
-  </ds:schemaRefs>
-</ds:datastoreItem>
+<file path=customXml/item4.xml><?xml version="1.0" encoding="utf-8"?>
+<?mso-contentType ?>
+<FormTemplates xmlns="http://schemas.microsoft.com/sharepoint/v3/contenttype/forms">
+  <Display>DocumentLibraryForm</Display>
+  <Edit>DocumentLibraryForm</Edit>
+  <New>DocumentLibraryForm</New>
+</FormTemplates>
 </file>
 
-<file path=customXml/itemProps4.xml><?xml version="1.0" encoding="utf-8"?>
+<file path=customXml/itemProps1.xml><?xml version="1.0" encoding="utf-8"?>
 <ds:datastoreItem xmlns:ds="http://schemas.openxmlformats.org/officeDocument/2006/customXml" ds:itemID="{CFD667C5-4FBE-4D41-B47B-D95956BBCCF4}">
   <ds:schemaRefs>
     <ds:schemaRef ds:uri="http://schemas.microsoft.com/office/2006/metadata/contentType"/>
@@ -5230,4 +9671,29 @@
     <ds:schemaRef ds:uri="http://schemas.microsoft.com/internal/obd"/>
   </ds:schemaRefs>
 </ds:datastoreItem>
+</file>
+
+<file path=customXml/itemProps2.xml><?xml version="1.0" encoding="utf-8"?>
+<ds:datastoreItem xmlns:ds="http://schemas.openxmlformats.org/officeDocument/2006/customXml" ds:itemID="{CAB1A6A3-1E58-4D8B-ACE3-663681D3520B}">
+  <ds:schemaRefs>
+    <ds:schemaRef ds:uri="http://schemas.microsoft.com/office/2006/metadata/properties"/>
+    <ds:schemaRef ds:uri="http://schemas.microsoft.com/office/infopath/2007/PartnerControls"/>
+  </ds:schemaRefs>
+</ds:datastoreItem>
+</file>
+
+<file path=customXml/itemProps3.xml><?xml version="1.0" encoding="utf-8"?>
+<ds:datastoreItem xmlns:ds="http://schemas.openxmlformats.org/officeDocument/2006/customXml" ds:itemID="{630EFC73-8405-45A3-8918-9BBCB8E889E1}">
+  <ds:schemaRefs>
+    <ds:schemaRef ds:uri="http://schemas.openxmlformats.org/officeDocument/2006/bibliography"/>
+  </ds:schemaRefs>
+</ds:datastoreItem>
+</file>
+
+<file path=customXml/itemProps4.xml><?xml version="1.0" encoding="utf-8"?>
+<ds:datastoreItem xmlns:ds="http://schemas.openxmlformats.org/officeDocument/2006/customXml" ds:itemID="{2FC2C40F-08CA-48D1-A1B7-377C4BBABFA7}">
+  <ds:schemaRefs>
+    <ds:schemaRef ds:uri="http://schemas.microsoft.com/sharepoint/v3/contenttype/forms"/>
+  </ds:schemaRefs>
+</ds:datastoreItem>
 </file>
</xml_diff>